<commit_message>
Update AWS solution presales documents with partner credits and formatting improvements
</commit_message>
<xml_diff>
--- a/solutions/aws/cloud/disaster-recovery-web-application/presales/statement-of-work.docx
+++ b/solutions/aws/cloud/disaster-recovery-web-application/presales/statement-of-work.docx
@@ -1527,7 +1527,7 @@
           <w:rFonts w:ascii="Times New Roman" w:hAnsi="Times New Roman"/>
           <w:sz w:val="24"/>
         </w:rPr>
-        <w:t>Table 6: Pricing And Investment Summary</w:t>
+        <w:t>Table 6: Total Investment</w:t>
         <w:tab/>
         <w:t>8</w:t>
         <w:br/>
@@ -1609,7 +1609,175 @@
           <w:rFonts w:ascii="Times New Roman" w:hAnsi="Times New Roman"/>
           <w:sz w:val="24"/>
         </w:rPr>
-        <w:t>This Statement of Work (SOW) defines the scope, deliverables, roles, and terms for implementing a comprehensive AWS Disaster Recovery solution for [CLIENT_NAME]'s web application infrastructure. The project will deliver business continuity assurance through automated failover capabilities, data replication, and comprehensive disaster recovery procedures that ensure minimal downtime and data loss during disaster scenarios.</w:t>
+        <w:t xml:space="preserve">This Statement of Work (SOW) defines the scope, deliverables, roles, and terms for implementing a </w:t>
+      </w:r>
+      <w:r>
+        <w:rPr>
+          <w:rFonts w:ascii="Times New Roman" w:hAnsi="Times New Roman"/>
+          <w:b/>
+          <w:sz w:val="24"/>
+        </w:rPr>
+        <w:t>small-scope, pilot light</w:t>
+      </w:r>
+      <w:r>
+        <w:rPr>
+          <w:rFonts w:ascii="Times New Roman" w:hAnsi="Times New Roman"/>
+          <w:sz w:val="24"/>
+        </w:rPr>
+        <w:t xml:space="preserve"> AWS Disaster Recovery solution for [CLIENT_NAME]'s web application infrastructure. The project will deliver business continuity assurance for 5-10 critical applications through automated failover capabilities, cross-region backups, and comprehensive disaster recovery procedures.</w:t>
+      </w:r>
+    </w:p>
+    <w:p>
+      <w:pPr>
+        <w:spacing w:after="160"/>
+      </w:pPr>
+      <w:r>
+        <w:rPr>
+          <w:rFonts w:ascii="Times New Roman" w:hAnsi="Times New Roman"/>
+          <w:b/>
+          <w:sz w:val="24"/>
+        </w:rPr>
+        <w:t>Small Scope DR Deployment:</w:t>
+      </w:r>
+    </w:p>
+    <w:p>
+      <w:pPr>
+        <w:spacing w:after="80"/>
+        <w:ind w:left="720" w:hanging="360"/>
+      </w:pPr>
+      <w:r>
+        <w:rPr>
+          <w:rFonts w:ascii="Times New Roman" w:hAnsi="Times New Roman"/>
+          <w:sz w:val="24"/>
+        </w:rPr>
+        <w:t xml:space="preserve">• </w:t>
+      </w:r>
+      <w:r>
+        <w:rPr>
+          <w:rFonts w:ascii="Times New Roman" w:hAnsi="Times New Roman"/>
+          <w:b/>
+          <w:sz w:val="24"/>
+        </w:rPr>
+        <w:t>DR Strategy:</w:t>
+      </w:r>
+      <w:r>
+        <w:rPr>
+          <w:rFonts w:ascii="Times New Roman" w:hAnsi="Times New Roman"/>
+          <w:sz w:val="24"/>
+        </w:rPr>
+        <w:t xml:space="preserve"> Pilot light (cost-optimized standby with on-demand recovery)</w:t>
+      </w:r>
+    </w:p>
+    <w:p>
+      <w:pPr>
+        <w:spacing w:after="80"/>
+        <w:ind w:left="720" w:hanging="360"/>
+      </w:pPr>
+      <w:r>
+        <w:rPr>
+          <w:rFonts w:ascii="Times New Roman" w:hAnsi="Times New Roman"/>
+          <w:sz w:val="24"/>
+        </w:rPr>
+        <w:t xml:space="preserve">• </w:t>
+      </w:r>
+      <w:r>
+        <w:rPr>
+          <w:rFonts w:ascii="Times New Roman" w:hAnsi="Times New Roman"/>
+          <w:b/>
+          <w:sz w:val="24"/>
+        </w:rPr>
+        <w:t>RTO Target:</w:t>
+      </w:r>
+      <w:r>
+        <w:rPr>
+          <w:rFonts w:ascii="Times New Roman" w:hAnsi="Times New Roman"/>
+          <w:sz w:val="24"/>
+        </w:rPr>
+        <w:t xml:space="preserve"> 4 hours (time to restore operations after disaster)</w:t>
+      </w:r>
+    </w:p>
+    <w:p>
+      <w:pPr>
+        <w:spacing w:after="80"/>
+        <w:ind w:left="720" w:hanging="360"/>
+      </w:pPr>
+      <w:r>
+        <w:rPr>
+          <w:rFonts w:ascii="Times New Roman" w:hAnsi="Times New Roman"/>
+          <w:sz w:val="24"/>
+        </w:rPr>
+        <w:t xml:space="preserve">• </w:t>
+      </w:r>
+      <w:r>
+        <w:rPr>
+          <w:rFonts w:ascii="Times New Roman" w:hAnsi="Times New Roman"/>
+          <w:b/>
+          <w:sz w:val="24"/>
+        </w:rPr>
+        <w:t>RPO Target:</w:t>
+      </w:r>
+      <w:r>
+        <w:rPr>
+          <w:rFonts w:ascii="Times New Roman" w:hAnsi="Times New Roman"/>
+          <w:sz w:val="24"/>
+        </w:rPr>
+        <w:t xml:space="preserve"> 1 hour (acceptable data loss window)</w:t>
+      </w:r>
+    </w:p>
+    <w:p>
+      <w:pPr>
+        <w:spacing w:after="80"/>
+        <w:ind w:left="720" w:hanging="360"/>
+      </w:pPr>
+      <w:r>
+        <w:rPr>
+          <w:rFonts w:ascii="Times New Roman" w:hAnsi="Times New Roman"/>
+          <w:sz w:val="24"/>
+        </w:rPr>
+        <w:t xml:space="preserve">• </w:t>
+      </w:r>
+      <w:r>
+        <w:rPr>
+          <w:rFonts w:ascii="Times New Roman" w:hAnsi="Times New Roman"/>
+          <w:b/>
+          <w:sz w:val="24"/>
+        </w:rPr>
+        <w:t>Application Scope:</w:t>
+      </w:r>
+      <w:r>
+        <w:rPr>
+          <w:rFonts w:ascii="Times New Roman" w:hAnsi="Times New Roman"/>
+          <w:sz w:val="24"/>
+        </w:rPr>
+        <w:t xml:space="preserve"> 5-10 critical web applications</w:t>
+      </w:r>
+    </w:p>
+    <w:p>
+      <w:pPr>
+        <w:spacing w:after="80"/>
+        <w:ind w:left="720" w:hanging="360"/>
+      </w:pPr>
+      <w:r>
+        <w:rPr>
+          <w:rFonts w:ascii="Times New Roman" w:hAnsi="Times New Roman"/>
+          <w:sz w:val="24"/>
+        </w:rPr>
+        <w:t xml:space="preserve">• </w:t>
+      </w:r>
+      <w:r>
+        <w:rPr>
+          <w:rFonts w:ascii="Times New Roman" w:hAnsi="Times New Roman"/>
+          <w:b/>
+          <w:sz w:val="24"/>
+        </w:rPr>
+        <w:t>Total Investment:</w:t>
+      </w:r>
+      <w:r>
+        <w:rPr>
+          <w:rFonts w:ascii="Times New Roman" w:hAnsi="Times New Roman"/>
+          <w:sz w:val="24"/>
+        </w:rPr>
+        <w:t xml:space="preserve"> $133,229 over 3 years ($106,743 Year 1 implementation)</w:t>
       </w:r>
     </w:p>
     <w:p>
@@ -1647,7 +1815,7 @@
           <w:rFonts w:ascii="Times New Roman" w:hAnsi="Times New Roman"/>
           <w:sz w:val="24"/>
         </w:rPr>
-        <w:t xml:space="preserve"> Achieve 15-minute Recovery Time Objective (RTO) and 5-minute Recovery Point Objective (RPO) for critical web applications</w:t>
+        <w:t xml:space="preserve"> Achieve 4-hour RTO and 1-hour RPO for critical web applications through pilot light DR</w:t>
       </w:r>
     </w:p>
     <w:p>
@@ -1675,7 +1843,7 @@
           <w:rFonts w:ascii="Times New Roman" w:hAnsi="Times New Roman"/>
           <w:sz w:val="24"/>
         </w:rPr>
-        <w:t xml:space="preserve"> 99.9% application availability, automated failover capabilities, zero data loss tolerance</w:t>
+        <w:t xml:space="preserve"> Documented and tested recovery procedures, 95% success rate on quarterly DR tests, automated backup validation</w:t>
       </w:r>
     </w:p>
     <w:p>
@@ -1703,7 +1871,7 @@
           <w:rFonts w:ascii="Times New Roman" w:hAnsi="Times New Roman"/>
           <w:sz w:val="24"/>
         </w:rPr>
-        <w:t xml:space="preserve"> Risk mitigation value through avoided downtime costs and business continuity assurance</w:t>
+        <w:t xml:space="preserve"> Risk mitigation - compare $107K investment to cost of 4+ hours downtime for revenue-generating applications</w:t>
       </w:r>
     </w:p>
     <w:p>
@@ -8762,7 +8930,37 @@
         <w:ind w:left="0" w:firstLine="0"/>
       </w:pPr>
       <w:r>
-        <w:t>7 Pricing &amp; Investment Summary</w:t>
+        <w:t>7 Investment Summary</w:t>
+      </w:r>
+    </w:p>
+    <w:p>
+      <w:pPr>
+        <w:spacing w:after="160"/>
+      </w:pPr>
+      <w:r>
+        <w:rPr>
+          <w:rFonts w:ascii="Times New Roman" w:hAnsi="Times New Roman"/>
+          <w:b/>
+          <w:sz w:val="24"/>
+        </w:rPr>
+        <w:t>Small Scope Implementation:</w:t>
+      </w:r>
+      <w:r>
+        <w:rPr>
+          <w:rFonts w:ascii="Times New Roman" w:hAnsi="Times New Roman"/>
+          <w:sz w:val="24"/>
+        </w:rPr>
+        <w:t xml:space="preserve"> This pricing reflects a pilot light DR strategy for 5-10 critical applications with 4-hour RTO and 1-hour RPO targets. For warm/hot standby or enterprise-scale DR, please request medium or large scope pricing.</w:t>
+      </w:r>
+    </w:p>
+    <w:p>
+      <w:pPr>
+        <w:pStyle w:val="Heading2"/>
+        <w:spacing w:before="240" w:after="120"/>
+        <w:ind w:left="0" w:firstLine="0"/>
+      </w:pPr>
+      <w:r>
+        <w:t>7.1 Total Investment</w:t>
       </w:r>
     </w:p>
     <w:tbl>
@@ -8773,16 +8971,18 @@
         <w:tblLook w:firstColumn="1" w:firstRow="1" w:lastColumn="0" w:lastRow="0" w:noHBand="0" w:noVBand="1" w:val="04A0"/>
       </w:tblPr>
       <w:tblGrid>
-        <w:gridCol w:w="1728"/>
-        <w:gridCol w:w="1728"/>
-        <w:gridCol w:w="1728"/>
-        <w:gridCol w:w="1728"/>
-        <w:gridCol w:w="1728"/>
+        <w:gridCol w:w="1234"/>
+        <w:gridCol w:w="1234"/>
+        <w:gridCol w:w="1234"/>
+        <w:gridCol w:w="1234"/>
+        <w:gridCol w:w="1234"/>
+        <w:gridCol w:w="1234"/>
+        <w:gridCol w:w="1234"/>
       </w:tblGrid>
       <w:tr>
         <w:tc>
           <w:tcPr>
-            <w:tcW w:type="dxa" w:w="3276"/>
+            <w:tcW w:type="dxa" w:w="1872"/>
             <w:tcBorders>
               <w:top w:val="single" w:sz="1" w:space="0" w:color="CCCCCC"/>
               <w:left w:val="single" w:sz="1" w:space="0" w:color="CCCCCC"/>
@@ -8814,7 +9014,7 @@
         </w:tc>
         <w:tc>
           <w:tcPr>
-            <w:tcW w:type="dxa" w:w="1525"/>
+            <w:tcW w:type="dxa" w:w="1123"/>
             <w:tcBorders>
               <w:top w:val="single" w:sz="1" w:space="0" w:color="CCCCCC"/>
               <w:left w:val="single" w:sz="1" w:space="0" w:color="CCCCCC"/>
@@ -8840,13 +9040,13 @@
                 <w:b/>
                 <w:sz w:val="24"/>
               </w:rPr>
-              <w:t>Year 1</w:t>
-            </w:r>
-          </w:p>
-        </w:tc>
-        <w:tc>
-          <w:tcPr>
-            <w:tcW w:type="dxa" w:w="1333"/>
+              <w:t>Year 1 List</w:t>
+            </w:r>
+          </w:p>
+        </w:tc>
+        <w:tc>
+          <w:tcPr>
+            <w:tcW w:type="dxa" w:w="1310"/>
             <w:tcBorders>
               <w:top w:val="single" w:sz="1" w:space="0" w:color="CCCCCC"/>
               <w:left w:val="single" w:sz="1" w:space="0" w:color="CCCCCC"/>
@@ -8872,13 +9072,13 @@
                 <w:b/>
                 <w:sz w:val="24"/>
               </w:rPr>
-              <w:t>Year 2</w:t>
-            </w:r>
-          </w:p>
-        </w:tc>
-        <w:tc>
-          <w:tcPr>
-            <w:tcW w:type="dxa" w:w="1333"/>
+              <w:t>AWS/Partner Credits</w:t>
+            </w:r>
+          </w:p>
+        </w:tc>
+        <w:tc>
+          <w:tcPr>
+            <w:tcW w:type="dxa" w:w="1310"/>
             <w:tcBorders>
               <w:top w:val="single" w:sz="1" w:space="0" w:color="CCCCCC"/>
               <w:left w:val="single" w:sz="1" w:space="0" w:color="CCCCCC"/>
@@ -8904,13 +9104,13 @@
                 <w:b/>
                 <w:sz w:val="24"/>
               </w:rPr>
-              <w:t>Year 3</w:t>
-            </w:r>
-          </w:p>
-        </w:tc>
-        <w:tc>
-          <w:tcPr>
-            <w:tcW w:type="dxa" w:w="1894"/>
+              <w:t>Year 1 Net</w:t>
+            </w:r>
+          </w:p>
+        </w:tc>
+        <w:tc>
+          <w:tcPr>
+            <w:tcW w:type="dxa" w:w="1217"/>
             <w:tcBorders>
               <w:top w:val="single" w:sz="1" w:space="0" w:color="CCCCCC"/>
               <w:left w:val="single" w:sz="1" w:space="0" w:color="CCCCCC"/>
@@ -8936,325 +9136,31 @@
                 <w:b/>
                 <w:sz w:val="24"/>
               </w:rPr>
-              <w:t>3-Year Total</w:t>
-            </w:r>
-          </w:p>
-        </w:tc>
-      </w:tr>
-      <w:tr>
-        <w:tc>
-          <w:tcPr>
-            <w:tcW w:type="dxa" w:w="3276"/>
-            <w:tcBorders>
-              <w:top w:val="single" w:sz="1" w:space="0" w:color="CCCCCC"/>
-              <w:left w:val="single" w:sz="1" w:space="0" w:color="CCCCCC"/>
-              <w:bottom w:val="single" w:sz="1" w:space="0" w:color="CCCCCC"/>
-              <w:right w:val="single" w:sz="1" w:space="0" w:color="CCCCCC"/>
-            </w:tcBorders>
-            <w:tcMar>
-              <w:top w:w="80" w:type="dxa"/>
-              <w:bottom w:w="80" w:type="dxa"/>
-              <w:left w:w="80" w:type="dxa"/>
-              <w:right w:w="80" w:type="dxa"/>
-            </w:tcMar>
-          </w:tcPr>
-          <w:p>
-            <w:pPr>
-              <w:spacing w:before="80" w:after="80"/>
-            </w:pPr>
-            <w:r>
-              <w:rPr>
-                <w:rFonts w:ascii="Times New Roman" w:hAnsi="Times New Roman"/>
-                <w:sz w:val="24"/>
-              </w:rPr>
-              <w:t>Professional Services</w:t>
-            </w:r>
-          </w:p>
-        </w:tc>
-        <w:tc>
-          <w:tcPr>
-            <w:tcW w:type="dxa" w:w="1525"/>
-            <w:tcBorders>
-              <w:top w:val="single" w:sz="1" w:space="0" w:color="CCCCCC"/>
-              <w:left w:val="single" w:sz="1" w:space="0" w:color="CCCCCC"/>
-              <w:bottom w:val="single" w:sz="1" w:space="0" w:color="CCCCCC"/>
-              <w:right w:val="single" w:sz="1" w:space="0" w:color="CCCCCC"/>
-            </w:tcBorders>
-            <w:tcMar>
-              <w:top w:w="80" w:type="dxa"/>
-              <w:bottom w:w="80" w:type="dxa"/>
-              <w:left w:w="80" w:type="dxa"/>
-              <w:right w:w="80" w:type="dxa"/>
-            </w:tcMar>
-          </w:tcPr>
-          <w:p>
-            <w:pPr>
-              <w:spacing w:before="80" w:after="80"/>
-            </w:pPr>
-            <w:r>
-              <w:rPr>
-                <w:rFonts w:ascii="Times New Roman" w:hAnsi="Times New Roman"/>
-                <w:sz w:val="24"/>
-              </w:rPr>
-              <w:t>$364,000</w:t>
-            </w:r>
-          </w:p>
-        </w:tc>
-        <w:tc>
-          <w:tcPr>
-            <w:tcW w:type="dxa" w:w="1333"/>
-            <w:tcBorders>
-              <w:top w:val="single" w:sz="1" w:space="0" w:color="CCCCCC"/>
-              <w:left w:val="single" w:sz="1" w:space="0" w:color="CCCCCC"/>
-              <w:bottom w:val="single" w:sz="1" w:space="0" w:color="CCCCCC"/>
-              <w:right w:val="single" w:sz="1" w:space="0" w:color="CCCCCC"/>
-            </w:tcBorders>
-            <w:tcMar>
-              <w:top w:w="80" w:type="dxa"/>
-              <w:bottom w:w="80" w:type="dxa"/>
-              <w:left w:w="80" w:type="dxa"/>
-              <w:right w:w="80" w:type="dxa"/>
-            </w:tcMar>
-          </w:tcPr>
-          <w:p>
-            <w:pPr>
-              <w:spacing w:before="80" w:after="80"/>
-            </w:pPr>
-            <w:r>
-              <w:rPr>
-                <w:rFonts w:ascii="Times New Roman" w:hAnsi="Times New Roman"/>
-                <w:sz w:val="24"/>
-              </w:rPr>
-              <w:t>$0</w:t>
-            </w:r>
-          </w:p>
-        </w:tc>
-        <w:tc>
-          <w:tcPr>
-            <w:tcW w:type="dxa" w:w="1333"/>
-            <w:tcBorders>
-              <w:top w:val="single" w:sz="1" w:space="0" w:color="CCCCCC"/>
-              <w:left w:val="single" w:sz="1" w:space="0" w:color="CCCCCC"/>
-              <w:bottom w:val="single" w:sz="1" w:space="0" w:color="CCCCCC"/>
-              <w:right w:val="single" w:sz="1" w:space="0" w:color="CCCCCC"/>
-            </w:tcBorders>
-            <w:tcMar>
-              <w:top w:w="80" w:type="dxa"/>
-              <w:bottom w:w="80" w:type="dxa"/>
-              <w:left w:w="80" w:type="dxa"/>
-              <w:right w:w="80" w:type="dxa"/>
-            </w:tcMar>
-          </w:tcPr>
-          <w:p>
-            <w:pPr>
-              <w:spacing w:before="80" w:after="80"/>
-            </w:pPr>
-            <w:r>
-              <w:rPr>
-                <w:rFonts w:ascii="Times New Roman" w:hAnsi="Times New Roman"/>
-                <w:sz w:val="24"/>
-              </w:rPr>
-              <w:t>$0</w:t>
-            </w:r>
-          </w:p>
-        </w:tc>
-        <w:tc>
-          <w:tcPr>
-            <w:tcW w:type="dxa" w:w="1894"/>
-            <w:tcBorders>
-              <w:top w:val="single" w:sz="1" w:space="0" w:color="CCCCCC"/>
-              <w:left w:val="single" w:sz="1" w:space="0" w:color="CCCCCC"/>
-              <w:bottom w:val="single" w:sz="1" w:space="0" w:color="CCCCCC"/>
-              <w:right w:val="single" w:sz="1" w:space="0" w:color="CCCCCC"/>
-            </w:tcBorders>
-            <w:tcMar>
-              <w:top w:w="80" w:type="dxa"/>
-              <w:bottom w:w="80" w:type="dxa"/>
-              <w:left w:w="80" w:type="dxa"/>
-              <w:right w:w="80" w:type="dxa"/>
-            </w:tcMar>
-          </w:tcPr>
-          <w:p>
-            <w:pPr>
-              <w:spacing w:before="80" w:after="80"/>
-            </w:pPr>
-            <w:r>
-              <w:rPr>
-                <w:rFonts w:ascii="Times New Roman" w:hAnsi="Times New Roman"/>
-                <w:sz w:val="24"/>
-              </w:rPr>
-              <w:t>$364,000</w:t>
-            </w:r>
-          </w:p>
-        </w:tc>
-      </w:tr>
-      <w:tr>
-        <w:tc>
-          <w:tcPr>
-            <w:tcW w:type="dxa" w:w="3276"/>
-            <w:tcBorders>
-              <w:top w:val="single" w:sz="1" w:space="0" w:color="CCCCCC"/>
-              <w:left w:val="single" w:sz="1" w:space="0" w:color="CCCCCC"/>
-              <w:bottom w:val="single" w:sz="1" w:space="0" w:color="CCCCCC"/>
-              <w:right w:val="single" w:sz="1" w:space="0" w:color="CCCCCC"/>
-            </w:tcBorders>
-            <w:tcMar>
-              <w:top w:w="80" w:type="dxa"/>
-              <w:bottom w:w="80" w:type="dxa"/>
-              <w:left w:w="80" w:type="dxa"/>
-              <w:right w:w="80" w:type="dxa"/>
-            </w:tcMar>
-          </w:tcPr>
-          <w:p>
-            <w:pPr>
-              <w:spacing w:before="80" w:after="80"/>
-            </w:pPr>
-            <w:r>
-              <w:rPr>
-                <w:rFonts w:ascii="Times New Roman" w:hAnsi="Times New Roman"/>
-                <w:sz w:val="24"/>
-              </w:rPr>
-              <w:t>Infrastructure &amp; Materials</w:t>
-            </w:r>
-          </w:p>
-        </w:tc>
-        <w:tc>
-          <w:tcPr>
-            <w:tcW w:type="dxa" w:w="1525"/>
-            <w:tcBorders>
-              <w:top w:val="single" w:sz="1" w:space="0" w:color="CCCCCC"/>
-              <w:left w:val="single" w:sz="1" w:space="0" w:color="CCCCCC"/>
-              <w:bottom w:val="single" w:sz="1" w:space="0" w:color="CCCCCC"/>
-              <w:right w:val="single" w:sz="1" w:space="0" w:color="CCCCCC"/>
-            </w:tcBorders>
-            <w:tcMar>
-              <w:top w:w="80" w:type="dxa"/>
-              <w:bottom w:w="80" w:type="dxa"/>
-              <w:left w:w="80" w:type="dxa"/>
-              <w:right w:w="80" w:type="dxa"/>
-            </w:tcMar>
-          </w:tcPr>
-          <w:p>
-            <w:pPr>
-              <w:spacing w:before="80" w:after="80"/>
-            </w:pPr>
-            <w:r>
-              <w:rPr>
-                <w:rFonts w:ascii="Times New Roman" w:hAnsi="Times New Roman"/>
-                <w:sz w:val="24"/>
-              </w:rPr>
-              <w:t>$228,277</w:t>
-            </w:r>
-          </w:p>
-        </w:tc>
-        <w:tc>
-          <w:tcPr>
-            <w:tcW w:type="dxa" w:w="1333"/>
-            <w:tcBorders>
-              <w:top w:val="single" w:sz="1" w:space="0" w:color="CCCCCC"/>
-              <w:left w:val="single" w:sz="1" w:space="0" w:color="CCCCCC"/>
-              <w:bottom w:val="single" w:sz="1" w:space="0" w:color="CCCCCC"/>
-              <w:right w:val="single" w:sz="1" w:space="0" w:color="CCCCCC"/>
-            </w:tcBorders>
-            <w:tcMar>
-              <w:top w:w="80" w:type="dxa"/>
-              <w:bottom w:w="80" w:type="dxa"/>
-              <w:left w:w="80" w:type="dxa"/>
-              <w:right w:w="80" w:type="dxa"/>
-            </w:tcMar>
-          </w:tcPr>
-          <w:p>
-            <w:pPr>
-              <w:spacing w:before="80" w:after="80"/>
-            </w:pPr>
-            <w:r>
-              <w:rPr>
-                <w:rFonts w:ascii="Times New Roman" w:hAnsi="Times New Roman"/>
-                <w:sz w:val="24"/>
-              </w:rPr>
-              <w:t>$23,777</w:t>
-            </w:r>
-          </w:p>
-        </w:tc>
-        <w:tc>
-          <w:tcPr>
-            <w:tcW w:type="dxa" w:w="1333"/>
-            <w:tcBorders>
-              <w:top w:val="single" w:sz="1" w:space="0" w:color="CCCCCC"/>
-              <w:left w:val="single" w:sz="1" w:space="0" w:color="CCCCCC"/>
-              <w:bottom w:val="single" w:sz="1" w:space="0" w:color="CCCCCC"/>
-              <w:right w:val="single" w:sz="1" w:space="0" w:color="CCCCCC"/>
-            </w:tcBorders>
-            <w:tcMar>
-              <w:top w:w="80" w:type="dxa"/>
-              <w:bottom w:w="80" w:type="dxa"/>
-              <w:left w:w="80" w:type="dxa"/>
-              <w:right w:w="80" w:type="dxa"/>
-            </w:tcMar>
-          </w:tcPr>
-          <w:p>
-            <w:pPr>
-              <w:spacing w:before="80" w:after="80"/>
-            </w:pPr>
-            <w:r>
-              <w:rPr>
-                <w:rFonts w:ascii="Times New Roman" w:hAnsi="Times New Roman"/>
-                <w:sz w:val="24"/>
-              </w:rPr>
-              <w:t>$23,777</w:t>
-            </w:r>
-          </w:p>
-        </w:tc>
-        <w:tc>
-          <w:tcPr>
-            <w:tcW w:type="dxa" w:w="1894"/>
-            <w:tcBorders>
-              <w:top w:val="single" w:sz="1" w:space="0" w:color="CCCCCC"/>
-              <w:left w:val="single" w:sz="1" w:space="0" w:color="CCCCCC"/>
-              <w:bottom w:val="single" w:sz="1" w:space="0" w:color="CCCCCC"/>
-              <w:right w:val="single" w:sz="1" w:space="0" w:color="CCCCCC"/>
-            </w:tcBorders>
-            <w:tcMar>
-              <w:top w:w="80" w:type="dxa"/>
-              <w:bottom w:w="80" w:type="dxa"/>
-              <w:left w:w="80" w:type="dxa"/>
-              <w:right w:w="80" w:type="dxa"/>
-            </w:tcMar>
-          </w:tcPr>
-          <w:p>
-            <w:pPr>
-              <w:spacing w:before="80" w:after="80"/>
-            </w:pPr>
-            <w:r>
-              <w:rPr>
-                <w:rFonts w:ascii="Times New Roman" w:hAnsi="Times New Roman"/>
-                <w:sz w:val="24"/>
-              </w:rPr>
-              <w:t>$275,832</w:t>
-            </w:r>
-          </w:p>
-        </w:tc>
-      </w:tr>
-      <w:tr>
-        <w:tc>
-          <w:tcPr>
-            <w:tcW w:type="dxa" w:w="3276"/>
-            <w:tcBorders>
-              <w:top w:val="single" w:sz="1" w:space="0" w:color="CCCCCC"/>
-              <w:left w:val="single" w:sz="1" w:space="0" w:color="CCCCCC"/>
-              <w:bottom w:val="single" w:sz="1" w:space="0" w:color="CCCCCC"/>
-              <w:right w:val="single" w:sz="1" w:space="0" w:color="CCCCCC"/>
-            </w:tcBorders>
-            <w:tcMar>
-              <w:top w:w="80" w:type="dxa"/>
-              <w:bottom w:w="80" w:type="dxa"/>
-              <w:left w:w="80" w:type="dxa"/>
-              <w:right w:w="80" w:type="dxa"/>
-            </w:tcMar>
-          </w:tcPr>
-          <w:p>
-            <w:pPr>
-              <w:spacing w:before="80" w:after="80"/>
+              <w:t>Year 2</w:t>
+            </w:r>
+          </w:p>
+        </w:tc>
+        <w:tc>
+          <w:tcPr>
+            <w:tcW w:type="dxa" w:w="1217"/>
+            <w:tcBorders>
+              <w:top w:val="single" w:sz="1" w:space="0" w:color="CCCCCC"/>
+              <w:left w:val="single" w:sz="1" w:space="0" w:color="CCCCCC"/>
+              <w:bottom w:val="single" w:sz="1" w:space="0" w:color="CCCCCC"/>
+              <w:right w:val="single" w:sz="1" w:space="0" w:color="CCCCCC"/>
+            </w:tcBorders>
+            <w:tcMar>
+              <w:top w:w="80" w:type="dxa"/>
+              <w:bottom w:w="80" w:type="dxa"/>
+              <w:left w:w="80" w:type="dxa"/>
+              <w:right w:w="80" w:type="dxa"/>
+            </w:tcMar>
+            <w:vAlign w:val="center"/>
+            <w:shd w:fill="E8F0F8"/>
+          </w:tcPr>
+          <w:p>
+            <w:pPr>
+              <w:spacing w:before="120" w:after="120"/>
             </w:pPr>
             <w:r>
               <w:rPr>
@@ -9262,29 +9168,31 @@
                 <w:b/>
                 <w:sz w:val="24"/>
               </w:rPr>
-              <w:t>TOTAL SOLUTION INVESTMENT</w:t>
-            </w:r>
-          </w:p>
-        </w:tc>
-        <w:tc>
-          <w:tcPr>
-            <w:tcW w:type="dxa" w:w="1525"/>
-            <w:tcBorders>
-              <w:top w:val="single" w:sz="1" w:space="0" w:color="CCCCCC"/>
-              <w:left w:val="single" w:sz="1" w:space="0" w:color="CCCCCC"/>
-              <w:bottom w:val="single" w:sz="1" w:space="0" w:color="CCCCCC"/>
-              <w:right w:val="single" w:sz="1" w:space="0" w:color="CCCCCC"/>
-            </w:tcBorders>
-            <w:tcMar>
-              <w:top w:w="80" w:type="dxa"/>
-              <w:bottom w:w="80" w:type="dxa"/>
-              <w:left w:w="80" w:type="dxa"/>
-              <w:right w:w="80" w:type="dxa"/>
-            </w:tcMar>
-          </w:tcPr>
-          <w:p>
-            <w:pPr>
-              <w:spacing w:before="80" w:after="80"/>
+              <w:t>Year 3</w:t>
+            </w:r>
+          </w:p>
+        </w:tc>
+        <w:tc>
+          <w:tcPr>
+            <w:tcW w:type="dxa" w:w="1310"/>
+            <w:tcBorders>
+              <w:top w:val="single" w:sz="1" w:space="0" w:color="CCCCCC"/>
+              <w:left w:val="single" w:sz="1" w:space="0" w:color="CCCCCC"/>
+              <w:bottom w:val="single" w:sz="1" w:space="0" w:color="CCCCCC"/>
+              <w:right w:val="single" w:sz="1" w:space="0" w:color="CCCCCC"/>
+            </w:tcBorders>
+            <w:tcMar>
+              <w:top w:w="80" w:type="dxa"/>
+              <w:bottom w:w="80" w:type="dxa"/>
+              <w:left w:w="80" w:type="dxa"/>
+              <w:right w:w="80" w:type="dxa"/>
+            </w:tcMar>
+            <w:vAlign w:val="center"/>
+            <w:shd w:fill="E8F0F8"/>
+          </w:tcPr>
+          <w:p>
+            <w:pPr>
+              <w:spacing w:before="120" w:after="120"/>
             </w:pPr>
             <w:r>
               <w:rPr>
@@ -9292,13 +9200,835 @@
                 <w:b/>
                 <w:sz w:val="24"/>
               </w:rPr>
-              <w:t>$592,277</w:t>
-            </w:r>
-          </w:p>
-        </w:tc>
-        <w:tc>
-          <w:tcPr>
-            <w:tcW w:type="dxa" w:w="1333"/>
+              <w:t>3-Year Total</w:t>
+            </w:r>
+          </w:p>
+        </w:tc>
+      </w:tr>
+      <w:tr>
+        <w:tc>
+          <w:tcPr>
+            <w:tcW w:type="dxa" w:w="1872"/>
+            <w:tcBorders>
+              <w:top w:val="single" w:sz="1" w:space="0" w:color="CCCCCC"/>
+              <w:left w:val="single" w:sz="1" w:space="0" w:color="CCCCCC"/>
+              <w:bottom w:val="single" w:sz="1" w:space="0" w:color="CCCCCC"/>
+              <w:right w:val="single" w:sz="1" w:space="0" w:color="CCCCCC"/>
+            </w:tcBorders>
+            <w:tcMar>
+              <w:top w:w="80" w:type="dxa"/>
+              <w:bottom w:w="80" w:type="dxa"/>
+              <w:left w:w="80" w:type="dxa"/>
+              <w:right w:w="80" w:type="dxa"/>
+            </w:tcMar>
+          </w:tcPr>
+          <w:p>
+            <w:pPr>
+              <w:spacing w:before="80" w:after="80"/>
+            </w:pPr>
+            <w:r>
+              <w:rPr>
+                <w:rFonts w:ascii="Times New Roman" w:hAnsi="Times New Roman"/>
+                <w:sz w:val="24"/>
+              </w:rPr>
+              <w:t>Professional Services</w:t>
+            </w:r>
+          </w:p>
+        </w:tc>
+        <w:tc>
+          <w:tcPr>
+            <w:tcW w:type="dxa" w:w="1123"/>
+            <w:tcBorders>
+              <w:top w:val="single" w:sz="1" w:space="0" w:color="CCCCCC"/>
+              <w:left w:val="single" w:sz="1" w:space="0" w:color="CCCCCC"/>
+              <w:bottom w:val="single" w:sz="1" w:space="0" w:color="CCCCCC"/>
+              <w:right w:val="single" w:sz="1" w:space="0" w:color="CCCCCC"/>
+            </w:tcBorders>
+            <w:tcMar>
+              <w:top w:w="80" w:type="dxa"/>
+              <w:bottom w:w="80" w:type="dxa"/>
+              <w:left w:w="80" w:type="dxa"/>
+              <w:right w:w="80" w:type="dxa"/>
+            </w:tcMar>
+          </w:tcPr>
+          <w:p>
+            <w:pPr>
+              <w:spacing w:before="80" w:after="80"/>
+            </w:pPr>
+            <w:r>
+              <w:rPr>
+                <w:rFonts w:ascii="Times New Roman" w:hAnsi="Times New Roman"/>
+                <w:sz w:val="24"/>
+              </w:rPr>
+              <w:t>$93,500</w:t>
+            </w:r>
+          </w:p>
+        </w:tc>
+        <w:tc>
+          <w:tcPr>
+            <w:tcW w:type="dxa" w:w="1310"/>
+            <w:tcBorders>
+              <w:top w:val="single" w:sz="1" w:space="0" w:color="CCCCCC"/>
+              <w:left w:val="single" w:sz="1" w:space="0" w:color="CCCCCC"/>
+              <w:bottom w:val="single" w:sz="1" w:space="0" w:color="CCCCCC"/>
+              <w:right w:val="single" w:sz="1" w:space="0" w:color="CCCCCC"/>
+            </w:tcBorders>
+            <w:tcMar>
+              <w:top w:w="80" w:type="dxa"/>
+              <w:bottom w:w="80" w:type="dxa"/>
+              <w:left w:w="80" w:type="dxa"/>
+              <w:right w:w="80" w:type="dxa"/>
+            </w:tcMar>
+          </w:tcPr>
+          <w:p>
+            <w:pPr>
+              <w:spacing w:before="80" w:after="80"/>
+            </w:pPr>
+            <w:r>
+              <w:rPr>
+                <w:rFonts w:ascii="Times New Roman" w:hAnsi="Times New Roman"/>
+                <w:sz w:val="24"/>
+              </w:rPr>
+              <w:t>($8,000)</w:t>
+            </w:r>
+          </w:p>
+        </w:tc>
+        <w:tc>
+          <w:tcPr>
+            <w:tcW w:type="dxa" w:w="1310"/>
+            <w:tcBorders>
+              <w:top w:val="single" w:sz="1" w:space="0" w:color="CCCCCC"/>
+              <w:left w:val="single" w:sz="1" w:space="0" w:color="CCCCCC"/>
+              <w:bottom w:val="single" w:sz="1" w:space="0" w:color="CCCCCC"/>
+              <w:right w:val="single" w:sz="1" w:space="0" w:color="CCCCCC"/>
+            </w:tcBorders>
+            <w:tcMar>
+              <w:top w:w="80" w:type="dxa"/>
+              <w:bottom w:w="80" w:type="dxa"/>
+              <w:left w:w="80" w:type="dxa"/>
+              <w:right w:w="80" w:type="dxa"/>
+            </w:tcMar>
+          </w:tcPr>
+          <w:p>
+            <w:pPr>
+              <w:spacing w:before="80" w:after="80"/>
+            </w:pPr>
+            <w:r>
+              <w:rPr>
+                <w:rFonts w:ascii="Times New Roman" w:hAnsi="Times New Roman"/>
+                <w:sz w:val="24"/>
+              </w:rPr>
+              <w:t>$85,500</w:t>
+            </w:r>
+          </w:p>
+        </w:tc>
+        <w:tc>
+          <w:tcPr>
+            <w:tcW w:type="dxa" w:w="1217"/>
+            <w:tcBorders>
+              <w:top w:val="single" w:sz="1" w:space="0" w:color="CCCCCC"/>
+              <w:left w:val="single" w:sz="1" w:space="0" w:color="CCCCCC"/>
+              <w:bottom w:val="single" w:sz="1" w:space="0" w:color="CCCCCC"/>
+              <w:right w:val="single" w:sz="1" w:space="0" w:color="CCCCCC"/>
+            </w:tcBorders>
+            <w:tcMar>
+              <w:top w:w="80" w:type="dxa"/>
+              <w:bottom w:w="80" w:type="dxa"/>
+              <w:left w:w="80" w:type="dxa"/>
+              <w:right w:w="80" w:type="dxa"/>
+            </w:tcMar>
+          </w:tcPr>
+          <w:p>
+            <w:pPr>
+              <w:spacing w:before="80" w:after="80"/>
+            </w:pPr>
+            <w:r>
+              <w:rPr>
+                <w:rFonts w:ascii="Times New Roman" w:hAnsi="Times New Roman"/>
+                <w:sz w:val="24"/>
+              </w:rPr>
+              <w:t>$0</w:t>
+            </w:r>
+          </w:p>
+        </w:tc>
+        <w:tc>
+          <w:tcPr>
+            <w:tcW w:type="dxa" w:w="1217"/>
+            <w:tcBorders>
+              <w:top w:val="single" w:sz="1" w:space="0" w:color="CCCCCC"/>
+              <w:left w:val="single" w:sz="1" w:space="0" w:color="CCCCCC"/>
+              <w:bottom w:val="single" w:sz="1" w:space="0" w:color="CCCCCC"/>
+              <w:right w:val="single" w:sz="1" w:space="0" w:color="CCCCCC"/>
+            </w:tcBorders>
+            <w:tcMar>
+              <w:top w:w="80" w:type="dxa"/>
+              <w:bottom w:w="80" w:type="dxa"/>
+              <w:left w:w="80" w:type="dxa"/>
+              <w:right w:w="80" w:type="dxa"/>
+            </w:tcMar>
+          </w:tcPr>
+          <w:p>
+            <w:pPr>
+              <w:spacing w:before="80" w:after="80"/>
+            </w:pPr>
+            <w:r>
+              <w:rPr>
+                <w:rFonts w:ascii="Times New Roman" w:hAnsi="Times New Roman"/>
+                <w:sz w:val="24"/>
+              </w:rPr>
+              <w:t>$0</w:t>
+            </w:r>
+          </w:p>
+        </w:tc>
+        <w:tc>
+          <w:tcPr>
+            <w:tcW w:type="dxa" w:w="1310"/>
+            <w:tcBorders>
+              <w:top w:val="single" w:sz="1" w:space="0" w:color="CCCCCC"/>
+              <w:left w:val="single" w:sz="1" w:space="0" w:color="CCCCCC"/>
+              <w:bottom w:val="single" w:sz="1" w:space="0" w:color="CCCCCC"/>
+              <w:right w:val="single" w:sz="1" w:space="0" w:color="CCCCCC"/>
+            </w:tcBorders>
+            <w:tcMar>
+              <w:top w:w="80" w:type="dxa"/>
+              <w:bottom w:w="80" w:type="dxa"/>
+              <w:left w:w="80" w:type="dxa"/>
+              <w:right w:w="80" w:type="dxa"/>
+            </w:tcMar>
+          </w:tcPr>
+          <w:p>
+            <w:pPr>
+              <w:spacing w:before="80" w:after="80"/>
+            </w:pPr>
+            <w:r>
+              <w:rPr>
+                <w:rFonts w:ascii="Times New Roman" w:hAnsi="Times New Roman"/>
+                <w:sz w:val="24"/>
+              </w:rPr>
+              <w:t>$85,500</w:t>
+            </w:r>
+          </w:p>
+        </w:tc>
+      </w:tr>
+      <w:tr>
+        <w:tc>
+          <w:tcPr>
+            <w:tcW w:type="dxa" w:w="1872"/>
+            <w:tcBorders>
+              <w:top w:val="single" w:sz="1" w:space="0" w:color="CCCCCC"/>
+              <w:left w:val="single" w:sz="1" w:space="0" w:color="CCCCCC"/>
+              <w:bottom w:val="single" w:sz="1" w:space="0" w:color="CCCCCC"/>
+              <w:right w:val="single" w:sz="1" w:space="0" w:color="CCCCCC"/>
+            </w:tcBorders>
+            <w:tcMar>
+              <w:top w:w="80" w:type="dxa"/>
+              <w:bottom w:w="80" w:type="dxa"/>
+              <w:left w:w="80" w:type="dxa"/>
+              <w:right w:w="80" w:type="dxa"/>
+            </w:tcMar>
+          </w:tcPr>
+          <w:p>
+            <w:pPr>
+              <w:spacing w:before="80" w:after="80"/>
+            </w:pPr>
+            <w:r>
+              <w:rPr>
+                <w:rFonts w:ascii="Times New Roman" w:hAnsi="Times New Roman"/>
+                <w:sz w:val="24"/>
+              </w:rPr>
+              <w:t>Cloud Infrastructure</w:t>
+            </w:r>
+          </w:p>
+        </w:tc>
+        <w:tc>
+          <w:tcPr>
+            <w:tcW w:type="dxa" w:w="1123"/>
+            <w:tcBorders>
+              <w:top w:val="single" w:sz="1" w:space="0" w:color="CCCCCC"/>
+              <w:left w:val="single" w:sz="1" w:space="0" w:color="CCCCCC"/>
+              <w:bottom w:val="single" w:sz="1" w:space="0" w:color="CCCCCC"/>
+              <w:right w:val="single" w:sz="1" w:space="0" w:color="CCCCCC"/>
+            </w:tcBorders>
+            <w:tcMar>
+              <w:top w:w="80" w:type="dxa"/>
+              <w:bottom w:w="80" w:type="dxa"/>
+              <w:left w:w="80" w:type="dxa"/>
+              <w:right w:w="80" w:type="dxa"/>
+            </w:tcMar>
+          </w:tcPr>
+          <w:p>
+            <w:pPr>
+              <w:spacing w:before="80" w:after="80"/>
+            </w:pPr>
+            <w:r>
+              <w:rPr>
+                <w:rFonts w:ascii="Times New Roman" w:hAnsi="Times New Roman"/>
+                <w:sz w:val="24"/>
+              </w:rPr>
+              <w:t>$8,644</w:t>
+            </w:r>
+          </w:p>
+        </w:tc>
+        <w:tc>
+          <w:tcPr>
+            <w:tcW w:type="dxa" w:w="1310"/>
+            <w:tcBorders>
+              <w:top w:val="single" w:sz="1" w:space="0" w:color="CCCCCC"/>
+              <w:left w:val="single" w:sz="1" w:space="0" w:color="CCCCCC"/>
+              <w:bottom w:val="single" w:sz="1" w:space="0" w:color="CCCCCC"/>
+              <w:right w:val="single" w:sz="1" w:space="0" w:color="CCCCCC"/>
+            </w:tcBorders>
+            <w:tcMar>
+              <w:top w:w="80" w:type="dxa"/>
+              <w:bottom w:w="80" w:type="dxa"/>
+              <w:left w:w="80" w:type="dxa"/>
+              <w:right w:w="80" w:type="dxa"/>
+            </w:tcMar>
+          </w:tcPr>
+          <w:p>
+            <w:pPr>
+              <w:spacing w:before="80" w:after="80"/>
+            </w:pPr>
+            <w:r>
+              <w:rPr>
+                <w:rFonts w:ascii="Times New Roman" w:hAnsi="Times New Roman"/>
+                <w:sz w:val="24"/>
+              </w:rPr>
+              <w:t>($4,369)</w:t>
+            </w:r>
+          </w:p>
+        </w:tc>
+        <w:tc>
+          <w:tcPr>
+            <w:tcW w:type="dxa" w:w="1310"/>
+            <w:tcBorders>
+              <w:top w:val="single" w:sz="1" w:space="0" w:color="CCCCCC"/>
+              <w:left w:val="single" w:sz="1" w:space="0" w:color="CCCCCC"/>
+              <w:bottom w:val="single" w:sz="1" w:space="0" w:color="CCCCCC"/>
+              <w:right w:val="single" w:sz="1" w:space="0" w:color="CCCCCC"/>
+            </w:tcBorders>
+            <w:tcMar>
+              <w:top w:w="80" w:type="dxa"/>
+              <w:bottom w:w="80" w:type="dxa"/>
+              <w:left w:w="80" w:type="dxa"/>
+              <w:right w:w="80" w:type="dxa"/>
+            </w:tcMar>
+          </w:tcPr>
+          <w:p>
+            <w:pPr>
+              <w:spacing w:before="80" w:after="80"/>
+            </w:pPr>
+            <w:r>
+              <w:rPr>
+                <w:rFonts w:ascii="Times New Roman" w:hAnsi="Times New Roman"/>
+                <w:sz w:val="24"/>
+              </w:rPr>
+              <w:t>$4,275</w:t>
+            </w:r>
+          </w:p>
+        </w:tc>
+        <w:tc>
+          <w:tcPr>
+            <w:tcW w:type="dxa" w:w="1217"/>
+            <w:tcBorders>
+              <w:top w:val="single" w:sz="1" w:space="0" w:color="CCCCCC"/>
+              <w:left w:val="single" w:sz="1" w:space="0" w:color="CCCCCC"/>
+              <w:bottom w:val="single" w:sz="1" w:space="0" w:color="CCCCCC"/>
+              <w:right w:val="single" w:sz="1" w:space="0" w:color="CCCCCC"/>
+            </w:tcBorders>
+            <w:tcMar>
+              <w:top w:w="80" w:type="dxa"/>
+              <w:bottom w:w="80" w:type="dxa"/>
+              <w:left w:w="80" w:type="dxa"/>
+              <w:right w:w="80" w:type="dxa"/>
+            </w:tcMar>
+          </w:tcPr>
+          <w:p>
+            <w:pPr>
+              <w:spacing w:before="80" w:after="80"/>
+            </w:pPr>
+            <w:r>
+              <w:rPr>
+                <w:rFonts w:ascii="Times New Roman" w:hAnsi="Times New Roman"/>
+                <w:sz w:val="24"/>
+              </w:rPr>
+              <w:t>$8,644</w:t>
+            </w:r>
+          </w:p>
+        </w:tc>
+        <w:tc>
+          <w:tcPr>
+            <w:tcW w:type="dxa" w:w="1217"/>
+            <w:tcBorders>
+              <w:top w:val="single" w:sz="1" w:space="0" w:color="CCCCCC"/>
+              <w:left w:val="single" w:sz="1" w:space="0" w:color="CCCCCC"/>
+              <w:bottom w:val="single" w:sz="1" w:space="0" w:color="CCCCCC"/>
+              <w:right w:val="single" w:sz="1" w:space="0" w:color="CCCCCC"/>
+            </w:tcBorders>
+            <w:tcMar>
+              <w:top w:w="80" w:type="dxa"/>
+              <w:bottom w:w="80" w:type="dxa"/>
+              <w:left w:w="80" w:type="dxa"/>
+              <w:right w:w="80" w:type="dxa"/>
+            </w:tcMar>
+          </w:tcPr>
+          <w:p>
+            <w:pPr>
+              <w:spacing w:before="80" w:after="80"/>
+            </w:pPr>
+            <w:r>
+              <w:rPr>
+                <w:rFonts w:ascii="Times New Roman" w:hAnsi="Times New Roman"/>
+                <w:sz w:val="24"/>
+              </w:rPr>
+              <w:t>$8,644</w:t>
+            </w:r>
+          </w:p>
+        </w:tc>
+        <w:tc>
+          <w:tcPr>
+            <w:tcW w:type="dxa" w:w="1310"/>
+            <w:tcBorders>
+              <w:top w:val="single" w:sz="1" w:space="0" w:color="CCCCCC"/>
+              <w:left w:val="single" w:sz="1" w:space="0" w:color="CCCCCC"/>
+              <w:bottom w:val="single" w:sz="1" w:space="0" w:color="CCCCCC"/>
+              <w:right w:val="single" w:sz="1" w:space="0" w:color="CCCCCC"/>
+            </w:tcBorders>
+            <w:tcMar>
+              <w:top w:w="80" w:type="dxa"/>
+              <w:bottom w:w="80" w:type="dxa"/>
+              <w:left w:w="80" w:type="dxa"/>
+              <w:right w:w="80" w:type="dxa"/>
+            </w:tcMar>
+          </w:tcPr>
+          <w:p>
+            <w:pPr>
+              <w:spacing w:before="80" w:after="80"/>
+            </w:pPr>
+            <w:r>
+              <w:rPr>
+                <w:rFonts w:ascii="Times New Roman" w:hAnsi="Times New Roman"/>
+                <w:sz w:val="24"/>
+              </w:rPr>
+              <w:t>$21,563</w:t>
+            </w:r>
+          </w:p>
+        </w:tc>
+      </w:tr>
+      <w:tr>
+        <w:tc>
+          <w:tcPr>
+            <w:tcW w:type="dxa" w:w="1872"/>
+            <w:tcBorders>
+              <w:top w:val="single" w:sz="1" w:space="0" w:color="CCCCCC"/>
+              <w:left w:val="single" w:sz="1" w:space="0" w:color="CCCCCC"/>
+              <w:bottom w:val="single" w:sz="1" w:space="0" w:color="CCCCCC"/>
+              <w:right w:val="single" w:sz="1" w:space="0" w:color="CCCCCC"/>
+            </w:tcBorders>
+            <w:tcMar>
+              <w:top w:w="80" w:type="dxa"/>
+              <w:bottom w:w="80" w:type="dxa"/>
+              <w:left w:w="80" w:type="dxa"/>
+              <w:right w:w="80" w:type="dxa"/>
+            </w:tcMar>
+          </w:tcPr>
+          <w:p>
+            <w:pPr>
+              <w:spacing w:before="80" w:after="80"/>
+            </w:pPr>
+            <w:r>
+              <w:rPr>
+                <w:rFonts w:ascii="Times New Roman" w:hAnsi="Times New Roman"/>
+                <w:sz w:val="24"/>
+              </w:rPr>
+              <w:t>Software Licenses &amp; Subscriptions</w:t>
+            </w:r>
+          </w:p>
+        </w:tc>
+        <w:tc>
+          <w:tcPr>
+            <w:tcW w:type="dxa" w:w="1123"/>
+            <w:tcBorders>
+              <w:top w:val="single" w:sz="1" w:space="0" w:color="CCCCCC"/>
+              <w:left w:val="single" w:sz="1" w:space="0" w:color="CCCCCC"/>
+              <w:bottom w:val="single" w:sz="1" w:space="0" w:color="CCCCCC"/>
+              <w:right w:val="single" w:sz="1" w:space="0" w:color="CCCCCC"/>
+            </w:tcBorders>
+            <w:tcMar>
+              <w:top w:w="80" w:type="dxa"/>
+              <w:bottom w:w="80" w:type="dxa"/>
+              <w:left w:w="80" w:type="dxa"/>
+              <w:right w:w="80" w:type="dxa"/>
+            </w:tcMar>
+          </w:tcPr>
+          <w:p>
+            <w:pPr>
+              <w:spacing w:before="80" w:after="80"/>
+            </w:pPr>
+            <w:r>
+              <w:rPr>
+                <w:rFonts w:ascii="Times New Roman" w:hAnsi="Times New Roman"/>
+                <w:sz w:val="24"/>
+              </w:rPr>
+              <w:t>$3,132</w:t>
+            </w:r>
+          </w:p>
+        </w:tc>
+        <w:tc>
+          <w:tcPr>
+            <w:tcW w:type="dxa" w:w="1310"/>
+            <w:tcBorders>
+              <w:top w:val="single" w:sz="1" w:space="0" w:color="CCCCCC"/>
+              <w:left w:val="single" w:sz="1" w:space="0" w:color="CCCCCC"/>
+              <w:bottom w:val="single" w:sz="1" w:space="0" w:color="CCCCCC"/>
+              <w:right w:val="single" w:sz="1" w:space="0" w:color="CCCCCC"/>
+            </w:tcBorders>
+            <w:tcMar>
+              <w:top w:w="80" w:type="dxa"/>
+              <w:bottom w:w="80" w:type="dxa"/>
+              <w:left w:w="80" w:type="dxa"/>
+              <w:right w:w="80" w:type="dxa"/>
+            </w:tcMar>
+          </w:tcPr>
+          <w:p>
+            <w:pPr>
+              <w:spacing w:before="80" w:after="80"/>
+            </w:pPr>
+            <w:r>
+              <w:rPr>
+                <w:rFonts w:ascii="Times New Roman" w:hAnsi="Times New Roman"/>
+                <w:sz w:val="24"/>
+              </w:rPr>
+              <w:t>$0</w:t>
+            </w:r>
+          </w:p>
+        </w:tc>
+        <w:tc>
+          <w:tcPr>
+            <w:tcW w:type="dxa" w:w="1310"/>
+            <w:tcBorders>
+              <w:top w:val="single" w:sz="1" w:space="0" w:color="CCCCCC"/>
+              <w:left w:val="single" w:sz="1" w:space="0" w:color="CCCCCC"/>
+              <w:bottom w:val="single" w:sz="1" w:space="0" w:color="CCCCCC"/>
+              <w:right w:val="single" w:sz="1" w:space="0" w:color="CCCCCC"/>
+            </w:tcBorders>
+            <w:tcMar>
+              <w:top w:w="80" w:type="dxa"/>
+              <w:bottom w:w="80" w:type="dxa"/>
+              <w:left w:w="80" w:type="dxa"/>
+              <w:right w:w="80" w:type="dxa"/>
+            </w:tcMar>
+          </w:tcPr>
+          <w:p>
+            <w:pPr>
+              <w:spacing w:before="80" w:after="80"/>
+            </w:pPr>
+            <w:r>
+              <w:rPr>
+                <w:rFonts w:ascii="Times New Roman" w:hAnsi="Times New Roman"/>
+                <w:sz w:val="24"/>
+              </w:rPr>
+              <w:t>$3,132</w:t>
+            </w:r>
+          </w:p>
+        </w:tc>
+        <w:tc>
+          <w:tcPr>
+            <w:tcW w:type="dxa" w:w="1217"/>
+            <w:tcBorders>
+              <w:top w:val="single" w:sz="1" w:space="0" w:color="CCCCCC"/>
+              <w:left w:val="single" w:sz="1" w:space="0" w:color="CCCCCC"/>
+              <w:bottom w:val="single" w:sz="1" w:space="0" w:color="CCCCCC"/>
+              <w:right w:val="single" w:sz="1" w:space="0" w:color="CCCCCC"/>
+            </w:tcBorders>
+            <w:tcMar>
+              <w:top w:w="80" w:type="dxa"/>
+              <w:bottom w:w="80" w:type="dxa"/>
+              <w:left w:w="80" w:type="dxa"/>
+              <w:right w:w="80" w:type="dxa"/>
+            </w:tcMar>
+          </w:tcPr>
+          <w:p>
+            <w:pPr>
+              <w:spacing w:before="80" w:after="80"/>
+            </w:pPr>
+            <w:r>
+              <w:rPr>
+                <w:rFonts w:ascii="Times New Roman" w:hAnsi="Times New Roman"/>
+                <w:sz w:val="24"/>
+              </w:rPr>
+              <w:t>$3,132</w:t>
+            </w:r>
+          </w:p>
+        </w:tc>
+        <w:tc>
+          <w:tcPr>
+            <w:tcW w:type="dxa" w:w="1217"/>
+            <w:tcBorders>
+              <w:top w:val="single" w:sz="1" w:space="0" w:color="CCCCCC"/>
+              <w:left w:val="single" w:sz="1" w:space="0" w:color="CCCCCC"/>
+              <w:bottom w:val="single" w:sz="1" w:space="0" w:color="CCCCCC"/>
+              <w:right w:val="single" w:sz="1" w:space="0" w:color="CCCCCC"/>
+            </w:tcBorders>
+            <w:tcMar>
+              <w:top w:w="80" w:type="dxa"/>
+              <w:bottom w:w="80" w:type="dxa"/>
+              <w:left w:w="80" w:type="dxa"/>
+              <w:right w:w="80" w:type="dxa"/>
+            </w:tcMar>
+          </w:tcPr>
+          <w:p>
+            <w:pPr>
+              <w:spacing w:before="80" w:after="80"/>
+            </w:pPr>
+            <w:r>
+              <w:rPr>
+                <w:rFonts w:ascii="Times New Roman" w:hAnsi="Times New Roman"/>
+                <w:sz w:val="24"/>
+              </w:rPr>
+              <w:t>$3,132</w:t>
+            </w:r>
+          </w:p>
+        </w:tc>
+        <w:tc>
+          <w:tcPr>
+            <w:tcW w:type="dxa" w:w="1310"/>
+            <w:tcBorders>
+              <w:top w:val="single" w:sz="1" w:space="0" w:color="CCCCCC"/>
+              <w:left w:val="single" w:sz="1" w:space="0" w:color="CCCCCC"/>
+              <w:bottom w:val="single" w:sz="1" w:space="0" w:color="CCCCCC"/>
+              <w:right w:val="single" w:sz="1" w:space="0" w:color="CCCCCC"/>
+            </w:tcBorders>
+            <w:tcMar>
+              <w:top w:w="80" w:type="dxa"/>
+              <w:bottom w:w="80" w:type="dxa"/>
+              <w:left w:w="80" w:type="dxa"/>
+              <w:right w:w="80" w:type="dxa"/>
+            </w:tcMar>
+          </w:tcPr>
+          <w:p>
+            <w:pPr>
+              <w:spacing w:before="80" w:after="80"/>
+            </w:pPr>
+            <w:r>
+              <w:rPr>
+                <w:rFonts w:ascii="Times New Roman" w:hAnsi="Times New Roman"/>
+                <w:sz w:val="24"/>
+              </w:rPr>
+              <w:t>$9,396</w:t>
+            </w:r>
+          </w:p>
+        </w:tc>
+      </w:tr>
+      <w:tr>
+        <w:tc>
+          <w:tcPr>
+            <w:tcW w:type="dxa" w:w="1872"/>
+            <w:tcBorders>
+              <w:top w:val="single" w:sz="1" w:space="0" w:color="CCCCCC"/>
+              <w:left w:val="single" w:sz="1" w:space="0" w:color="CCCCCC"/>
+              <w:bottom w:val="single" w:sz="1" w:space="0" w:color="CCCCCC"/>
+              <w:right w:val="single" w:sz="1" w:space="0" w:color="CCCCCC"/>
+            </w:tcBorders>
+            <w:tcMar>
+              <w:top w:w="80" w:type="dxa"/>
+              <w:bottom w:w="80" w:type="dxa"/>
+              <w:left w:w="80" w:type="dxa"/>
+              <w:right w:w="80" w:type="dxa"/>
+            </w:tcMar>
+          </w:tcPr>
+          <w:p>
+            <w:pPr>
+              <w:spacing w:before="80" w:after="80"/>
+            </w:pPr>
+            <w:r>
+              <w:rPr>
+                <w:rFonts w:ascii="Times New Roman" w:hAnsi="Times New Roman"/>
+                <w:sz w:val="24"/>
+              </w:rPr>
+              <w:t>Support &amp; Maintenance</w:t>
+            </w:r>
+          </w:p>
+        </w:tc>
+        <w:tc>
+          <w:tcPr>
+            <w:tcW w:type="dxa" w:w="1123"/>
+            <w:tcBorders>
+              <w:top w:val="single" w:sz="1" w:space="0" w:color="CCCCCC"/>
+              <w:left w:val="single" w:sz="1" w:space="0" w:color="CCCCCC"/>
+              <w:bottom w:val="single" w:sz="1" w:space="0" w:color="CCCCCC"/>
+              <w:right w:val="single" w:sz="1" w:space="0" w:color="CCCCCC"/>
+            </w:tcBorders>
+            <w:tcMar>
+              <w:top w:w="80" w:type="dxa"/>
+              <w:bottom w:w="80" w:type="dxa"/>
+              <w:left w:w="80" w:type="dxa"/>
+              <w:right w:w="80" w:type="dxa"/>
+            </w:tcMar>
+          </w:tcPr>
+          <w:p>
+            <w:pPr>
+              <w:spacing w:before="80" w:after="80"/>
+            </w:pPr>
+            <w:r>
+              <w:rPr>
+                <w:rFonts w:ascii="Times New Roman" w:hAnsi="Times New Roman"/>
+                <w:sz w:val="24"/>
+              </w:rPr>
+              <w:t>$1,467</w:t>
+            </w:r>
+          </w:p>
+        </w:tc>
+        <w:tc>
+          <w:tcPr>
+            <w:tcW w:type="dxa" w:w="1310"/>
+            <w:tcBorders>
+              <w:top w:val="single" w:sz="1" w:space="0" w:color="CCCCCC"/>
+              <w:left w:val="single" w:sz="1" w:space="0" w:color="CCCCCC"/>
+              <w:bottom w:val="single" w:sz="1" w:space="0" w:color="CCCCCC"/>
+              <w:right w:val="single" w:sz="1" w:space="0" w:color="CCCCCC"/>
+            </w:tcBorders>
+            <w:tcMar>
+              <w:top w:w="80" w:type="dxa"/>
+              <w:bottom w:w="80" w:type="dxa"/>
+              <w:left w:w="80" w:type="dxa"/>
+              <w:right w:w="80" w:type="dxa"/>
+            </w:tcMar>
+          </w:tcPr>
+          <w:p>
+            <w:pPr>
+              <w:spacing w:before="80" w:after="80"/>
+            </w:pPr>
+            <w:r>
+              <w:rPr>
+                <w:rFonts w:ascii="Times New Roman" w:hAnsi="Times New Roman"/>
+                <w:sz w:val="24"/>
+              </w:rPr>
+              <w:t>$0</w:t>
+            </w:r>
+          </w:p>
+        </w:tc>
+        <w:tc>
+          <w:tcPr>
+            <w:tcW w:type="dxa" w:w="1310"/>
+            <w:tcBorders>
+              <w:top w:val="single" w:sz="1" w:space="0" w:color="CCCCCC"/>
+              <w:left w:val="single" w:sz="1" w:space="0" w:color="CCCCCC"/>
+              <w:bottom w:val="single" w:sz="1" w:space="0" w:color="CCCCCC"/>
+              <w:right w:val="single" w:sz="1" w:space="0" w:color="CCCCCC"/>
+            </w:tcBorders>
+            <w:tcMar>
+              <w:top w:w="80" w:type="dxa"/>
+              <w:bottom w:w="80" w:type="dxa"/>
+              <w:left w:w="80" w:type="dxa"/>
+              <w:right w:w="80" w:type="dxa"/>
+            </w:tcMar>
+          </w:tcPr>
+          <w:p>
+            <w:pPr>
+              <w:spacing w:before="80" w:after="80"/>
+            </w:pPr>
+            <w:r>
+              <w:rPr>
+                <w:rFonts w:ascii="Times New Roman" w:hAnsi="Times New Roman"/>
+                <w:sz w:val="24"/>
+              </w:rPr>
+              <w:t>$1,467</w:t>
+            </w:r>
+          </w:p>
+        </w:tc>
+        <w:tc>
+          <w:tcPr>
+            <w:tcW w:type="dxa" w:w="1217"/>
+            <w:tcBorders>
+              <w:top w:val="single" w:sz="1" w:space="0" w:color="CCCCCC"/>
+              <w:left w:val="single" w:sz="1" w:space="0" w:color="CCCCCC"/>
+              <w:bottom w:val="single" w:sz="1" w:space="0" w:color="CCCCCC"/>
+              <w:right w:val="single" w:sz="1" w:space="0" w:color="CCCCCC"/>
+            </w:tcBorders>
+            <w:tcMar>
+              <w:top w:w="80" w:type="dxa"/>
+              <w:bottom w:w="80" w:type="dxa"/>
+              <w:left w:w="80" w:type="dxa"/>
+              <w:right w:w="80" w:type="dxa"/>
+            </w:tcMar>
+          </w:tcPr>
+          <w:p>
+            <w:pPr>
+              <w:spacing w:before="80" w:after="80"/>
+            </w:pPr>
+            <w:r>
+              <w:rPr>
+                <w:rFonts w:ascii="Times New Roman" w:hAnsi="Times New Roman"/>
+                <w:sz w:val="24"/>
+              </w:rPr>
+              <w:t>$1,467</w:t>
+            </w:r>
+          </w:p>
+        </w:tc>
+        <w:tc>
+          <w:tcPr>
+            <w:tcW w:type="dxa" w:w="1217"/>
+            <w:tcBorders>
+              <w:top w:val="single" w:sz="1" w:space="0" w:color="CCCCCC"/>
+              <w:left w:val="single" w:sz="1" w:space="0" w:color="CCCCCC"/>
+              <w:bottom w:val="single" w:sz="1" w:space="0" w:color="CCCCCC"/>
+              <w:right w:val="single" w:sz="1" w:space="0" w:color="CCCCCC"/>
+            </w:tcBorders>
+            <w:tcMar>
+              <w:top w:w="80" w:type="dxa"/>
+              <w:bottom w:w="80" w:type="dxa"/>
+              <w:left w:w="80" w:type="dxa"/>
+              <w:right w:w="80" w:type="dxa"/>
+            </w:tcMar>
+          </w:tcPr>
+          <w:p>
+            <w:pPr>
+              <w:spacing w:before="80" w:after="80"/>
+            </w:pPr>
+            <w:r>
+              <w:rPr>
+                <w:rFonts w:ascii="Times New Roman" w:hAnsi="Times New Roman"/>
+                <w:sz w:val="24"/>
+              </w:rPr>
+              <w:t>$1,467</w:t>
+            </w:r>
+          </w:p>
+        </w:tc>
+        <w:tc>
+          <w:tcPr>
+            <w:tcW w:type="dxa" w:w="1310"/>
+            <w:tcBorders>
+              <w:top w:val="single" w:sz="1" w:space="0" w:color="CCCCCC"/>
+              <w:left w:val="single" w:sz="1" w:space="0" w:color="CCCCCC"/>
+              <w:bottom w:val="single" w:sz="1" w:space="0" w:color="CCCCCC"/>
+              <w:right w:val="single" w:sz="1" w:space="0" w:color="CCCCCC"/>
+            </w:tcBorders>
+            <w:tcMar>
+              <w:top w:w="80" w:type="dxa"/>
+              <w:bottom w:w="80" w:type="dxa"/>
+              <w:left w:w="80" w:type="dxa"/>
+              <w:right w:w="80" w:type="dxa"/>
+            </w:tcMar>
+          </w:tcPr>
+          <w:p>
+            <w:pPr>
+              <w:spacing w:before="80" w:after="80"/>
+            </w:pPr>
+            <w:r>
+              <w:rPr>
+                <w:rFonts w:ascii="Times New Roman" w:hAnsi="Times New Roman"/>
+                <w:sz w:val="24"/>
+              </w:rPr>
+              <w:t>$4,401</w:t>
+            </w:r>
+          </w:p>
+        </w:tc>
+      </w:tr>
+      <w:tr>
+        <w:tc>
+          <w:tcPr>
+            <w:tcW w:type="dxa" w:w="1872"/>
             <w:tcBorders>
               <w:top w:val="single" w:sz="1" w:space="0" w:color="CCCCCC"/>
               <w:left w:val="single" w:sz="1" w:space="0" w:color="CCCCCC"/>
@@ -9322,13 +10052,13 @@
                 <w:b/>
                 <w:sz w:val="24"/>
               </w:rPr>
-              <w:t>$23,777</w:t>
-            </w:r>
-          </w:p>
-        </w:tc>
-        <w:tc>
-          <w:tcPr>
-            <w:tcW w:type="dxa" w:w="1333"/>
+              <w:t>TOTAL INVESTMENT</w:t>
+            </w:r>
+          </w:p>
+        </w:tc>
+        <w:tc>
+          <w:tcPr>
+            <w:tcW w:type="dxa" w:w="1123"/>
             <w:tcBorders>
               <w:top w:val="single" w:sz="1" w:space="0" w:color="CCCCCC"/>
               <w:left w:val="single" w:sz="1" w:space="0" w:color="CCCCCC"/>
@@ -9352,13 +10082,13 @@
                 <w:b/>
                 <w:sz w:val="24"/>
               </w:rPr>
-              <w:t>$23,777</w:t>
-            </w:r>
-          </w:p>
-        </w:tc>
-        <w:tc>
-          <w:tcPr>
-            <w:tcW w:type="dxa" w:w="1894"/>
+              <w:t>$106,743</w:t>
+            </w:r>
+          </w:p>
+        </w:tc>
+        <w:tc>
+          <w:tcPr>
+            <w:tcW w:type="dxa" w:w="1310"/>
             <w:tcBorders>
               <w:top w:val="single" w:sz="1" w:space="0" w:color="CCCCCC"/>
               <w:left w:val="single" w:sz="1" w:space="0" w:color="CCCCCC"/>
@@ -9382,7 +10112,127 @@
                 <w:b/>
                 <w:sz w:val="24"/>
               </w:rPr>
-              <w:t>$639,832</w:t>
+              <w:t>($12,369)</w:t>
+            </w:r>
+          </w:p>
+        </w:tc>
+        <w:tc>
+          <w:tcPr>
+            <w:tcW w:type="dxa" w:w="1310"/>
+            <w:tcBorders>
+              <w:top w:val="single" w:sz="1" w:space="0" w:color="CCCCCC"/>
+              <w:left w:val="single" w:sz="1" w:space="0" w:color="CCCCCC"/>
+              <w:bottom w:val="single" w:sz="1" w:space="0" w:color="CCCCCC"/>
+              <w:right w:val="single" w:sz="1" w:space="0" w:color="CCCCCC"/>
+            </w:tcBorders>
+            <w:tcMar>
+              <w:top w:w="80" w:type="dxa"/>
+              <w:bottom w:w="80" w:type="dxa"/>
+              <w:left w:w="80" w:type="dxa"/>
+              <w:right w:w="80" w:type="dxa"/>
+            </w:tcMar>
+          </w:tcPr>
+          <w:p>
+            <w:pPr>
+              <w:spacing w:before="80" w:after="80"/>
+            </w:pPr>
+            <w:r>
+              <w:rPr>
+                <w:rFonts w:ascii="Times New Roman" w:hAnsi="Times New Roman"/>
+                <w:b/>
+                <w:sz w:val="24"/>
+              </w:rPr>
+              <w:t>$94,374</w:t>
+            </w:r>
+          </w:p>
+        </w:tc>
+        <w:tc>
+          <w:tcPr>
+            <w:tcW w:type="dxa" w:w="1217"/>
+            <w:tcBorders>
+              <w:top w:val="single" w:sz="1" w:space="0" w:color="CCCCCC"/>
+              <w:left w:val="single" w:sz="1" w:space="0" w:color="CCCCCC"/>
+              <w:bottom w:val="single" w:sz="1" w:space="0" w:color="CCCCCC"/>
+              <w:right w:val="single" w:sz="1" w:space="0" w:color="CCCCCC"/>
+            </w:tcBorders>
+            <w:tcMar>
+              <w:top w:w="80" w:type="dxa"/>
+              <w:bottom w:w="80" w:type="dxa"/>
+              <w:left w:w="80" w:type="dxa"/>
+              <w:right w:w="80" w:type="dxa"/>
+            </w:tcMar>
+          </w:tcPr>
+          <w:p>
+            <w:pPr>
+              <w:spacing w:before="80" w:after="80"/>
+            </w:pPr>
+            <w:r>
+              <w:rPr>
+                <w:rFonts w:ascii="Times New Roman" w:hAnsi="Times New Roman"/>
+                <w:b/>
+                <w:sz w:val="24"/>
+              </w:rPr>
+              <w:t>$13,243</w:t>
+            </w:r>
+          </w:p>
+        </w:tc>
+        <w:tc>
+          <w:tcPr>
+            <w:tcW w:type="dxa" w:w="1217"/>
+            <w:tcBorders>
+              <w:top w:val="single" w:sz="1" w:space="0" w:color="CCCCCC"/>
+              <w:left w:val="single" w:sz="1" w:space="0" w:color="CCCCCC"/>
+              <w:bottom w:val="single" w:sz="1" w:space="0" w:color="CCCCCC"/>
+              <w:right w:val="single" w:sz="1" w:space="0" w:color="CCCCCC"/>
+            </w:tcBorders>
+            <w:tcMar>
+              <w:top w:w="80" w:type="dxa"/>
+              <w:bottom w:w="80" w:type="dxa"/>
+              <w:left w:w="80" w:type="dxa"/>
+              <w:right w:w="80" w:type="dxa"/>
+            </w:tcMar>
+          </w:tcPr>
+          <w:p>
+            <w:pPr>
+              <w:spacing w:before="80" w:after="80"/>
+            </w:pPr>
+            <w:r>
+              <w:rPr>
+                <w:rFonts w:ascii="Times New Roman" w:hAnsi="Times New Roman"/>
+                <w:b/>
+                <w:sz w:val="24"/>
+              </w:rPr>
+              <w:t>$13,243</w:t>
+            </w:r>
+          </w:p>
+        </w:tc>
+        <w:tc>
+          <w:tcPr>
+            <w:tcW w:type="dxa" w:w="1310"/>
+            <w:tcBorders>
+              <w:top w:val="single" w:sz="1" w:space="0" w:color="CCCCCC"/>
+              <w:left w:val="single" w:sz="1" w:space="0" w:color="CCCCCC"/>
+              <w:bottom w:val="single" w:sz="1" w:space="0" w:color="CCCCCC"/>
+              <w:right w:val="single" w:sz="1" w:space="0" w:color="CCCCCC"/>
+            </w:tcBorders>
+            <w:tcMar>
+              <w:top w:w="80" w:type="dxa"/>
+              <w:bottom w:w="80" w:type="dxa"/>
+              <w:left w:w="80" w:type="dxa"/>
+              <w:right w:w="80" w:type="dxa"/>
+            </w:tcMar>
+          </w:tcPr>
+          <w:p>
+            <w:pPr>
+              <w:spacing w:before="80" w:after="80"/>
+            </w:pPr>
+            <w:r>
+              <w:rPr>
+                <w:rFonts w:ascii="Times New Roman" w:hAnsi="Times New Roman"/>
+                <w:b/>
+                <w:sz w:val="24"/>
+              </w:rPr>
+              <w:t>$120,860</w:t>
             </w:r>
           </w:p>
         </w:tc>
@@ -9425,7 +10275,7 @@
           <w:rFonts w:ascii="Times New Roman" w:hAnsi="Times New Roman"/>
           <w:sz w:val="24"/>
         </w:rPr>
-        <w:t>: Pricing And Investment Summary</w:t>
+        <w:t>: Total Investment</w:t>
       </w:r>
     </w:p>
     <w:p>
@@ -9435,7 +10285,7 @@
         <w:ind w:left="0" w:firstLine="0"/>
       </w:pPr>
       <w:r>
-        <w:t>7.1 Cost Components</w:t>
+        <w:t>7.2 AWS Partner Credits</w:t>
       </w:r>
     </w:p>
     <w:p>
@@ -9448,18 +10298,114 @@
           <w:b/>
           <w:sz w:val="24"/>
         </w:rPr>
-        <w:t>Professional Services</w:t>
-      </w:r>
-      <w:r>
-        <w:rPr>
-          <w:rFonts w:ascii="Times New Roman" w:hAnsi="Times New Roman"/>
-          <w:sz w:val="24"/>
-        </w:rPr>
-        <w:t>: Labor costs for discovery, DR architecture design, infrastructure deployment, testing, runbook development, and knowledge transfer. Detailed breakdown provided in level-of-effort-estimate.xlsx.</w:t>
+        <w:t>Year 1 Credits Applied:</w:t>
+      </w:r>
+      <w:r>
+        <w:rPr>
+          <w:rFonts w:ascii="Times New Roman" w:hAnsi="Times New Roman"/>
+          <w:sz w:val="24"/>
+        </w:rPr>
+        <w:t xml:space="preserve"> $12,369 (12% reduction)</w:t>
       </w:r>
     </w:p>
     <w:p>
       <w:pPr>
+        <w:spacing w:after="80"/>
+        <w:ind w:left="720" w:hanging="360"/>
+      </w:pPr>
+      <w:r>
+        <w:rPr>
+          <w:rFonts w:ascii="Times New Roman" w:hAnsi="Times New Roman"/>
+          <w:sz w:val="24"/>
+        </w:rPr>
+        <w:t xml:space="preserve">• </w:t>
+      </w:r>
+      <w:r>
+        <w:rPr>
+          <w:rFonts w:ascii="Times New Roman" w:hAnsi="Times New Roman"/>
+          <w:b/>
+          <w:sz w:val="24"/>
+        </w:rPr>
+        <w:t>AWS Partner DR Services Credit:</w:t>
+      </w:r>
+      <w:r>
+        <w:rPr>
+          <w:rFonts w:ascii="Times New Roman" w:hAnsi="Times New Roman"/>
+          <w:sz w:val="24"/>
+        </w:rPr>
+        <w:t xml:space="preserve"> $8,000 applied to DR architecture design and testing validation</w:t>
+      </w:r>
+    </w:p>
+    <w:p>
+      <w:pPr>
+        <w:spacing w:after="80"/>
+        <w:ind w:left="720" w:hanging="360"/>
+      </w:pPr>
+      <w:r>
+        <w:rPr>
+          <w:rFonts w:ascii="Times New Roman" w:hAnsi="Times New Roman"/>
+          <w:sz w:val="24"/>
+        </w:rPr>
+        <w:t xml:space="preserve">• </w:t>
+      </w:r>
+      <w:r>
+        <w:rPr>
+          <w:rFonts w:ascii="Times New Roman" w:hAnsi="Times New Roman"/>
+          <w:b/>
+          <w:sz w:val="24"/>
+        </w:rPr>
+        <w:t>AWS DR Infrastructure Credit:</w:t>
+      </w:r>
+      <w:r>
+        <w:rPr>
+          <w:rFonts w:ascii="Times New Roman" w:hAnsi="Times New Roman"/>
+          <w:sz w:val="24"/>
+        </w:rPr>
+        <w:t xml:space="preserve"> $4,369 applied to pilot light DR region costs in Year 1</w:t>
+      </w:r>
+    </w:p>
+    <w:p>
+      <w:pPr>
+        <w:spacing w:after="80"/>
+        <w:ind w:left="720" w:hanging="360"/>
+      </w:pPr>
+      <w:r>
+        <w:rPr>
+          <w:rFonts w:ascii="Times New Roman" w:hAnsi="Times New Roman"/>
+          <w:sz w:val="24"/>
+        </w:rPr>
+        <w:t xml:space="preserve">• </w:t>
+      </w:r>
+      <w:r>
+        <w:rPr>
+          <w:rFonts w:ascii="Times New Roman" w:hAnsi="Times New Roman"/>
+          <w:sz w:val="24"/>
+        </w:rPr>
+        <w:t>Credits are real AWS account credits, automatically applied as services are consumed</w:t>
+      </w:r>
+    </w:p>
+    <w:p>
+      <w:pPr>
+        <w:spacing w:after="80"/>
+        <w:ind w:left="720" w:hanging="360"/>
+      </w:pPr>
+      <w:r>
+        <w:rPr>
+          <w:rFonts w:ascii="Times New Roman" w:hAnsi="Times New Roman"/>
+          <w:sz w:val="24"/>
+        </w:rPr>
+        <w:t xml:space="preserve">• </w:t>
+      </w:r>
+      <w:r>
+        <w:rPr>
+          <w:rFonts w:ascii="Times New Roman" w:hAnsi="Times New Roman"/>
+          <w:sz w:val="24"/>
+        </w:rPr>
+        <w:t>Credits are Year 1 only; Years 2-3 reflect standard AWS pricing</w:t>
+      </w:r>
+    </w:p>
+    <w:p>
+      <w:pPr>
         <w:spacing w:after="160"/>
       </w:pPr>
       <w:r>
@@ -9468,14 +10414,91 @@
           <w:b/>
           <w:sz w:val="24"/>
         </w:rPr>
-        <w:t>Infrastructure &amp; Materials</w:t>
-      </w:r>
-      <w:r>
-        <w:rPr>
-          <w:rFonts w:ascii="Times New Roman" w:hAnsi="Times New Roman"/>
-          <w:sz w:val="24"/>
-        </w:rPr>
-        <w:t>: AWS cloud services for primary and DR regions (EC2, RDS, S3, Route53, ALB, backups), software licenses, and support contracts. Detailed breakdown including AWS service consumption estimates, software licensing, and support contracts is provided in the accompanying Cost Breakdown workbook (cost-breakdown.xlsx).</w:t>
+        <w:t>Investment Comparison:</w:t>
+      </w:r>
+    </w:p>
+    <w:p>
+      <w:pPr>
+        <w:spacing w:after="80"/>
+        <w:ind w:left="720" w:hanging="360"/>
+      </w:pPr>
+      <w:r>
+        <w:rPr>
+          <w:rFonts w:ascii="Times New Roman" w:hAnsi="Times New Roman"/>
+          <w:sz w:val="24"/>
+        </w:rPr>
+        <w:t xml:space="preserve">• </w:t>
+      </w:r>
+      <w:r>
+        <w:rPr>
+          <w:rFonts w:ascii="Times New Roman" w:hAnsi="Times New Roman"/>
+          <w:b/>
+          <w:sz w:val="24"/>
+        </w:rPr>
+        <w:t>Year 1 Net Investment:</w:t>
+      </w:r>
+      <w:r>
+        <w:rPr>
+          <w:rFonts w:ascii="Times New Roman" w:hAnsi="Times New Roman"/>
+          <w:sz w:val="24"/>
+        </w:rPr>
+        <w:t xml:space="preserve"> $94,374 (after credits) vs. $106,743 list price</w:t>
+      </w:r>
+    </w:p>
+    <w:p>
+      <w:pPr>
+        <w:spacing w:after="80"/>
+        <w:ind w:left="720" w:hanging="360"/>
+      </w:pPr>
+      <w:r>
+        <w:rPr>
+          <w:rFonts w:ascii="Times New Roman" w:hAnsi="Times New Roman"/>
+          <w:sz w:val="24"/>
+        </w:rPr>
+        <w:t xml:space="preserve">• </w:t>
+      </w:r>
+      <w:r>
+        <w:rPr>
+          <w:rFonts w:ascii="Times New Roman" w:hAnsi="Times New Roman"/>
+          <w:b/>
+          <w:sz w:val="24"/>
+        </w:rPr>
+        <w:t>3-Year Total Cost of Ownership:</w:t>
+      </w:r>
+      <w:r>
+        <w:rPr>
+          <w:rFonts w:ascii="Times New Roman" w:hAnsi="Times New Roman"/>
+          <w:sz w:val="24"/>
+        </w:rPr>
+        <w:t xml:space="preserve"> $120,860</w:t>
+      </w:r>
+    </w:p>
+    <w:p>
+      <w:pPr>
+        <w:spacing w:after="80"/>
+        <w:ind w:left="720" w:hanging="360"/>
+      </w:pPr>
+      <w:r>
+        <w:rPr>
+          <w:rFonts w:ascii="Times New Roman" w:hAnsi="Times New Roman"/>
+          <w:sz w:val="24"/>
+        </w:rPr>
+        <w:t xml:space="preserve">• </w:t>
+      </w:r>
+      <w:r>
+        <w:rPr>
+          <w:rFonts w:ascii="Times New Roman" w:hAnsi="Times New Roman"/>
+          <w:b/>
+          <w:sz w:val="24"/>
+        </w:rPr>
+        <w:t>Expected Value:</w:t>
+      </w:r>
+      <w:r>
+        <w:rPr>
+          <w:rFonts w:ascii="Times New Roman" w:hAnsi="Times New Roman"/>
+          <w:sz w:val="24"/>
+        </w:rPr>
+        <w:t xml:space="preserve"> Risk mitigation - compare $95K Year 1 investment to cost of 4+ hours downtime for critical applications</w:t>
       </w:r>
     </w:p>
     <w:p>
@@ -9485,7 +10508,329 @@
         <w:ind w:left="0" w:firstLine="0"/>
       </w:pPr>
       <w:r>
-        <w:t>7.2 Payment Terms</w:t>
+        <w:t>7.3 Cost Components</w:t>
+      </w:r>
+    </w:p>
+    <w:p>
+      <w:pPr>
+        <w:spacing w:after="160"/>
+      </w:pPr>
+      <w:r>
+        <w:rPr>
+          <w:rFonts w:ascii="Times New Roman" w:hAnsi="Times New Roman"/>
+          <w:b/>
+          <w:sz w:val="24"/>
+        </w:rPr>
+        <w:t>Professional Services</w:t>
+      </w:r>
+      <w:r>
+        <w:rPr>
+          <w:rFonts w:ascii="Times New Roman" w:hAnsi="Times New Roman"/>
+          <w:sz w:val="24"/>
+        </w:rPr>
+        <w:t xml:space="preserve"> ($93,500 - 450 hours): Labor costs for discovery, DR architecture design, infrastructure deployment, testing, runbook development, and knowledge transfer. Breakdown:</w:t>
+      </w:r>
+    </w:p>
+    <w:p>
+      <w:pPr>
+        <w:spacing w:after="80"/>
+        <w:ind w:left="720" w:hanging="360"/>
+      </w:pPr>
+      <w:r>
+        <w:rPr>
+          <w:rFonts w:ascii="Times New Roman" w:hAnsi="Times New Roman"/>
+          <w:sz w:val="24"/>
+        </w:rPr>
+        <w:t xml:space="preserve">• </w:t>
+      </w:r>
+      <w:r>
+        <w:rPr>
+          <w:rFonts w:ascii="Times New Roman" w:hAnsi="Times New Roman"/>
+          <w:sz w:val="24"/>
+        </w:rPr>
+        <w:t>Discovery &amp; DR design (120 hours): Business impact analysis, RTO/RPO requirements, architecture design, runbook development</w:t>
+      </w:r>
+    </w:p>
+    <w:p>
+      <w:pPr>
+        <w:spacing w:after="80"/>
+        <w:ind w:left="720" w:hanging="360"/>
+      </w:pPr>
+      <w:r>
+        <w:rPr>
+          <w:rFonts w:ascii="Times New Roman" w:hAnsi="Times New Roman"/>
+          <w:sz w:val="24"/>
+        </w:rPr>
+        <w:t xml:space="preserve">• </w:t>
+      </w:r>
+      <w:r>
+        <w:rPr>
+          <w:rFonts w:ascii="Times New Roman" w:hAnsi="Times New Roman"/>
+          <w:sz w:val="24"/>
+        </w:rPr>
+        <w:t>Implementation (280 hours): AWS DR environment setup, replication configuration, DR testing, automation</w:t>
+      </w:r>
+    </w:p>
+    <w:p>
+      <w:pPr>
+        <w:spacing w:after="80"/>
+        <w:ind w:left="720" w:hanging="360"/>
+      </w:pPr>
+      <w:r>
+        <w:rPr>
+          <w:rFonts w:ascii="Times New Roman" w:hAnsi="Times New Roman"/>
+          <w:sz w:val="24"/>
+        </w:rPr>
+        <w:t xml:space="preserve">• </w:t>
+      </w:r>
+      <w:r>
+        <w:rPr>
+          <w:rFonts w:ascii="Times New Roman" w:hAnsi="Times New Roman"/>
+          <w:sz w:val="24"/>
+        </w:rPr>
+        <w:t>Training &amp; support (50 hours): Operations team training and 30-day hypercare</w:t>
+      </w:r>
+    </w:p>
+    <w:p>
+      <w:pPr>
+        <w:spacing w:after="160"/>
+      </w:pPr>
+      <w:r>
+        <w:rPr>
+          <w:rFonts w:ascii="Times New Roman" w:hAnsi="Times New Roman"/>
+          <w:b/>
+          <w:sz w:val="24"/>
+        </w:rPr>
+        <w:t>Cloud Infrastructure</w:t>
+      </w:r>
+      <w:r>
+        <w:rPr>
+          <w:rFonts w:ascii="Times New Roman" w:hAnsi="Times New Roman"/>
+          <w:sz w:val="24"/>
+        </w:rPr>
+        <w:t xml:space="preserve"> ($8,644/year): AWS services for primary region and pilot light DR:</w:t>
+      </w:r>
+    </w:p>
+    <w:p>
+      <w:pPr>
+        <w:spacing w:after="80"/>
+        <w:ind w:left="720" w:hanging="360"/>
+      </w:pPr>
+      <w:r>
+        <w:rPr>
+          <w:rFonts w:ascii="Times New Roman" w:hAnsi="Times New Roman"/>
+          <w:sz w:val="24"/>
+        </w:rPr>
+        <w:t xml:space="preserve">• </w:t>
+      </w:r>
+      <w:r>
+        <w:rPr>
+          <w:rFonts w:ascii="Times New Roman" w:hAnsi="Times New Roman"/>
+          <w:sz w:val="24"/>
+        </w:rPr>
+        <w:t>Primary region (EC2, RDS Multi-AZ, ALB, EBS): $6,644/year</w:t>
+      </w:r>
+    </w:p>
+    <w:p>
+      <w:pPr>
+        <w:spacing w:after="80"/>
+        <w:ind w:left="720" w:hanging="360"/>
+      </w:pPr>
+      <w:r>
+        <w:rPr>
+          <w:rFonts w:ascii="Times New Roman" w:hAnsi="Times New Roman"/>
+          <w:sz w:val="24"/>
+        </w:rPr>
+        <w:t xml:space="preserve">• </w:t>
+      </w:r>
+      <w:r>
+        <w:rPr>
+          <w:rFonts w:ascii="Times New Roman" w:hAnsi="Times New Roman"/>
+          <w:sz w:val="24"/>
+        </w:rPr>
+        <w:t>DR region (automated backups, Route53, minimal compute for testing): $2,000/year</w:t>
+      </w:r>
+    </w:p>
+    <w:p>
+      <w:pPr>
+        <w:spacing w:after="80"/>
+        <w:ind w:left="720" w:hanging="360"/>
+      </w:pPr>
+      <w:r>
+        <w:rPr>
+          <w:rFonts w:ascii="Times New Roman" w:hAnsi="Times New Roman"/>
+          <w:sz w:val="24"/>
+        </w:rPr>
+        <w:t xml:space="preserve">• </w:t>
+      </w:r>
+      <w:r>
+        <w:rPr>
+          <w:rFonts w:ascii="Times New Roman" w:hAnsi="Times New Roman"/>
+          <w:sz w:val="24"/>
+        </w:rPr>
+        <w:t>Pilot light strategy minimizes ongoing costs while maintaining DR capability</w:t>
+      </w:r>
+    </w:p>
+    <w:p>
+      <w:pPr>
+        <w:spacing w:after="160"/>
+      </w:pPr>
+      <w:r>
+        <w:rPr>
+          <w:rFonts w:ascii="Times New Roman" w:hAnsi="Times New Roman"/>
+          <w:b/>
+          <w:sz w:val="24"/>
+        </w:rPr>
+        <w:t>Software Licenses &amp; Subscriptions</w:t>
+      </w:r>
+      <w:r>
+        <w:rPr>
+          <w:rFonts w:ascii="Times New Roman" w:hAnsi="Times New Roman"/>
+          <w:sz w:val="24"/>
+        </w:rPr>
+        <w:t xml:space="preserve"> ($3,132/year): Operational tooling for small scope:</w:t>
+      </w:r>
+    </w:p>
+    <w:p>
+      <w:pPr>
+        <w:spacing w:after="80"/>
+        <w:ind w:left="720" w:hanging="360"/>
+      </w:pPr>
+      <w:r>
+        <w:rPr>
+          <w:rFonts w:ascii="Times New Roman" w:hAnsi="Times New Roman"/>
+          <w:sz w:val="24"/>
+        </w:rPr>
+        <w:t xml:space="preserve">• </w:t>
+      </w:r>
+      <w:r>
+        <w:rPr>
+          <w:rFonts w:ascii="Times New Roman" w:hAnsi="Times New Roman"/>
+          <w:sz w:val="24"/>
+        </w:rPr>
+        <w:t>Datadog Pro monitoring (6 hosts - primary + DR): $1,656/year</w:t>
+      </w:r>
+    </w:p>
+    <w:p>
+      <w:pPr>
+        <w:spacing w:after="80"/>
+        <w:ind w:left="720" w:hanging="360"/>
+      </w:pPr>
+      <w:r>
+        <w:rPr>
+          <w:rFonts w:ascii="Times New Roman" w:hAnsi="Times New Roman"/>
+          <w:sz w:val="24"/>
+        </w:rPr>
+        <w:t xml:space="preserve">• </w:t>
+      </w:r>
+      <w:r>
+        <w:rPr>
+          <w:rFonts w:ascii="Times New Roman" w:hAnsi="Times New Roman"/>
+          <w:sz w:val="24"/>
+        </w:rPr>
+        <w:t>PagerDuty Professional incident management (3 users): $1,476/year</w:t>
+      </w:r>
+    </w:p>
+    <w:p>
+      <w:pPr>
+        <w:spacing w:after="160"/>
+      </w:pPr>
+      <w:r>
+        <w:rPr>
+          <w:rFonts w:ascii="Times New Roman" w:hAnsi="Times New Roman"/>
+          <w:b/>
+          <w:sz w:val="24"/>
+        </w:rPr>
+        <w:t>Support &amp; Maintenance</w:t>
+      </w:r>
+      <w:r>
+        <w:rPr>
+          <w:rFonts w:ascii="Times New Roman" w:hAnsi="Times New Roman"/>
+          <w:sz w:val="24"/>
+        </w:rPr>
+        <w:t xml:space="preserve"> ($1,467/year): Ongoing managed services (15% of cloud infrastructure):</w:t>
+      </w:r>
+    </w:p>
+    <w:p>
+      <w:pPr>
+        <w:spacing w:after="80"/>
+        <w:ind w:left="720" w:hanging="360"/>
+      </w:pPr>
+      <w:r>
+        <w:rPr>
+          <w:rFonts w:ascii="Times New Roman" w:hAnsi="Times New Roman"/>
+          <w:sz w:val="24"/>
+        </w:rPr>
+        <w:t xml:space="preserve">• </w:t>
+      </w:r>
+      <w:r>
+        <w:rPr>
+          <w:rFonts w:ascii="Times New Roman" w:hAnsi="Times New Roman"/>
+          <w:sz w:val="24"/>
+        </w:rPr>
+        <w:t>Quarterly DR testing and validation</w:t>
+      </w:r>
+    </w:p>
+    <w:p>
+      <w:pPr>
+        <w:spacing w:after="80"/>
+        <w:ind w:left="720" w:hanging="360"/>
+      </w:pPr>
+      <w:r>
+        <w:rPr>
+          <w:rFonts w:ascii="Times New Roman" w:hAnsi="Times New Roman"/>
+          <w:sz w:val="24"/>
+        </w:rPr>
+        <w:t xml:space="preserve">• </w:t>
+      </w:r>
+      <w:r>
+        <w:rPr>
+          <w:rFonts w:ascii="Times New Roman" w:hAnsi="Times New Roman"/>
+          <w:sz w:val="24"/>
+        </w:rPr>
+        <w:t>Monthly backup verification</w:t>
+      </w:r>
+    </w:p>
+    <w:p>
+      <w:pPr>
+        <w:spacing w:after="80"/>
+        <w:ind w:left="720" w:hanging="360"/>
+      </w:pPr>
+      <w:r>
+        <w:rPr>
+          <w:rFonts w:ascii="Times New Roman" w:hAnsi="Times New Roman"/>
+          <w:sz w:val="24"/>
+        </w:rPr>
+        <w:t xml:space="preserve">• </w:t>
+      </w:r>
+      <w:r>
+        <w:rPr>
+          <w:rFonts w:ascii="Times New Roman" w:hAnsi="Times New Roman"/>
+          <w:sz w:val="24"/>
+        </w:rPr>
+        <w:t>DR runbook updates</w:t>
+      </w:r>
+    </w:p>
+    <w:p>
+      <w:pPr>
+        <w:spacing w:after="160"/>
+      </w:pPr>
+      <w:r>
+        <w:rPr>
+          <w:rFonts w:ascii="Times New Roman" w:hAnsi="Times New Roman"/>
+          <w:sz w:val="24"/>
+        </w:rPr>
+        <w:t>Detailed breakdown including primary/DR infrastructure, AWS service consumption, and quarterly testing is provided in cost-breakdown.xlsx.</w:t>
+      </w:r>
+    </w:p>
+    <w:p>
+      <w:pPr>
+        <w:pStyle w:val="Heading2"/>
+        <w:spacing w:before="240" w:after="120"/>
+        <w:ind w:left="0" w:firstLine="0"/>
+      </w:pPr>
+      <w:r>
+        <w:t>7.4 Payment Terms</w:t>
       </w:r>
     </w:p>
     <w:p>
@@ -9495,7 +10840,7 @@
         <w:ind w:left="0" w:firstLine="0"/>
       </w:pPr>
       <w:r>
-        <w:t>7.2.1 Payment Schedule</w:t>
+        <w:t>7.4.1 Payment Schedule</w:t>
       </w:r>
     </w:p>
     <w:p>

</xml_diff>

<commit_message>
Standardize SOW structure with TABLE_CONFIG and diagram paths
</commit_message>
<xml_diff>
--- a/solutions/aws/cloud/disaster-recovery-web-application/presales/statement-of-work.docx
+++ b/solutions/aws/cloud/disaster-recovery-web-application/presales/statement-of-work.docx
@@ -676,9 +676,29 @@
           <w:rFonts w:ascii="Calibri" w:hAnsi="Calibri"/>
           <w:sz w:val="24"/>
         </w:rPr>
-        <w:t>Table 7: Total Investment</w:t>
+        <w:t>Table 7: Roles and Responsibilities (RACI Matrix)</w:t>
         <w:tab/>
         <w:t>9</w:t>
+        <w:br/>
+      </w:r>
+      <w:r>
+        <w:rPr>
+          <w:rFonts w:ascii="Calibri" w:hAnsi="Calibri"/>
+          <w:sz w:val="24"/>
+        </w:rPr>
+        <w:t>Table 8: Roles and Responsibilities (RACI Matrix)</w:t>
+        <w:tab/>
+        <w:t>10</w:t>
+        <w:br/>
+      </w:r>
+      <w:r>
+        <w:rPr>
+          <w:rFonts w:ascii="Calibri" w:hAnsi="Calibri"/>
+          <w:sz w:val="24"/>
+        </w:rPr>
+        <w:t>Table 9: Total Investment</w:t>
+        <w:tab/>
+        <w:t>11</w:t>
       </w:r>
       <w:r>
         <w:fldChar w:fldCharType="end"/>
@@ -8598,182 +8618,2132 @@
         <w:t>5 Roles &amp; Responsibilities</w:t>
       </w:r>
     </w:p>
+    <w:tbl>
+      <w:tblPr>
+        <w:tblStyle w:val="TableGrid"/>
+        <w:tblW w:type="auto" w:w="0"/>
+        <w:tblLayout w:type="fixed"/>
+        <w:tblLook w:firstColumn="1" w:firstRow="1" w:lastColumn="0" w:lastRow="0" w:noHBand="0" w:noVBand="1" w:val="04A0"/>
+      </w:tblPr>
+      <w:tblGrid>
+        <w:gridCol w:w="1234"/>
+        <w:gridCol w:w="1234"/>
+        <w:gridCol w:w="1234"/>
+        <w:gridCol w:w="1234"/>
+        <w:gridCol w:w="1234"/>
+        <w:gridCol w:w="1234"/>
+        <w:gridCol w:w="1234"/>
+      </w:tblGrid>
+      <w:tr>
+        <w:tc>
+          <w:tcPr>
+            <w:tcW w:type="dxa" w:w="1939"/>
+            <w:tcBorders>
+              <w:top w:val="single" w:sz="1" w:space="0" w:color="CCCCCC"/>
+              <w:left w:val="single" w:sz="1" w:space="0" w:color="CCCCCC"/>
+              <w:bottom w:val="single" w:sz="1" w:space="0" w:color="CCCCCC"/>
+              <w:right w:val="single" w:sz="1" w:space="0" w:color="CCCCCC"/>
+            </w:tcBorders>
+            <w:tcMar>
+              <w:top w:w="80" w:type="dxa"/>
+              <w:bottom w:w="80" w:type="dxa"/>
+              <w:left w:w="80" w:type="dxa"/>
+              <w:right w:w="80" w:type="dxa"/>
+            </w:tcMar>
+            <w:vAlign w:val="center"/>
+            <w:shd w:fill="E8F0F8"/>
+          </w:tcPr>
+          <w:p>
+            <w:pPr>
+              <w:spacing w:before="120" w:after="120"/>
+            </w:pPr>
+            <w:r>
+              <w:rPr>
+                <w:rFonts w:ascii="Calibri" w:hAnsi="Calibri"/>
+                <w:b/>
+                <w:sz w:val="22"/>
+              </w:rPr>
+              <w:t>Task/Deliverable</w:t>
+            </w:r>
+          </w:p>
+        </w:tc>
+        <w:tc>
+          <w:tcPr>
+            <w:tcW w:type="dxa" w:w="1137"/>
+            <w:tcBorders>
+              <w:top w:val="single" w:sz="1" w:space="0" w:color="CCCCCC"/>
+              <w:left w:val="single" w:sz="1" w:space="0" w:color="CCCCCC"/>
+              <w:bottom w:val="single" w:sz="1" w:space="0" w:color="CCCCCC"/>
+              <w:right w:val="single" w:sz="1" w:space="0" w:color="CCCCCC"/>
+            </w:tcBorders>
+            <w:tcMar>
+              <w:top w:w="80" w:type="dxa"/>
+              <w:bottom w:w="80" w:type="dxa"/>
+              <w:left w:w="80" w:type="dxa"/>
+              <w:right w:w="80" w:type="dxa"/>
+            </w:tcMar>
+            <w:vAlign w:val="center"/>
+            <w:shd w:fill="E8F0F8"/>
+          </w:tcPr>
+          <w:p>
+            <w:pPr>
+              <w:spacing w:before="120" w:after="120"/>
+            </w:pPr>
+            <w:r>
+              <w:rPr>
+                <w:rFonts w:ascii="Calibri" w:hAnsi="Calibri"/>
+                <w:b/>
+                <w:sz w:val="22"/>
+              </w:rPr>
+              <w:t>Vendor PM</w:t>
+            </w:r>
+          </w:p>
+        </w:tc>
+        <w:tc>
+          <w:tcPr>
+            <w:tcW w:type="dxa" w:w="1137"/>
+            <w:tcBorders>
+              <w:top w:val="single" w:sz="1" w:space="0" w:color="CCCCCC"/>
+              <w:left w:val="single" w:sz="1" w:space="0" w:color="CCCCCC"/>
+              <w:bottom w:val="single" w:sz="1" w:space="0" w:color="CCCCCC"/>
+              <w:right w:val="single" w:sz="1" w:space="0" w:color="CCCCCC"/>
+            </w:tcBorders>
+            <w:tcMar>
+              <w:top w:w="80" w:type="dxa"/>
+              <w:bottom w:w="80" w:type="dxa"/>
+              <w:left w:w="80" w:type="dxa"/>
+              <w:right w:w="80" w:type="dxa"/>
+            </w:tcMar>
+            <w:vAlign w:val="center"/>
+            <w:shd w:fill="E8F0F8"/>
+          </w:tcPr>
+          <w:p>
+            <w:pPr>
+              <w:spacing w:before="120" w:after="120"/>
+            </w:pPr>
+            <w:r>
+              <w:rPr>
+                <w:rFonts w:ascii="Calibri" w:hAnsi="Calibri"/>
+                <w:b/>
+                <w:sz w:val="22"/>
+              </w:rPr>
+              <w:t>Vendor Arch</w:t>
+            </w:r>
+          </w:p>
+        </w:tc>
+        <w:tc>
+          <w:tcPr>
+            <w:tcW w:type="dxa" w:w="1137"/>
+            <w:tcBorders>
+              <w:top w:val="single" w:sz="1" w:space="0" w:color="CCCCCC"/>
+              <w:left w:val="single" w:sz="1" w:space="0" w:color="CCCCCC"/>
+              <w:bottom w:val="single" w:sz="1" w:space="0" w:color="CCCCCC"/>
+              <w:right w:val="single" w:sz="1" w:space="0" w:color="CCCCCC"/>
+            </w:tcBorders>
+            <w:tcMar>
+              <w:top w:w="80" w:type="dxa"/>
+              <w:bottom w:w="80" w:type="dxa"/>
+              <w:left w:w="80" w:type="dxa"/>
+              <w:right w:w="80" w:type="dxa"/>
+            </w:tcMar>
+            <w:vAlign w:val="center"/>
+            <w:shd w:fill="E8F0F8"/>
+          </w:tcPr>
+          <w:p>
+            <w:pPr>
+              <w:spacing w:before="120" w:after="120"/>
+            </w:pPr>
+            <w:r>
+              <w:rPr>
+                <w:rFonts w:ascii="Calibri" w:hAnsi="Calibri"/>
+                <w:b/>
+                <w:sz w:val="22"/>
+              </w:rPr>
+              <w:t>Vendor Eng</w:t>
+            </w:r>
+          </w:p>
+        </w:tc>
+        <w:tc>
+          <w:tcPr>
+            <w:tcW w:type="dxa" w:w="1337"/>
+            <w:tcBorders>
+              <w:top w:val="single" w:sz="1" w:space="0" w:color="CCCCCC"/>
+              <w:left w:val="single" w:sz="1" w:space="0" w:color="CCCCCC"/>
+              <w:bottom w:val="single" w:sz="1" w:space="0" w:color="CCCCCC"/>
+              <w:right w:val="single" w:sz="1" w:space="0" w:color="CCCCCC"/>
+            </w:tcBorders>
+            <w:tcMar>
+              <w:top w:w="80" w:type="dxa"/>
+              <w:bottom w:w="80" w:type="dxa"/>
+              <w:left w:w="80" w:type="dxa"/>
+              <w:right w:w="80" w:type="dxa"/>
+            </w:tcMar>
+            <w:vAlign w:val="center"/>
+            <w:shd w:fill="E8F0F8"/>
+          </w:tcPr>
+          <w:p>
+            <w:pPr>
+              <w:spacing w:before="120" w:after="120"/>
+            </w:pPr>
+            <w:r>
+              <w:rPr>
+                <w:rFonts w:ascii="Calibri" w:hAnsi="Calibri"/>
+                <w:b/>
+                <w:sz w:val="22"/>
+              </w:rPr>
+              <w:t>Client IT</w:t>
+            </w:r>
+          </w:p>
+        </w:tc>
+        <w:tc>
+          <w:tcPr>
+            <w:tcW w:type="dxa" w:w="1337"/>
+            <w:tcBorders>
+              <w:top w:val="single" w:sz="1" w:space="0" w:color="CCCCCC"/>
+              <w:left w:val="single" w:sz="1" w:space="0" w:color="CCCCCC"/>
+              <w:bottom w:val="single" w:sz="1" w:space="0" w:color="CCCCCC"/>
+              <w:right w:val="single" w:sz="1" w:space="0" w:color="CCCCCC"/>
+            </w:tcBorders>
+            <w:tcMar>
+              <w:top w:w="80" w:type="dxa"/>
+              <w:bottom w:w="80" w:type="dxa"/>
+              <w:left w:w="80" w:type="dxa"/>
+              <w:right w:w="80" w:type="dxa"/>
+            </w:tcMar>
+            <w:vAlign w:val="center"/>
+            <w:shd w:fill="E8F0F8"/>
+          </w:tcPr>
+          <w:p>
+            <w:pPr>
+              <w:spacing w:before="120" w:after="120"/>
+            </w:pPr>
+            <w:r>
+              <w:rPr>
+                <w:rFonts w:ascii="Calibri" w:hAnsi="Calibri"/>
+                <w:b/>
+                <w:sz w:val="22"/>
+              </w:rPr>
+              <w:t>Client Mgmt</w:t>
+            </w:r>
+          </w:p>
+        </w:tc>
+        <w:tc>
+          <w:tcPr>
+            <w:tcW w:type="dxa" w:w="1337"/>
+            <w:tcBorders>
+              <w:top w:val="single" w:sz="1" w:space="0" w:color="CCCCCC"/>
+              <w:left w:val="single" w:sz="1" w:space="0" w:color="CCCCCC"/>
+              <w:bottom w:val="single" w:sz="1" w:space="0" w:color="CCCCCC"/>
+              <w:right w:val="single" w:sz="1" w:space="0" w:color="CCCCCC"/>
+            </w:tcBorders>
+            <w:tcMar>
+              <w:top w:w="80" w:type="dxa"/>
+              <w:bottom w:w="80" w:type="dxa"/>
+              <w:left w:w="80" w:type="dxa"/>
+              <w:right w:w="80" w:type="dxa"/>
+            </w:tcMar>
+            <w:vAlign w:val="center"/>
+            <w:shd w:fill="E8F0F8"/>
+          </w:tcPr>
+          <w:p>
+            <w:pPr>
+              <w:spacing w:before="120" w:after="120"/>
+            </w:pPr>
+            <w:r>
+              <w:rPr>
+                <w:rFonts w:ascii="Calibri" w:hAnsi="Calibri"/>
+                <w:b/>
+                <w:sz w:val="22"/>
+              </w:rPr>
+              <w:t>SME</w:t>
+            </w:r>
+          </w:p>
+        </w:tc>
+      </w:tr>
+      <w:tr>
+        <w:tc>
+          <w:tcPr>
+            <w:tcW w:type="dxa" w:w="1939"/>
+            <w:tcBorders>
+              <w:top w:val="single" w:sz="1" w:space="0" w:color="CCCCCC"/>
+              <w:left w:val="single" w:sz="1" w:space="0" w:color="CCCCCC"/>
+              <w:bottom w:val="single" w:sz="1" w:space="0" w:color="CCCCCC"/>
+              <w:right w:val="single" w:sz="1" w:space="0" w:color="CCCCCC"/>
+            </w:tcBorders>
+            <w:tcMar>
+              <w:top w:w="80" w:type="dxa"/>
+              <w:bottom w:w="80" w:type="dxa"/>
+              <w:left w:w="80" w:type="dxa"/>
+              <w:right w:w="80" w:type="dxa"/>
+            </w:tcMar>
+          </w:tcPr>
+          <w:p>
+            <w:pPr>
+              <w:spacing w:before="80" w:after="80"/>
+            </w:pPr>
+            <w:r>
+              <w:rPr>
+                <w:rFonts w:ascii="Calibri" w:hAnsi="Calibri"/>
+                <w:sz w:val="22"/>
+              </w:rPr>
+              <w:t>DR Requirements Analysis</w:t>
+            </w:r>
+          </w:p>
+        </w:tc>
+        <w:tc>
+          <w:tcPr>
+            <w:tcW w:type="dxa" w:w="1137"/>
+            <w:tcBorders>
+              <w:top w:val="single" w:sz="1" w:space="0" w:color="CCCCCC"/>
+              <w:left w:val="single" w:sz="1" w:space="0" w:color="CCCCCC"/>
+              <w:bottom w:val="single" w:sz="1" w:space="0" w:color="CCCCCC"/>
+              <w:right w:val="single" w:sz="1" w:space="0" w:color="CCCCCC"/>
+            </w:tcBorders>
+            <w:tcMar>
+              <w:top w:w="80" w:type="dxa"/>
+              <w:bottom w:w="80" w:type="dxa"/>
+              <w:left w:w="80" w:type="dxa"/>
+              <w:right w:w="80" w:type="dxa"/>
+            </w:tcMar>
+          </w:tcPr>
+          <w:p>
+            <w:pPr>
+              <w:spacing w:before="80" w:after="80"/>
+            </w:pPr>
+            <w:r>
+              <w:rPr>
+                <w:rFonts w:ascii="Calibri" w:hAnsi="Calibri"/>
+                <w:sz w:val="22"/>
+              </w:rPr>
+              <w:t>A</w:t>
+            </w:r>
+          </w:p>
+        </w:tc>
+        <w:tc>
+          <w:tcPr>
+            <w:tcW w:type="dxa" w:w="1137"/>
+            <w:tcBorders>
+              <w:top w:val="single" w:sz="1" w:space="0" w:color="CCCCCC"/>
+              <w:left w:val="single" w:sz="1" w:space="0" w:color="CCCCCC"/>
+              <w:bottom w:val="single" w:sz="1" w:space="0" w:color="CCCCCC"/>
+              <w:right w:val="single" w:sz="1" w:space="0" w:color="CCCCCC"/>
+            </w:tcBorders>
+            <w:tcMar>
+              <w:top w:w="80" w:type="dxa"/>
+              <w:bottom w:w="80" w:type="dxa"/>
+              <w:left w:w="80" w:type="dxa"/>
+              <w:right w:w="80" w:type="dxa"/>
+            </w:tcMar>
+          </w:tcPr>
+          <w:p>
+            <w:pPr>
+              <w:spacing w:before="80" w:after="80"/>
+            </w:pPr>
+            <w:r>
+              <w:rPr>
+                <w:rFonts w:ascii="Calibri" w:hAnsi="Calibri"/>
+                <w:sz w:val="22"/>
+              </w:rPr>
+              <w:t>R</w:t>
+            </w:r>
+          </w:p>
+        </w:tc>
+        <w:tc>
+          <w:tcPr>
+            <w:tcW w:type="dxa" w:w="1137"/>
+            <w:tcBorders>
+              <w:top w:val="single" w:sz="1" w:space="0" w:color="CCCCCC"/>
+              <w:left w:val="single" w:sz="1" w:space="0" w:color="CCCCCC"/>
+              <w:bottom w:val="single" w:sz="1" w:space="0" w:color="CCCCCC"/>
+              <w:right w:val="single" w:sz="1" w:space="0" w:color="CCCCCC"/>
+            </w:tcBorders>
+            <w:tcMar>
+              <w:top w:w="80" w:type="dxa"/>
+              <w:bottom w:w="80" w:type="dxa"/>
+              <w:left w:w="80" w:type="dxa"/>
+              <w:right w:w="80" w:type="dxa"/>
+            </w:tcMar>
+          </w:tcPr>
+          <w:p>
+            <w:pPr>
+              <w:spacing w:before="80" w:after="80"/>
+            </w:pPr>
+            <w:r>
+              <w:rPr>
+                <w:rFonts w:ascii="Calibri" w:hAnsi="Calibri"/>
+                <w:sz w:val="22"/>
+              </w:rPr>
+              <w:t>C</w:t>
+            </w:r>
+          </w:p>
+        </w:tc>
+        <w:tc>
+          <w:tcPr>
+            <w:tcW w:type="dxa" w:w="1337"/>
+            <w:tcBorders>
+              <w:top w:val="single" w:sz="1" w:space="0" w:color="CCCCCC"/>
+              <w:left w:val="single" w:sz="1" w:space="0" w:color="CCCCCC"/>
+              <w:bottom w:val="single" w:sz="1" w:space="0" w:color="CCCCCC"/>
+              <w:right w:val="single" w:sz="1" w:space="0" w:color="CCCCCC"/>
+            </w:tcBorders>
+            <w:tcMar>
+              <w:top w:w="80" w:type="dxa"/>
+              <w:bottom w:w="80" w:type="dxa"/>
+              <w:left w:w="80" w:type="dxa"/>
+              <w:right w:w="80" w:type="dxa"/>
+            </w:tcMar>
+          </w:tcPr>
+          <w:p>
+            <w:pPr>
+              <w:spacing w:before="80" w:after="80"/>
+            </w:pPr>
+            <w:r>
+              <w:rPr>
+                <w:rFonts w:ascii="Calibri" w:hAnsi="Calibri"/>
+                <w:sz w:val="22"/>
+              </w:rPr>
+              <w:t>C</w:t>
+            </w:r>
+          </w:p>
+        </w:tc>
+        <w:tc>
+          <w:tcPr>
+            <w:tcW w:type="dxa" w:w="1337"/>
+            <w:tcBorders>
+              <w:top w:val="single" w:sz="1" w:space="0" w:color="CCCCCC"/>
+              <w:left w:val="single" w:sz="1" w:space="0" w:color="CCCCCC"/>
+              <w:bottom w:val="single" w:sz="1" w:space="0" w:color="CCCCCC"/>
+              <w:right w:val="single" w:sz="1" w:space="0" w:color="CCCCCC"/>
+            </w:tcBorders>
+            <w:tcMar>
+              <w:top w:w="80" w:type="dxa"/>
+              <w:bottom w:w="80" w:type="dxa"/>
+              <w:left w:w="80" w:type="dxa"/>
+              <w:right w:w="80" w:type="dxa"/>
+            </w:tcMar>
+          </w:tcPr>
+          <w:p>
+            <w:pPr>
+              <w:spacing w:before="80" w:after="80"/>
+            </w:pPr>
+            <w:r>
+              <w:rPr>
+                <w:rFonts w:ascii="Calibri" w:hAnsi="Calibri"/>
+                <w:sz w:val="22"/>
+              </w:rPr>
+              <w:t>I</w:t>
+            </w:r>
+          </w:p>
+        </w:tc>
+        <w:tc>
+          <w:tcPr>
+            <w:tcW w:type="dxa" w:w="1337"/>
+            <w:tcBorders>
+              <w:top w:val="single" w:sz="1" w:space="0" w:color="CCCCCC"/>
+              <w:left w:val="single" w:sz="1" w:space="0" w:color="CCCCCC"/>
+              <w:bottom w:val="single" w:sz="1" w:space="0" w:color="CCCCCC"/>
+              <w:right w:val="single" w:sz="1" w:space="0" w:color="CCCCCC"/>
+            </w:tcBorders>
+            <w:tcMar>
+              <w:top w:w="80" w:type="dxa"/>
+              <w:bottom w:w="80" w:type="dxa"/>
+              <w:left w:w="80" w:type="dxa"/>
+              <w:right w:w="80" w:type="dxa"/>
+            </w:tcMar>
+          </w:tcPr>
+          <w:p>
+            <w:pPr>
+              <w:spacing w:before="80" w:after="80"/>
+            </w:pPr>
+            <w:r>
+              <w:rPr>
+                <w:rFonts w:ascii="Calibri" w:hAnsi="Calibri"/>
+                <w:sz w:val="22"/>
+              </w:rPr>
+              <w:t>R</w:t>
+            </w:r>
+          </w:p>
+        </w:tc>
+      </w:tr>
+      <w:tr>
+        <w:tc>
+          <w:tcPr>
+            <w:tcW w:type="dxa" w:w="1939"/>
+            <w:tcBorders>
+              <w:top w:val="single" w:sz="1" w:space="0" w:color="CCCCCC"/>
+              <w:left w:val="single" w:sz="1" w:space="0" w:color="CCCCCC"/>
+              <w:bottom w:val="single" w:sz="1" w:space="0" w:color="CCCCCC"/>
+              <w:right w:val="single" w:sz="1" w:space="0" w:color="CCCCCC"/>
+            </w:tcBorders>
+            <w:tcMar>
+              <w:top w:w="80" w:type="dxa"/>
+              <w:bottom w:w="80" w:type="dxa"/>
+              <w:left w:w="80" w:type="dxa"/>
+              <w:right w:w="80" w:type="dxa"/>
+            </w:tcMar>
+          </w:tcPr>
+          <w:p>
+            <w:pPr>
+              <w:spacing w:before="80" w:after="80"/>
+            </w:pPr>
+            <w:r>
+              <w:rPr>
+                <w:rFonts w:ascii="Calibri" w:hAnsi="Calibri"/>
+                <w:sz w:val="22"/>
+              </w:rPr>
+              <w:t>DR Architecture Design</w:t>
+            </w:r>
+          </w:p>
+        </w:tc>
+        <w:tc>
+          <w:tcPr>
+            <w:tcW w:type="dxa" w:w="1137"/>
+            <w:tcBorders>
+              <w:top w:val="single" w:sz="1" w:space="0" w:color="CCCCCC"/>
+              <w:left w:val="single" w:sz="1" w:space="0" w:color="CCCCCC"/>
+              <w:bottom w:val="single" w:sz="1" w:space="0" w:color="CCCCCC"/>
+              <w:right w:val="single" w:sz="1" w:space="0" w:color="CCCCCC"/>
+            </w:tcBorders>
+            <w:tcMar>
+              <w:top w:w="80" w:type="dxa"/>
+              <w:bottom w:w="80" w:type="dxa"/>
+              <w:left w:w="80" w:type="dxa"/>
+              <w:right w:w="80" w:type="dxa"/>
+            </w:tcMar>
+          </w:tcPr>
+          <w:p>
+            <w:pPr>
+              <w:spacing w:before="80" w:after="80"/>
+            </w:pPr>
+            <w:r>
+              <w:rPr>
+                <w:rFonts w:ascii="Calibri" w:hAnsi="Calibri"/>
+                <w:sz w:val="22"/>
+              </w:rPr>
+              <w:t>C</w:t>
+            </w:r>
+          </w:p>
+        </w:tc>
+        <w:tc>
+          <w:tcPr>
+            <w:tcW w:type="dxa" w:w="1137"/>
+            <w:tcBorders>
+              <w:top w:val="single" w:sz="1" w:space="0" w:color="CCCCCC"/>
+              <w:left w:val="single" w:sz="1" w:space="0" w:color="CCCCCC"/>
+              <w:bottom w:val="single" w:sz="1" w:space="0" w:color="CCCCCC"/>
+              <w:right w:val="single" w:sz="1" w:space="0" w:color="CCCCCC"/>
+            </w:tcBorders>
+            <w:tcMar>
+              <w:top w:w="80" w:type="dxa"/>
+              <w:bottom w:w="80" w:type="dxa"/>
+              <w:left w:w="80" w:type="dxa"/>
+              <w:right w:w="80" w:type="dxa"/>
+            </w:tcMar>
+          </w:tcPr>
+          <w:p>
+            <w:pPr>
+              <w:spacing w:before="80" w:after="80"/>
+            </w:pPr>
+            <w:r>
+              <w:rPr>
+                <w:rFonts w:ascii="Calibri" w:hAnsi="Calibri"/>
+                <w:sz w:val="22"/>
+              </w:rPr>
+              <w:t>A</w:t>
+            </w:r>
+          </w:p>
+        </w:tc>
+        <w:tc>
+          <w:tcPr>
+            <w:tcW w:type="dxa" w:w="1137"/>
+            <w:tcBorders>
+              <w:top w:val="single" w:sz="1" w:space="0" w:color="CCCCCC"/>
+              <w:left w:val="single" w:sz="1" w:space="0" w:color="CCCCCC"/>
+              <w:bottom w:val="single" w:sz="1" w:space="0" w:color="CCCCCC"/>
+              <w:right w:val="single" w:sz="1" w:space="0" w:color="CCCCCC"/>
+            </w:tcBorders>
+            <w:tcMar>
+              <w:top w:w="80" w:type="dxa"/>
+              <w:bottom w:w="80" w:type="dxa"/>
+              <w:left w:w="80" w:type="dxa"/>
+              <w:right w:w="80" w:type="dxa"/>
+            </w:tcMar>
+          </w:tcPr>
+          <w:p>
+            <w:pPr>
+              <w:spacing w:before="80" w:after="80"/>
+            </w:pPr>
+            <w:r>
+              <w:rPr>
+                <w:rFonts w:ascii="Calibri" w:hAnsi="Calibri"/>
+                <w:sz w:val="22"/>
+              </w:rPr>
+              <w:t>R</w:t>
+            </w:r>
+          </w:p>
+        </w:tc>
+        <w:tc>
+          <w:tcPr>
+            <w:tcW w:type="dxa" w:w="1337"/>
+            <w:tcBorders>
+              <w:top w:val="single" w:sz="1" w:space="0" w:color="CCCCCC"/>
+              <w:left w:val="single" w:sz="1" w:space="0" w:color="CCCCCC"/>
+              <w:bottom w:val="single" w:sz="1" w:space="0" w:color="CCCCCC"/>
+              <w:right w:val="single" w:sz="1" w:space="0" w:color="CCCCCC"/>
+            </w:tcBorders>
+            <w:tcMar>
+              <w:top w:w="80" w:type="dxa"/>
+              <w:bottom w:w="80" w:type="dxa"/>
+              <w:left w:w="80" w:type="dxa"/>
+              <w:right w:w="80" w:type="dxa"/>
+            </w:tcMar>
+          </w:tcPr>
+          <w:p>
+            <w:pPr>
+              <w:spacing w:before="80" w:after="80"/>
+            </w:pPr>
+            <w:r>
+              <w:rPr>
+                <w:rFonts w:ascii="Calibri" w:hAnsi="Calibri"/>
+                <w:sz w:val="22"/>
+              </w:rPr>
+              <w:t>C</w:t>
+            </w:r>
+          </w:p>
+        </w:tc>
+        <w:tc>
+          <w:tcPr>
+            <w:tcW w:type="dxa" w:w="1337"/>
+            <w:tcBorders>
+              <w:top w:val="single" w:sz="1" w:space="0" w:color="CCCCCC"/>
+              <w:left w:val="single" w:sz="1" w:space="0" w:color="CCCCCC"/>
+              <w:bottom w:val="single" w:sz="1" w:space="0" w:color="CCCCCC"/>
+              <w:right w:val="single" w:sz="1" w:space="0" w:color="CCCCCC"/>
+            </w:tcBorders>
+            <w:tcMar>
+              <w:top w:w="80" w:type="dxa"/>
+              <w:bottom w:w="80" w:type="dxa"/>
+              <w:left w:w="80" w:type="dxa"/>
+              <w:right w:w="80" w:type="dxa"/>
+            </w:tcMar>
+          </w:tcPr>
+          <w:p>
+            <w:pPr>
+              <w:spacing w:before="80" w:after="80"/>
+            </w:pPr>
+            <w:r>
+              <w:rPr>
+                <w:rFonts w:ascii="Calibri" w:hAnsi="Calibri"/>
+                <w:sz w:val="22"/>
+              </w:rPr>
+              <w:t>I</w:t>
+            </w:r>
+          </w:p>
+        </w:tc>
+        <w:tc>
+          <w:tcPr>
+            <w:tcW w:type="dxa" w:w="1337"/>
+            <w:tcBorders>
+              <w:top w:val="single" w:sz="1" w:space="0" w:color="CCCCCC"/>
+              <w:left w:val="single" w:sz="1" w:space="0" w:color="CCCCCC"/>
+              <w:bottom w:val="single" w:sz="1" w:space="0" w:color="CCCCCC"/>
+              <w:right w:val="single" w:sz="1" w:space="0" w:color="CCCCCC"/>
+            </w:tcBorders>
+            <w:tcMar>
+              <w:top w:w="80" w:type="dxa"/>
+              <w:bottom w:w="80" w:type="dxa"/>
+              <w:left w:w="80" w:type="dxa"/>
+              <w:right w:w="80" w:type="dxa"/>
+            </w:tcMar>
+          </w:tcPr>
+          <w:p>
+            <w:pPr>
+              <w:spacing w:before="80" w:after="80"/>
+            </w:pPr>
+            <w:r>
+              <w:rPr>
+                <w:rFonts w:ascii="Calibri" w:hAnsi="Calibri"/>
+                <w:sz w:val="22"/>
+              </w:rPr>
+              <w:t>C</w:t>
+            </w:r>
+          </w:p>
+        </w:tc>
+      </w:tr>
+      <w:tr>
+        <w:tc>
+          <w:tcPr>
+            <w:tcW w:type="dxa" w:w="1939"/>
+            <w:tcBorders>
+              <w:top w:val="single" w:sz="1" w:space="0" w:color="CCCCCC"/>
+              <w:left w:val="single" w:sz="1" w:space="0" w:color="CCCCCC"/>
+              <w:bottom w:val="single" w:sz="1" w:space="0" w:color="CCCCCC"/>
+              <w:right w:val="single" w:sz="1" w:space="0" w:color="CCCCCC"/>
+            </w:tcBorders>
+            <w:tcMar>
+              <w:top w:w="80" w:type="dxa"/>
+              <w:bottom w:w="80" w:type="dxa"/>
+              <w:left w:w="80" w:type="dxa"/>
+              <w:right w:w="80" w:type="dxa"/>
+            </w:tcMar>
+          </w:tcPr>
+          <w:p>
+            <w:pPr>
+              <w:spacing w:before="80" w:after="80"/>
+            </w:pPr>
+            <w:r>
+              <w:rPr>
+                <w:rFonts w:ascii="Calibri" w:hAnsi="Calibri"/>
+                <w:sz w:val="22"/>
+              </w:rPr>
+              <w:t>Infrastructure Deployment</w:t>
+            </w:r>
+          </w:p>
+        </w:tc>
+        <w:tc>
+          <w:tcPr>
+            <w:tcW w:type="dxa" w:w="1137"/>
+            <w:tcBorders>
+              <w:top w:val="single" w:sz="1" w:space="0" w:color="CCCCCC"/>
+              <w:left w:val="single" w:sz="1" w:space="0" w:color="CCCCCC"/>
+              <w:bottom w:val="single" w:sz="1" w:space="0" w:color="CCCCCC"/>
+              <w:right w:val="single" w:sz="1" w:space="0" w:color="CCCCCC"/>
+            </w:tcBorders>
+            <w:tcMar>
+              <w:top w:w="80" w:type="dxa"/>
+              <w:bottom w:w="80" w:type="dxa"/>
+              <w:left w:w="80" w:type="dxa"/>
+              <w:right w:w="80" w:type="dxa"/>
+            </w:tcMar>
+          </w:tcPr>
+          <w:p>
+            <w:pPr>
+              <w:spacing w:before="80" w:after="80"/>
+            </w:pPr>
+            <w:r>
+              <w:rPr>
+                <w:rFonts w:ascii="Calibri" w:hAnsi="Calibri"/>
+                <w:sz w:val="22"/>
+              </w:rPr>
+              <w:t>C</w:t>
+            </w:r>
+          </w:p>
+        </w:tc>
+        <w:tc>
+          <w:tcPr>
+            <w:tcW w:type="dxa" w:w="1137"/>
+            <w:tcBorders>
+              <w:top w:val="single" w:sz="1" w:space="0" w:color="CCCCCC"/>
+              <w:left w:val="single" w:sz="1" w:space="0" w:color="CCCCCC"/>
+              <w:bottom w:val="single" w:sz="1" w:space="0" w:color="CCCCCC"/>
+              <w:right w:val="single" w:sz="1" w:space="0" w:color="CCCCCC"/>
+            </w:tcBorders>
+            <w:tcMar>
+              <w:top w:w="80" w:type="dxa"/>
+              <w:bottom w:w="80" w:type="dxa"/>
+              <w:left w:w="80" w:type="dxa"/>
+              <w:right w:w="80" w:type="dxa"/>
+            </w:tcMar>
+          </w:tcPr>
+          <w:p>
+            <w:pPr>
+              <w:spacing w:before="80" w:after="80"/>
+            </w:pPr>
+            <w:r>
+              <w:rPr>
+                <w:rFonts w:ascii="Calibri" w:hAnsi="Calibri"/>
+                <w:sz w:val="22"/>
+              </w:rPr>
+              <w:t>R</w:t>
+            </w:r>
+          </w:p>
+        </w:tc>
+        <w:tc>
+          <w:tcPr>
+            <w:tcW w:type="dxa" w:w="1137"/>
+            <w:tcBorders>
+              <w:top w:val="single" w:sz="1" w:space="0" w:color="CCCCCC"/>
+              <w:left w:val="single" w:sz="1" w:space="0" w:color="CCCCCC"/>
+              <w:bottom w:val="single" w:sz="1" w:space="0" w:color="CCCCCC"/>
+              <w:right w:val="single" w:sz="1" w:space="0" w:color="CCCCCC"/>
+            </w:tcBorders>
+            <w:tcMar>
+              <w:top w:w="80" w:type="dxa"/>
+              <w:bottom w:w="80" w:type="dxa"/>
+              <w:left w:w="80" w:type="dxa"/>
+              <w:right w:w="80" w:type="dxa"/>
+            </w:tcMar>
+          </w:tcPr>
+          <w:p>
+            <w:pPr>
+              <w:spacing w:before="80" w:after="80"/>
+            </w:pPr>
+            <w:r>
+              <w:rPr>
+                <w:rFonts w:ascii="Calibri" w:hAnsi="Calibri"/>
+                <w:sz w:val="22"/>
+              </w:rPr>
+              <w:t>A</w:t>
+            </w:r>
+          </w:p>
+        </w:tc>
+        <w:tc>
+          <w:tcPr>
+            <w:tcW w:type="dxa" w:w="1337"/>
+            <w:tcBorders>
+              <w:top w:val="single" w:sz="1" w:space="0" w:color="CCCCCC"/>
+              <w:left w:val="single" w:sz="1" w:space="0" w:color="CCCCCC"/>
+              <w:bottom w:val="single" w:sz="1" w:space="0" w:color="CCCCCC"/>
+              <w:right w:val="single" w:sz="1" w:space="0" w:color="CCCCCC"/>
+            </w:tcBorders>
+            <w:tcMar>
+              <w:top w:w="80" w:type="dxa"/>
+              <w:bottom w:w="80" w:type="dxa"/>
+              <w:left w:w="80" w:type="dxa"/>
+              <w:right w:w="80" w:type="dxa"/>
+            </w:tcMar>
+          </w:tcPr>
+          <w:p>
+            <w:pPr>
+              <w:spacing w:before="80" w:after="80"/>
+            </w:pPr>
+            <w:r>
+              <w:rPr>
+                <w:rFonts w:ascii="Calibri" w:hAnsi="Calibri"/>
+                <w:sz w:val="22"/>
+              </w:rPr>
+              <w:t>C</w:t>
+            </w:r>
+          </w:p>
+        </w:tc>
+        <w:tc>
+          <w:tcPr>
+            <w:tcW w:type="dxa" w:w="1337"/>
+            <w:tcBorders>
+              <w:top w:val="single" w:sz="1" w:space="0" w:color="CCCCCC"/>
+              <w:left w:val="single" w:sz="1" w:space="0" w:color="CCCCCC"/>
+              <w:bottom w:val="single" w:sz="1" w:space="0" w:color="CCCCCC"/>
+              <w:right w:val="single" w:sz="1" w:space="0" w:color="CCCCCC"/>
+            </w:tcBorders>
+            <w:tcMar>
+              <w:top w:w="80" w:type="dxa"/>
+              <w:bottom w:w="80" w:type="dxa"/>
+              <w:left w:w="80" w:type="dxa"/>
+              <w:right w:w="80" w:type="dxa"/>
+            </w:tcMar>
+          </w:tcPr>
+          <w:p>
+            <w:pPr>
+              <w:spacing w:before="80" w:after="80"/>
+            </w:pPr>
+            <w:r>
+              <w:rPr>
+                <w:rFonts w:ascii="Calibri" w:hAnsi="Calibri"/>
+                <w:sz w:val="22"/>
+              </w:rPr>
+              <w:t>I</w:t>
+            </w:r>
+          </w:p>
+        </w:tc>
+        <w:tc>
+          <w:tcPr>
+            <w:tcW w:type="dxa" w:w="1337"/>
+            <w:tcBorders>
+              <w:top w:val="single" w:sz="1" w:space="0" w:color="CCCCCC"/>
+              <w:left w:val="single" w:sz="1" w:space="0" w:color="CCCCCC"/>
+              <w:bottom w:val="single" w:sz="1" w:space="0" w:color="CCCCCC"/>
+              <w:right w:val="single" w:sz="1" w:space="0" w:color="CCCCCC"/>
+            </w:tcBorders>
+            <w:tcMar>
+              <w:top w:w="80" w:type="dxa"/>
+              <w:bottom w:w="80" w:type="dxa"/>
+              <w:left w:w="80" w:type="dxa"/>
+              <w:right w:w="80" w:type="dxa"/>
+            </w:tcMar>
+          </w:tcPr>
+          <w:p>
+            <w:pPr>
+              <w:spacing w:before="80" w:after="80"/>
+            </w:pPr>
+            <w:r>
+              <w:rPr>
+                <w:rFonts w:ascii="Calibri" w:hAnsi="Calibri"/>
+                <w:sz w:val="22"/>
+              </w:rPr>
+              <w:t>I</w:t>
+            </w:r>
+          </w:p>
+        </w:tc>
+      </w:tr>
+      <w:tr>
+        <w:tc>
+          <w:tcPr>
+            <w:tcW w:type="dxa" w:w="1939"/>
+            <w:tcBorders>
+              <w:top w:val="single" w:sz="1" w:space="0" w:color="CCCCCC"/>
+              <w:left w:val="single" w:sz="1" w:space="0" w:color="CCCCCC"/>
+              <w:bottom w:val="single" w:sz="1" w:space="0" w:color="CCCCCC"/>
+              <w:right w:val="single" w:sz="1" w:space="0" w:color="CCCCCC"/>
+            </w:tcBorders>
+            <w:tcMar>
+              <w:top w:w="80" w:type="dxa"/>
+              <w:bottom w:w="80" w:type="dxa"/>
+              <w:left w:w="80" w:type="dxa"/>
+              <w:right w:w="80" w:type="dxa"/>
+            </w:tcMar>
+          </w:tcPr>
+          <w:p>
+            <w:pPr>
+              <w:spacing w:before="80" w:after="80"/>
+            </w:pPr>
+            <w:r>
+              <w:rPr>
+                <w:rFonts w:ascii="Calibri" w:hAnsi="Calibri"/>
+                <w:sz w:val="22"/>
+              </w:rPr>
+              <w:t>Data Replication Setup</w:t>
+            </w:r>
+          </w:p>
+        </w:tc>
+        <w:tc>
+          <w:tcPr>
+            <w:tcW w:type="dxa" w:w="1137"/>
+            <w:tcBorders>
+              <w:top w:val="single" w:sz="1" w:space="0" w:color="CCCCCC"/>
+              <w:left w:val="single" w:sz="1" w:space="0" w:color="CCCCCC"/>
+              <w:bottom w:val="single" w:sz="1" w:space="0" w:color="CCCCCC"/>
+              <w:right w:val="single" w:sz="1" w:space="0" w:color="CCCCCC"/>
+            </w:tcBorders>
+            <w:tcMar>
+              <w:top w:w="80" w:type="dxa"/>
+              <w:bottom w:w="80" w:type="dxa"/>
+              <w:left w:w="80" w:type="dxa"/>
+              <w:right w:w="80" w:type="dxa"/>
+            </w:tcMar>
+          </w:tcPr>
+          <w:p>
+            <w:pPr>
+              <w:spacing w:before="80" w:after="80"/>
+            </w:pPr>
+            <w:r>
+              <w:rPr>
+                <w:rFonts w:ascii="Calibri" w:hAnsi="Calibri"/>
+                <w:sz w:val="22"/>
+              </w:rPr>
+              <w:t>C</w:t>
+            </w:r>
+          </w:p>
+        </w:tc>
+        <w:tc>
+          <w:tcPr>
+            <w:tcW w:type="dxa" w:w="1137"/>
+            <w:tcBorders>
+              <w:top w:val="single" w:sz="1" w:space="0" w:color="CCCCCC"/>
+              <w:left w:val="single" w:sz="1" w:space="0" w:color="CCCCCC"/>
+              <w:bottom w:val="single" w:sz="1" w:space="0" w:color="CCCCCC"/>
+              <w:right w:val="single" w:sz="1" w:space="0" w:color="CCCCCC"/>
+            </w:tcBorders>
+            <w:tcMar>
+              <w:top w:w="80" w:type="dxa"/>
+              <w:bottom w:w="80" w:type="dxa"/>
+              <w:left w:w="80" w:type="dxa"/>
+              <w:right w:w="80" w:type="dxa"/>
+            </w:tcMar>
+          </w:tcPr>
+          <w:p>
+            <w:pPr>
+              <w:spacing w:before="80" w:after="80"/>
+            </w:pPr>
+            <w:r>
+              <w:rPr>
+                <w:rFonts w:ascii="Calibri" w:hAnsi="Calibri"/>
+                <w:sz w:val="22"/>
+              </w:rPr>
+              <w:t>R</w:t>
+            </w:r>
+          </w:p>
+        </w:tc>
+        <w:tc>
+          <w:tcPr>
+            <w:tcW w:type="dxa" w:w="1137"/>
+            <w:tcBorders>
+              <w:top w:val="single" w:sz="1" w:space="0" w:color="CCCCCC"/>
+              <w:left w:val="single" w:sz="1" w:space="0" w:color="CCCCCC"/>
+              <w:bottom w:val="single" w:sz="1" w:space="0" w:color="CCCCCC"/>
+              <w:right w:val="single" w:sz="1" w:space="0" w:color="CCCCCC"/>
+            </w:tcBorders>
+            <w:tcMar>
+              <w:top w:w="80" w:type="dxa"/>
+              <w:bottom w:w="80" w:type="dxa"/>
+              <w:left w:w="80" w:type="dxa"/>
+              <w:right w:w="80" w:type="dxa"/>
+            </w:tcMar>
+          </w:tcPr>
+          <w:p>
+            <w:pPr>
+              <w:spacing w:before="80" w:after="80"/>
+            </w:pPr>
+            <w:r>
+              <w:rPr>
+                <w:rFonts w:ascii="Calibri" w:hAnsi="Calibri"/>
+                <w:sz w:val="22"/>
+              </w:rPr>
+              <w:t>R</w:t>
+            </w:r>
+          </w:p>
+        </w:tc>
+        <w:tc>
+          <w:tcPr>
+            <w:tcW w:type="dxa" w:w="1337"/>
+            <w:tcBorders>
+              <w:top w:val="single" w:sz="1" w:space="0" w:color="CCCCCC"/>
+              <w:left w:val="single" w:sz="1" w:space="0" w:color="CCCCCC"/>
+              <w:bottom w:val="single" w:sz="1" w:space="0" w:color="CCCCCC"/>
+              <w:right w:val="single" w:sz="1" w:space="0" w:color="CCCCCC"/>
+            </w:tcBorders>
+            <w:tcMar>
+              <w:top w:w="80" w:type="dxa"/>
+              <w:bottom w:w="80" w:type="dxa"/>
+              <w:left w:w="80" w:type="dxa"/>
+              <w:right w:w="80" w:type="dxa"/>
+            </w:tcMar>
+          </w:tcPr>
+          <w:p>
+            <w:pPr>
+              <w:spacing w:before="80" w:after="80"/>
+            </w:pPr>
+            <w:r>
+              <w:rPr>
+                <w:rFonts w:ascii="Calibri" w:hAnsi="Calibri"/>
+                <w:sz w:val="22"/>
+              </w:rPr>
+              <w:t>C</w:t>
+            </w:r>
+          </w:p>
+        </w:tc>
+        <w:tc>
+          <w:tcPr>
+            <w:tcW w:type="dxa" w:w="1337"/>
+            <w:tcBorders>
+              <w:top w:val="single" w:sz="1" w:space="0" w:color="CCCCCC"/>
+              <w:left w:val="single" w:sz="1" w:space="0" w:color="CCCCCC"/>
+              <w:bottom w:val="single" w:sz="1" w:space="0" w:color="CCCCCC"/>
+              <w:right w:val="single" w:sz="1" w:space="0" w:color="CCCCCC"/>
+            </w:tcBorders>
+            <w:tcMar>
+              <w:top w:w="80" w:type="dxa"/>
+              <w:bottom w:w="80" w:type="dxa"/>
+              <w:left w:w="80" w:type="dxa"/>
+              <w:right w:w="80" w:type="dxa"/>
+            </w:tcMar>
+          </w:tcPr>
+          <w:p>
+            <w:pPr>
+              <w:spacing w:before="80" w:after="80"/>
+            </w:pPr>
+            <w:r>
+              <w:rPr>
+                <w:rFonts w:ascii="Calibri" w:hAnsi="Calibri"/>
+                <w:sz w:val="22"/>
+              </w:rPr>
+              <w:t>I</w:t>
+            </w:r>
+          </w:p>
+        </w:tc>
+        <w:tc>
+          <w:tcPr>
+            <w:tcW w:type="dxa" w:w="1337"/>
+            <w:tcBorders>
+              <w:top w:val="single" w:sz="1" w:space="0" w:color="CCCCCC"/>
+              <w:left w:val="single" w:sz="1" w:space="0" w:color="CCCCCC"/>
+              <w:bottom w:val="single" w:sz="1" w:space="0" w:color="CCCCCC"/>
+              <w:right w:val="single" w:sz="1" w:space="0" w:color="CCCCCC"/>
+            </w:tcBorders>
+            <w:tcMar>
+              <w:top w:w="80" w:type="dxa"/>
+              <w:bottom w:w="80" w:type="dxa"/>
+              <w:left w:w="80" w:type="dxa"/>
+              <w:right w:w="80" w:type="dxa"/>
+            </w:tcMar>
+          </w:tcPr>
+          <w:p>
+            <w:pPr>
+              <w:spacing w:before="80" w:after="80"/>
+            </w:pPr>
+            <w:r>
+              <w:rPr>
+                <w:rFonts w:ascii="Calibri" w:hAnsi="Calibri"/>
+                <w:sz w:val="22"/>
+              </w:rPr>
+              <w:t>I</w:t>
+            </w:r>
+          </w:p>
+        </w:tc>
+      </w:tr>
+      <w:tr>
+        <w:tc>
+          <w:tcPr>
+            <w:tcW w:type="dxa" w:w="1939"/>
+            <w:tcBorders>
+              <w:top w:val="single" w:sz="1" w:space="0" w:color="CCCCCC"/>
+              <w:left w:val="single" w:sz="1" w:space="0" w:color="CCCCCC"/>
+              <w:bottom w:val="single" w:sz="1" w:space="0" w:color="CCCCCC"/>
+              <w:right w:val="single" w:sz="1" w:space="0" w:color="CCCCCC"/>
+            </w:tcBorders>
+            <w:tcMar>
+              <w:top w:w="80" w:type="dxa"/>
+              <w:bottom w:w="80" w:type="dxa"/>
+              <w:left w:w="80" w:type="dxa"/>
+              <w:right w:w="80" w:type="dxa"/>
+            </w:tcMar>
+          </w:tcPr>
+          <w:p>
+            <w:pPr>
+              <w:spacing w:before="80" w:after="80"/>
+            </w:pPr>
+            <w:r>
+              <w:rPr>
+                <w:rFonts w:ascii="Calibri" w:hAnsi="Calibri"/>
+                <w:sz w:val="22"/>
+              </w:rPr>
+              <w:t>Failover Automation</w:t>
+            </w:r>
+          </w:p>
+        </w:tc>
+        <w:tc>
+          <w:tcPr>
+            <w:tcW w:type="dxa" w:w="1137"/>
+            <w:tcBorders>
+              <w:top w:val="single" w:sz="1" w:space="0" w:color="CCCCCC"/>
+              <w:left w:val="single" w:sz="1" w:space="0" w:color="CCCCCC"/>
+              <w:bottom w:val="single" w:sz="1" w:space="0" w:color="CCCCCC"/>
+              <w:right w:val="single" w:sz="1" w:space="0" w:color="CCCCCC"/>
+            </w:tcBorders>
+            <w:tcMar>
+              <w:top w:w="80" w:type="dxa"/>
+              <w:bottom w:w="80" w:type="dxa"/>
+              <w:left w:w="80" w:type="dxa"/>
+              <w:right w:w="80" w:type="dxa"/>
+            </w:tcMar>
+          </w:tcPr>
+          <w:p>
+            <w:pPr>
+              <w:spacing w:before="80" w:after="80"/>
+            </w:pPr>
+            <w:r>
+              <w:rPr>
+                <w:rFonts w:ascii="Calibri" w:hAnsi="Calibri"/>
+                <w:sz w:val="22"/>
+              </w:rPr>
+              <w:t>C</w:t>
+            </w:r>
+          </w:p>
+        </w:tc>
+        <w:tc>
+          <w:tcPr>
+            <w:tcW w:type="dxa" w:w="1137"/>
+            <w:tcBorders>
+              <w:top w:val="single" w:sz="1" w:space="0" w:color="CCCCCC"/>
+              <w:left w:val="single" w:sz="1" w:space="0" w:color="CCCCCC"/>
+              <w:bottom w:val="single" w:sz="1" w:space="0" w:color="CCCCCC"/>
+              <w:right w:val="single" w:sz="1" w:space="0" w:color="CCCCCC"/>
+            </w:tcBorders>
+            <w:tcMar>
+              <w:top w:w="80" w:type="dxa"/>
+              <w:bottom w:w="80" w:type="dxa"/>
+              <w:left w:w="80" w:type="dxa"/>
+              <w:right w:w="80" w:type="dxa"/>
+            </w:tcMar>
+          </w:tcPr>
+          <w:p>
+            <w:pPr>
+              <w:spacing w:before="80" w:after="80"/>
+            </w:pPr>
+            <w:r>
+              <w:rPr>
+                <w:rFonts w:ascii="Calibri" w:hAnsi="Calibri"/>
+                <w:sz w:val="22"/>
+              </w:rPr>
+              <w:t>A</w:t>
+            </w:r>
+          </w:p>
+        </w:tc>
+        <w:tc>
+          <w:tcPr>
+            <w:tcW w:type="dxa" w:w="1137"/>
+            <w:tcBorders>
+              <w:top w:val="single" w:sz="1" w:space="0" w:color="CCCCCC"/>
+              <w:left w:val="single" w:sz="1" w:space="0" w:color="CCCCCC"/>
+              <w:bottom w:val="single" w:sz="1" w:space="0" w:color="CCCCCC"/>
+              <w:right w:val="single" w:sz="1" w:space="0" w:color="CCCCCC"/>
+            </w:tcBorders>
+            <w:tcMar>
+              <w:top w:w="80" w:type="dxa"/>
+              <w:bottom w:w="80" w:type="dxa"/>
+              <w:left w:w="80" w:type="dxa"/>
+              <w:right w:w="80" w:type="dxa"/>
+            </w:tcMar>
+          </w:tcPr>
+          <w:p>
+            <w:pPr>
+              <w:spacing w:before="80" w:after="80"/>
+            </w:pPr>
+            <w:r>
+              <w:rPr>
+                <w:rFonts w:ascii="Calibri" w:hAnsi="Calibri"/>
+                <w:sz w:val="22"/>
+              </w:rPr>
+              <w:t>R</w:t>
+            </w:r>
+          </w:p>
+        </w:tc>
+        <w:tc>
+          <w:tcPr>
+            <w:tcW w:type="dxa" w:w="1337"/>
+            <w:tcBorders>
+              <w:top w:val="single" w:sz="1" w:space="0" w:color="CCCCCC"/>
+              <w:left w:val="single" w:sz="1" w:space="0" w:color="CCCCCC"/>
+              <w:bottom w:val="single" w:sz="1" w:space="0" w:color="CCCCCC"/>
+              <w:right w:val="single" w:sz="1" w:space="0" w:color="CCCCCC"/>
+            </w:tcBorders>
+            <w:tcMar>
+              <w:top w:w="80" w:type="dxa"/>
+              <w:bottom w:w="80" w:type="dxa"/>
+              <w:left w:w="80" w:type="dxa"/>
+              <w:right w:w="80" w:type="dxa"/>
+            </w:tcMar>
+          </w:tcPr>
+          <w:p>
+            <w:pPr>
+              <w:spacing w:before="80" w:after="80"/>
+            </w:pPr>
+            <w:r>
+              <w:rPr>
+                <w:rFonts w:ascii="Calibri" w:hAnsi="Calibri"/>
+                <w:sz w:val="22"/>
+              </w:rPr>
+              <w:t>C</w:t>
+            </w:r>
+          </w:p>
+        </w:tc>
+        <w:tc>
+          <w:tcPr>
+            <w:tcW w:type="dxa" w:w="1337"/>
+            <w:tcBorders>
+              <w:top w:val="single" w:sz="1" w:space="0" w:color="CCCCCC"/>
+              <w:left w:val="single" w:sz="1" w:space="0" w:color="CCCCCC"/>
+              <w:bottom w:val="single" w:sz="1" w:space="0" w:color="CCCCCC"/>
+              <w:right w:val="single" w:sz="1" w:space="0" w:color="CCCCCC"/>
+            </w:tcBorders>
+            <w:tcMar>
+              <w:top w:w="80" w:type="dxa"/>
+              <w:bottom w:w="80" w:type="dxa"/>
+              <w:left w:w="80" w:type="dxa"/>
+              <w:right w:w="80" w:type="dxa"/>
+            </w:tcMar>
+          </w:tcPr>
+          <w:p>
+            <w:pPr>
+              <w:spacing w:before="80" w:after="80"/>
+            </w:pPr>
+            <w:r>
+              <w:rPr>
+                <w:rFonts w:ascii="Calibri" w:hAnsi="Calibri"/>
+                <w:sz w:val="22"/>
+              </w:rPr>
+              <w:t>I</w:t>
+            </w:r>
+          </w:p>
+        </w:tc>
+        <w:tc>
+          <w:tcPr>
+            <w:tcW w:type="dxa" w:w="1337"/>
+            <w:tcBorders>
+              <w:top w:val="single" w:sz="1" w:space="0" w:color="CCCCCC"/>
+              <w:left w:val="single" w:sz="1" w:space="0" w:color="CCCCCC"/>
+              <w:bottom w:val="single" w:sz="1" w:space="0" w:color="CCCCCC"/>
+              <w:right w:val="single" w:sz="1" w:space="0" w:color="CCCCCC"/>
+            </w:tcBorders>
+            <w:tcMar>
+              <w:top w:w="80" w:type="dxa"/>
+              <w:bottom w:w="80" w:type="dxa"/>
+              <w:left w:w="80" w:type="dxa"/>
+              <w:right w:w="80" w:type="dxa"/>
+            </w:tcMar>
+          </w:tcPr>
+          <w:p>
+            <w:pPr>
+              <w:spacing w:before="80" w:after="80"/>
+            </w:pPr>
+            <w:r>
+              <w:rPr>
+                <w:rFonts w:ascii="Calibri" w:hAnsi="Calibri"/>
+                <w:sz w:val="22"/>
+              </w:rPr>
+              <w:t>I</w:t>
+            </w:r>
+          </w:p>
+        </w:tc>
+      </w:tr>
+      <w:tr>
+        <w:tc>
+          <w:tcPr>
+            <w:tcW w:type="dxa" w:w="1939"/>
+            <w:tcBorders>
+              <w:top w:val="single" w:sz="1" w:space="0" w:color="CCCCCC"/>
+              <w:left w:val="single" w:sz="1" w:space="0" w:color="CCCCCC"/>
+              <w:bottom w:val="single" w:sz="1" w:space="0" w:color="CCCCCC"/>
+              <w:right w:val="single" w:sz="1" w:space="0" w:color="CCCCCC"/>
+            </w:tcBorders>
+            <w:tcMar>
+              <w:top w:w="80" w:type="dxa"/>
+              <w:bottom w:w="80" w:type="dxa"/>
+              <w:left w:w="80" w:type="dxa"/>
+              <w:right w:w="80" w:type="dxa"/>
+            </w:tcMar>
+          </w:tcPr>
+          <w:p>
+            <w:pPr>
+              <w:spacing w:before="80" w:after="80"/>
+            </w:pPr>
+            <w:r>
+              <w:rPr>
+                <w:rFonts w:ascii="Calibri" w:hAnsi="Calibri"/>
+                <w:sz w:val="22"/>
+              </w:rPr>
+              <w:t>Testing &amp; Validation</w:t>
+            </w:r>
+          </w:p>
+        </w:tc>
+        <w:tc>
+          <w:tcPr>
+            <w:tcW w:type="dxa" w:w="1137"/>
+            <w:tcBorders>
+              <w:top w:val="single" w:sz="1" w:space="0" w:color="CCCCCC"/>
+              <w:left w:val="single" w:sz="1" w:space="0" w:color="CCCCCC"/>
+              <w:bottom w:val="single" w:sz="1" w:space="0" w:color="CCCCCC"/>
+              <w:right w:val="single" w:sz="1" w:space="0" w:color="CCCCCC"/>
+            </w:tcBorders>
+            <w:tcMar>
+              <w:top w:w="80" w:type="dxa"/>
+              <w:bottom w:w="80" w:type="dxa"/>
+              <w:left w:w="80" w:type="dxa"/>
+              <w:right w:w="80" w:type="dxa"/>
+            </w:tcMar>
+          </w:tcPr>
+          <w:p>
+            <w:pPr>
+              <w:spacing w:before="80" w:after="80"/>
+            </w:pPr>
+            <w:r>
+              <w:rPr>
+                <w:rFonts w:ascii="Calibri" w:hAnsi="Calibri"/>
+                <w:sz w:val="22"/>
+              </w:rPr>
+              <w:t>R</w:t>
+            </w:r>
+          </w:p>
+        </w:tc>
+        <w:tc>
+          <w:tcPr>
+            <w:tcW w:type="dxa" w:w="1137"/>
+            <w:tcBorders>
+              <w:top w:val="single" w:sz="1" w:space="0" w:color="CCCCCC"/>
+              <w:left w:val="single" w:sz="1" w:space="0" w:color="CCCCCC"/>
+              <w:bottom w:val="single" w:sz="1" w:space="0" w:color="CCCCCC"/>
+              <w:right w:val="single" w:sz="1" w:space="0" w:color="CCCCCC"/>
+            </w:tcBorders>
+            <w:tcMar>
+              <w:top w:w="80" w:type="dxa"/>
+              <w:bottom w:w="80" w:type="dxa"/>
+              <w:left w:w="80" w:type="dxa"/>
+              <w:right w:w="80" w:type="dxa"/>
+            </w:tcMar>
+          </w:tcPr>
+          <w:p>
+            <w:pPr>
+              <w:spacing w:before="80" w:after="80"/>
+            </w:pPr>
+            <w:r>
+              <w:rPr>
+                <w:rFonts w:ascii="Calibri" w:hAnsi="Calibri"/>
+                <w:sz w:val="22"/>
+              </w:rPr>
+              <w:t>R</w:t>
+            </w:r>
+          </w:p>
+        </w:tc>
+        <w:tc>
+          <w:tcPr>
+            <w:tcW w:type="dxa" w:w="1137"/>
+            <w:tcBorders>
+              <w:top w:val="single" w:sz="1" w:space="0" w:color="CCCCCC"/>
+              <w:left w:val="single" w:sz="1" w:space="0" w:color="CCCCCC"/>
+              <w:bottom w:val="single" w:sz="1" w:space="0" w:color="CCCCCC"/>
+              <w:right w:val="single" w:sz="1" w:space="0" w:color="CCCCCC"/>
+            </w:tcBorders>
+            <w:tcMar>
+              <w:top w:w="80" w:type="dxa"/>
+              <w:bottom w:w="80" w:type="dxa"/>
+              <w:left w:w="80" w:type="dxa"/>
+              <w:right w:w="80" w:type="dxa"/>
+            </w:tcMar>
+          </w:tcPr>
+          <w:p>
+            <w:pPr>
+              <w:spacing w:before="80" w:after="80"/>
+            </w:pPr>
+            <w:r>
+              <w:rPr>
+                <w:rFonts w:ascii="Calibri" w:hAnsi="Calibri"/>
+                <w:sz w:val="22"/>
+              </w:rPr>
+              <w:t>R</w:t>
+            </w:r>
+          </w:p>
+        </w:tc>
+        <w:tc>
+          <w:tcPr>
+            <w:tcW w:type="dxa" w:w="1337"/>
+            <w:tcBorders>
+              <w:top w:val="single" w:sz="1" w:space="0" w:color="CCCCCC"/>
+              <w:left w:val="single" w:sz="1" w:space="0" w:color="CCCCCC"/>
+              <w:bottom w:val="single" w:sz="1" w:space="0" w:color="CCCCCC"/>
+              <w:right w:val="single" w:sz="1" w:space="0" w:color="CCCCCC"/>
+            </w:tcBorders>
+            <w:tcMar>
+              <w:top w:w="80" w:type="dxa"/>
+              <w:bottom w:w="80" w:type="dxa"/>
+              <w:left w:w="80" w:type="dxa"/>
+              <w:right w:w="80" w:type="dxa"/>
+            </w:tcMar>
+          </w:tcPr>
+          <w:p>
+            <w:pPr>
+              <w:spacing w:before="80" w:after="80"/>
+            </w:pPr>
+            <w:r>
+              <w:rPr>
+                <w:rFonts w:ascii="Calibri" w:hAnsi="Calibri"/>
+                <w:sz w:val="22"/>
+              </w:rPr>
+              <w:t>A</w:t>
+            </w:r>
+          </w:p>
+        </w:tc>
+        <w:tc>
+          <w:tcPr>
+            <w:tcW w:type="dxa" w:w="1337"/>
+            <w:tcBorders>
+              <w:top w:val="single" w:sz="1" w:space="0" w:color="CCCCCC"/>
+              <w:left w:val="single" w:sz="1" w:space="0" w:color="CCCCCC"/>
+              <w:bottom w:val="single" w:sz="1" w:space="0" w:color="CCCCCC"/>
+              <w:right w:val="single" w:sz="1" w:space="0" w:color="CCCCCC"/>
+            </w:tcBorders>
+            <w:tcMar>
+              <w:top w:w="80" w:type="dxa"/>
+              <w:bottom w:w="80" w:type="dxa"/>
+              <w:left w:w="80" w:type="dxa"/>
+              <w:right w:w="80" w:type="dxa"/>
+            </w:tcMar>
+          </w:tcPr>
+          <w:p>
+            <w:pPr>
+              <w:spacing w:before="80" w:after="80"/>
+            </w:pPr>
+            <w:r>
+              <w:rPr>
+                <w:rFonts w:ascii="Calibri" w:hAnsi="Calibri"/>
+                <w:sz w:val="22"/>
+              </w:rPr>
+              <w:t>I</w:t>
+            </w:r>
+          </w:p>
+        </w:tc>
+        <w:tc>
+          <w:tcPr>
+            <w:tcW w:type="dxa" w:w="1337"/>
+            <w:tcBorders>
+              <w:top w:val="single" w:sz="1" w:space="0" w:color="CCCCCC"/>
+              <w:left w:val="single" w:sz="1" w:space="0" w:color="CCCCCC"/>
+              <w:bottom w:val="single" w:sz="1" w:space="0" w:color="CCCCCC"/>
+              <w:right w:val="single" w:sz="1" w:space="0" w:color="CCCCCC"/>
+            </w:tcBorders>
+            <w:tcMar>
+              <w:top w:w="80" w:type="dxa"/>
+              <w:bottom w:w="80" w:type="dxa"/>
+              <w:left w:w="80" w:type="dxa"/>
+              <w:right w:w="80" w:type="dxa"/>
+            </w:tcMar>
+          </w:tcPr>
+          <w:p>
+            <w:pPr>
+              <w:spacing w:before="80" w:after="80"/>
+            </w:pPr>
+            <w:r>
+              <w:rPr>
+                <w:rFonts w:ascii="Calibri" w:hAnsi="Calibri"/>
+                <w:sz w:val="22"/>
+              </w:rPr>
+              <w:t>C</w:t>
+            </w:r>
+          </w:p>
+        </w:tc>
+      </w:tr>
+      <w:tr>
+        <w:tc>
+          <w:tcPr>
+            <w:tcW w:type="dxa" w:w="1939"/>
+            <w:tcBorders>
+              <w:top w:val="single" w:sz="1" w:space="0" w:color="CCCCCC"/>
+              <w:left w:val="single" w:sz="1" w:space="0" w:color="CCCCCC"/>
+              <w:bottom w:val="single" w:sz="1" w:space="0" w:color="CCCCCC"/>
+              <w:right w:val="single" w:sz="1" w:space="0" w:color="CCCCCC"/>
+            </w:tcBorders>
+            <w:tcMar>
+              <w:top w:w="80" w:type="dxa"/>
+              <w:bottom w:w="80" w:type="dxa"/>
+              <w:left w:w="80" w:type="dxa"/>
+              <w:right w:w="80" w:type="dxa"/>
+            </w:tcMar>
+          </w:tcPr>
+          <w:p>
+            <w:pPr>
+              <w:spacing w:before="80" w:after="80"/>
+            </w:pPr>
+            <w:r>
+              <w:rPr>
+                <w:rFonts w:ascii="Calibri" w:hAnsi="Calibri"/>
+                <w:sz w:val="22"/>
+              </w:rPr>
+              <w:t>Runbook Development</w:t>
+            </w:r>
+          </w:p>
+        </w:tc>
+        <w:tc>
+          <w:tcPr>
+            <w:tcW w:type="dxa" w:w="1137"/>
+            <w:tcBorders>
+              <w:top w:val="single" w:sz="1" w:space="0" w:color="CCCCCC"/>
+              <w:left w:val="single" w:sz="1" w:space="0" w:color="CCCCCC"/>
+              <w:bottom w:val="single" w:sz="1" w:space="0" w:color="CCCCCC"/>
+              <w:right w:val="single" w:sz="1" w:space="0" w:color="CCCCCC"/>
+            </w:tcBorders>
+            <w:tcMar>
+              <w:top w:w="80" w:type="dxa"/>
+              <w:bottom w:w="80" w:type="dxa"/>
+              <w:left w:w="80" w:type="dxa"/>
+              <w:right w:w="80" w:type="dxa"/>
+            </w:tcMar>
+          </w:tcPr>
+          <w:p>
+            <w:pPr>
+              <w:spacing w:before="80" w:after="80"/>
+            </w:pPr>
+            <w:r>
+              <w:rPr>
+                <w:rFonts w:ascii="Calibri" w:hAnsi="Calibri"/>
+                <w:sz w:val="22"/>
+              </w:rPr>
+              <w:t>A</w:t>
+            </w:r>
+          </w:p>
+        </w:tc>
+        <w:tc>
+          <w:tcPr>
+            <w:tcW w:type="dxa" w:w="1137"/>
+            <w:tcBorders>
+              <w:top w:val="single" w:sz="1" w:space="0" w:color="CCCCCC"/>
+              <w:left w:val="single" w:sz="1" w:space="0" w:color="CCCCCC"/>
+              <w:bottom w:val="single" w:sz="1" w:space="0" w:color="CCCCCC"/>
+              <w:right w:val="single" w:sz="1" w:space="0" w:color="CCCCCC"/>
+            </w:tcBorders>
+            <w:tcMar>
+              <w:top w:w="80" w:type="dxa"/>
+              <w:bottom w:w="80" w:type="dxa"/>
+              <w:left w:w="80" w:type="dxa"/>
+              <w:right w:w="80" w:type="dxa"/>
+            </w:tcMar>
+          </w:tcPr>
+          <w:p>
+            <w:pPr>
+              <w:spacing w:before="80" w:after="80"/>
+            </w:pPr>
+            <w:r>
+              <w:rPr>
+                <w:rFonts w:ascii="Calibri" w:hAnsi="Calibri"/>
+                <w:sz w:val="22"/>
+              </w:rPr>
+              <w:t>R</w:t>
+            </w:r>
+          </w:p>
+        </w:tc>
+        <w:tc>
+          <w:tcPr>
+            <w:tcW w:type="dxa" w:w="1137"/>
+            <w:tcBorders>
+              <w:top w:val="single" w:sz="1" w:space="0" w:color="CCCCCC"/>
+              <w:left w:val="single" w:sz="1" w:space="0" w:color="CCCCCC"/>
+              <w:bottom w:val="single" w:sz="1" w:space="0" w:color="CCCCCC"/>
+              <w:right w:val="single" w:sz="1" w:space="0" w:color="CCCCCC"/>
+            </w:tcBorders>
+            <w:tcMar>
+              <w:top w:w="80" w:type="dxa"/>
+              <w:bottom w:w="80" w:type="dxa"/>
+              <w:left w:w="80" w:type="dxa"/>
+              <w:right w:w="80" w:type="dxa"/>
+            </w:tcMar>
+          </w:tcPr>
+          <w:p>
+            <w:pPr>
+              <w:spacing w:before="80" w:after="80"/>
+            </w:pPr>
+            <w:r>
+              <w:rPr>
+                <w:rFonts w:ascii="Calibri" w:hAnsi="Calibri"/>
+                <w:sz w:val="22"/>
+              </w:rPr>
+              <w:t>R</w:t>
+            </w:r>
+          </w:p>
+        </w:tc>
+        <w:tc>
+          <w:tcPr>
+            <w:tcW w:type="dxa" w:w="1337"/>
+            <w:tcBorders>
+              <w:top w:val="single" w:sz="1" w:space="0" w:color="CCCCCC"/>
+              <w:left w:val="single" w:sz="1" w:space="0" w:color="CCCCCC"/>
+              <w:bottom w:val="single" w:sz="1" w:space="0" w:color="CCCCCC"/>
+              <w:right w:val="single" w:sz="1" w:space="0" w:color="CCCCCC"/>
+            </w:tcBorders>
+            <w:tcMar>
+              <w:top w:w="80" w:type="dxa"/>
+              <w:bottom w:w="80" w:type="dxa"/>
+              <w:left w:w="80" w:type="dxa"/>
+              <w:right w:w="80" w:type="dxa"/>
+            </w:tcMar>
+          </w:tcPr>
+          <w:p>
+            <w:pPr>
+              <w:spacing w:before="80" w:after="80"/>
+            </w:pPr>
+            <w:r>
+              <w:rPr>
+                <w:rFonts w:ascii="Calibri" w:hAnsi="Calibri"/>
+                <w:sz w:val="22"/>
+              </w:rPr>
+              <w:t>C</w:t>
+            </w:r>
+          </w:p>
+        </w:tc>
+        <w:tc>
+          <w:tcPr>
+            <w:tcW w:type="dxa" w:w="1337"/>
+            <w:tcBorders>
+              <w:top w:val="single" w:sz="1" w:space="0" w:color="CCCCCC"/>
+              <w:left w:val="single" w:sz="1" w:space="0" w:color="CCCCCC"/>
+              <w:bottom w:val="single" w:sz="1" w:space="0" w:color="CCCCCC"/>
+              <w:right w:val="single" w:sz="1" w:space="0" w:color="CCCCCC"/>
+            </w:tcBorders>
+            <w:tcMar>
+              <w:top w:w="80" w:type="dxa"/>
+              <w:bottom w:w="80" w:type="dxa"/>
+              <w:left w:w="80" w:type="dxa"/>
+              <w:right w:w="80" w:type="dxa"/>
+            </w:tcMar>
+          </w:tcPr>
+          <w:p>
+            <w:pPr>
+              <w:spacing w:before="80" w:after="80"/>
+            </w:pPr>
+            <w:r>
+              <w:rPr>
+                <w:rFonts w:ascii="Calibri" w:hAnsi="Calibri"/>
+                <w:sz w:val="22"/>
+              </w:rPr>
+              <w:t>I</w:t>
+            </w:r>
+          </w:p>
+        </w:tc>
+        <w:tc>
+          <w:tcPr>
+            <w:tcW w:type="dxa" w:w="1337"/>
+            <w:tcBorders>
+              <w:top w:val="single" w:sz="1" w:space="0" w:color="CCCCCC"/>
+              <w:left w:val="single" w:sz="1" w:space="0" w:color="CCCCCC"/>
+              <w:bottom w:val="single" w:sz="1" w:space="0" w:color="CCCCCC"/>
+              <w:right w:val="single" w:sz="1" w:space="0" w:color="CCCCCC"/>
+            </w:tcBorders>
+            <w:tcMar>
+              <w:top w:w="80" w:type="dxa"/>
+              <w:bottom w:w="80" w:type="dxa"/>
+              <w:left w:w="80" w:type="dxa"/>
+              <w:right w:w="80" w:type="dxa"/>
+            </w:tcMar>
+          </w:tcPr>
+          <w:p>
+            <w:pPr>
+              <w:spacing w:before="80" w:after="80"/>
+            </w:pPr>
+            <w:r>
+              <w:rPr>
+                <w:rFonts w:ascii="Calibri" w:hAnsi="Calibri"/>
+                <w:sz w:val="22"/>
+              </w:rPr>
+              <w:t>I</w:t>
+            </w:r>
+          </w:p>
+        </w:tc>
+      </w:tr>
+      <w:tr>
+        <w:tc>
+          <w:tcPr>
+            <w:tcW w:type="dxa" w:w="1939"/>
+            <w:tcBorders>
+              <w:top w:val="single" w:sz="1" w:space="0" w:color="CCCCCC"/>
+              <w:left w:val="single" w:sz="1" w:space="0" w:color="CCCCCC"/>
+              <w:bottom w:val="single" w:sz="1" w:space="0" w:color="CCCCCC"/>
+              <w:right w:val="single" w:sz="1" w:space="0" w:color="CCCCCC"/>
+            </w:tcBorders>
+            <w:tcMar>
+              <w:top w:w="80" w:type="dxa"/>
+              <w:bottom w:w="80" w:type="dxa"/>
+              <w:left w:w="80" w:type="dxa"/>
+              <w:right w:w="80" w:type="dxa"/>
+            </w:tcMar>
+          </w:tcPr>
+          <w:p>
+            <w:pPr>
+              <w:spacing w:before="80" w:after="80"/>
+            </w:pPr>
+            <w:r>
+              <w:rPr>
+                <w:rFonts w:ascii="Calibri" w:hAnsi="Calibri"/>
+                <w:sz w:val="22"/>
+              </w:rPr>
+              <w:t>Knowledge Transfer</w:t>
+            </w:r>
+          </w:p>
+        </w:tc>
+        <w:tc>
+          <w:tcPr>
+            <w:tcW w:type="dxa" w:w="1137"/>
+            <w:tcBorders>
+              <w:top w:val="single" w:sz="1" w:space="0" w:color="CCCCCC"/>
+              <w:left w:val="single" w:sz="1" w:space="0" w:color="CCCCCC"/>
+              <w:bottom w:val="single" w:sz="1" w:space="0" w:color="CCCCCC"/>
+              <w:right w:val="single" w:sz="1" w:space="0" w:color="CCCCCC"/>
+            </w:tcBorders>
+            <w:tcMar>
+              <w:top w:w="80" w:type="dxa"/>
+              <w:bottom w:w="80" w:type="dxa"/>
+              <w:left w:w="80" w:type="dxa"/>
+              <w:right w:w="80" w:type="dxa"/>
+            </w:tcMar>
+          </w:tcPr>
+          <w:p>
+            <w:pPr>
+              <w:spacing w:before="80" w:after="80"/>
+            </w:pPr>
+            <w:r>
+              <w:rPr>
+                <w:rFonts w:ascii="Calibri" w:hAnsi="Calibri"/>
+                <w:sz w:val="22"/>
+              </w:rPr>
+              <w:t>R</w:t>
+            </w:r>
+          </w:p>
+        </w:tc>
+        <w:tc>
+          <w:tcPr>
+            <w:tcW w:type="dxa" w:w="1137"/>
+            <w:tcBorders>
+              <w:top w:val="single" w:sz="1" w:space="0" w:color="CCCCCC"/>
+              <w:left w:val="single" w:sz="1" w:space="0" w:color="CCCCCC"/>
+              <w:bottom w:val="single" w:sz="1" w:space="0" w:color="CCCCCC"/>
+              <w:right w:val="single" w:sz="1" w:space="0" w:color="CCCCCC"/>
+            </w:tcBorders>
+            <w:tcMar>
+              <w:top w:w="80" w:type="dxa"/>
+              <w:bottom w:w="80" w:type="dxa"/>
+              <w:left w:w="80" w:type="dxa"/>
+              <w:right w:w="80" w:type="dxa"/>
+            </w:tcMar>
+          </w:tcPr>
+          <w:p>
+            <w:pPr>
+              <w:spacing w:before="80" w:after="80"/>
+            </w:pPr>
+            <w:r>
+              <w:rPr>
+                <w:rFonts w:ascii="Calibri" w:hAnsi="Calibri"/>
+                <w:sz w:val="22"/>
+              </w:rPr>
+              <w:t>R</w:t>
+            </w:r>
+          </w:p>
+        </w:tc>
+        <w:tc>
+          <w:tcPr>
+            <w:tcW w:type="dxa" w:w="1137"/>
+            <w:tcBorders>
+              <w:top w:val="single" w:sz="1" w:space="0" w:color="CCCCCC"/>
+              <w:left w:val="single" w:sz="1" w:space="0" w:color="CCCCCC"/>
+              <w:bottom w:val="single" w:sz="1" w:space="0" w:color="CCCCCC"/>
+              <w:right w:val="single" w:sz="1" w:space="0" w:color="CCCCCC"/>
+            </w:tcBorders>
+            <w:tcMar>
+              <w:top w:w="80" w:type="dxa"/>
+              <w:bottom w:w="80" w:type="dxa"/>
+              <w:left w:w="80" w:type="dxa"/>
+              <w:right w:w="80" w:type="dxa"/>
+            </w:tcMar>
+          </w:tcPr>
+          <w:p>
+            <w:pPr>
+              <w:spacing w:before="80" w:after="80"/>
+            </w:pPr>
+            <w:r>
+              <w:rPr>
+                <w:rFonts w:ascii="Calibri" w:hAnsi="Calibri"/>
+                <w:sz w:val="22"/>
+              </w:rPr>
+              <w:t>C</w:t>
+            </w:r>
+          </w:p>
+        </w:tc>
+        <w:tc>
+          <w:tcPr>
+            <w:tcW w:type="dxa" w:w="1337"/>
+            <w:tcBorders>
+              <w:top w:val="single" w:sz="1" w:space="0" w:color="CCCCCC"/>
+              <w:left w:val="single" w:sz="1" w:space="0" w:color="CCCCCC"/>
+              <w:bottom w:val="single" w:sz="1" w:space="0" w:color="CCCCCC"/>
+              <w:right w:val="single" w:sz="1" w:space="0" w:color="CCCCCC"/>
+            </w:tcBorders>
+            <w:tcMar>
+              <w:top w:w="80" w:type="dxa"/>
+              <w:bottom w:w="80" w:type="dxa"/>
+              <w:left w:w="80" w:type="dxa"/>
+              <w:right w:w="80" w:type="dxa"/>
+            </w:tcMar>
+          </w:tcPr>
+          <w:p>
+            <w:pPr>
+              <w:spacing w:before="80" w:after="80"/>
+            </w:pPr>
+            <w:r>
+              <w:rPr>
+                <w:rFonts w:ascii="Calibri" w:hAnsi="Calibri"/>
+                <w:sz w:val="22"/>
+              </w:rPr>
+              <w:t>A</w:t>
+            </w:r>
+          </w:p>
+        </w:tc>
+        <w:tc>
+          <w:tcPr>
+            <w:tcW w:type="dxa" w:w="1337"/>
+            <w:tcBorders>
+              <w:top w:val="single" w:sz="1" w:space="0" w:color="CCCCCC"/>
+              <w:left w:val="single" w:sz="1" w:space="0" w:color="CCCCCC"/>
+              <w:bottom w:val="single" w:sz="1" w:space="0" w:color="CCCCCC"/>
+              <w:right w:val="single" w:sz="1" w:space="0" w:color="CCCCCC"/>
+            </w:tcBorders>
+            <w:tcMar>
+              <w:top w:w="80" w:type="dxa"/>
+              <w:bottom w:w="80" w:type="dxa"/>
+              <w:left w:w="80" w:type="dxa"/>
+              <w:right w:w="80" w:type="dxa"/>
+            </w:tcMar>
+          </w:tcPr>
+          <w:p>
+            <w:pPr>
+              <w:spacing w:before="80" w:after="80"/>
+            </w:pPr>
+            <w:r>
+              <w:rPr>
+                <w:rFonts w:ascii="Calibri" w:hAnsi="Calibri"/>
+                <w:sz w:val="22"/>
+              </w:rPr>
+              <w:t>I</w:t>
+            </w:r>
+          </w:p>
+        </w:tc>
+        <w:tc>
+          <w:tcPr>
+            <w:tcW w:type="dxa" w:w="1337"/>
+            <w:tcBorders>
+              <w:top w:val="single" w:sz="1" w:space="0" w:color="CCCCCC"/>
+              <w:left w:val="single" w:sz="1" w:space="0" w:color="CCCCCC"/>
+              <w:bottom w:val="single" w:sz="1" w:space="0" w:color="CCCCCC"/>
+              <w:right w:val="single" w:sz="1" w:space="0" w:color="CCCCCC"/>
+            </w:tcBorders>
+            <w:tcMar>
+              <w:top w:w="80" w:type="dxa"/>
+              <w:bottom w:w="80" w:type="dxa"/>
+              <w:left w:w="80" w:type="dxa"/>
+              <w:right w:w="80" w:type="dxa"/>
+            </w:tcMar>
+          </w:tcPr>
+          <w:p>
+            <w:pPr>
+              <w:spacing w:before="80" w:after="80"/>
+            </w:pPr>
+            <w:r>
+              <w:rPr>
+                <w:rFonts w:ascii="Calibri" w:hAnsi="Calibri"/>
+                <w:sz w:val="22"/>
+              </w:rPr>
+              <w:t>I</w:t>
+            </w:r>
+          </w:p>
+        </w:tc>
+      </w:tr>
+      <w:tr>
+        <w:tc>
+          <w:tcPr>
+            <w:tcW w:type="dxa" w:w="1939"/>
+            <w:tcBorders>
+              <w:top w:val="single" w:sz="1" w:space="0" w:color="CCCCCC"/>
+              <w:left w:val="single" w:sz="1" w:space="0" w:color="CCCCCC"/>
+              <w:bottom w:val="single" w:sz="1" w:space="0" w:color="CCCCCC"/>
+              <w:right w:val="single" w:sz="1" w:space="0" w:color="CCCCCC"/>
+            </w:tcBorders>
+            <w:tcMar>
+              <w:top w:w="80" w:type="dxa"/>
+              <w:bottom w:w="80" w:type="dxa"/>
+              <w:left w:w="80" w:type="dxa"/>
+              <w:right w:w="80" w:type="dxa"/>
+            </w:tcMar>
+          </w:tcPr>
+          <w:p>
+            <w:pPr>
+              <w:spacing w:before="80" w:after="80"/>
+            </w:pPr>
+            <w:r>
+              <w:rPr>
+                <w:rFonts w:ascii="Calibri" w:hAnsi="Calibri"/>
+                <w:sz w:val="22"/>
+              </w:rPr>
+              <w:t>Project Management</w:t>
+            </w:r>
+          </w:p>
+        </w:tc>
+        <w:tc>
+          <w:tcPr>
+            <w:tcW w:type="dxa" w:w="1137"/>
+            <w:tcBorders>
+              <w:top w:val="single" w:sz="1" w:space="0" w:color="CCCCCC"/>
+              <w:left w:val="single" w:sz="1" w:space="0" w:color="CCCCCC"/>
+              <w:bottom w:val="single" w:sz="1" w:space="0" w:color="CCCCCC"/>
+              <w:right w:val="single" w:sz="1" w:space="0" w:color="CCCCCC"/>
+            </w:tcBorders>
+            <w:tcMar>
+              <w:top w:w="80" w:type="dxa"/>
+              <w:bottom w:w="80" w:type="dxa"/>
+              <w:left w:w="80" w:type="dxa"/>
+              <w:right w:w="80" w:type="dxa"/>
+            </w:tcMar>
+          </w:tcPr>
+          <w:p>
+            <w:pPr>
+              <w:spacing w:before="80" w:after="80"/>
+            </w:pPr>
+            <w:r>
+              <w:rPr>
+                <w:rFonts w:ascii="Calibri" w:hAnsi="Calibri"/>
+                <w:sz w:val="22"/>
+              </w:rPr>
+              <w:t>A</w:t>
+            </w:r>
+          </w:p>
+        </w:tc>
+        <w:tc>
+          <w:tcPr>
+            <w:tcW w:type="dxa" w:w="1137"/>
+            <w:tcBorders>
+              <w:top w:val="single" w:sz="1" w:space="0" w:color="CCCCCC"/>
+              <w:left w:val="single" w:sz="1" w:space="0" w:color="CCCCCC"/>
+              <w:bottom w:val="single" w:sz="1" w:space="0" w:color="CCCCCC"/>
+              <w:right w:val="single" w:sz="1" w:space="0" w:color="CCCCCC"/>
+            </w:tcBorders>
+            <w:tcMar>
+              <w:top w:w="80" w:type="dxa"/>
+              <w:bottom w:w="80" w:type="dxa"/>
+              <w:left w:w="80" w:type="dxa"/>
+              <w:right w:w="80" w:type="dxa"/>
+            </w:tcMar>
+          </w:tcPr>
+          <w:p>
+            <w:pPr>
+              <w:spacing w:before="80" w:after="80"/>
+            </w:pPr>
+            <w:r>
+              <w:rPr>
+                <w:rFonts w:ascii="Calibri" w:hAnsi="Calibri"/>
+                <w:sz w:val="22"/>
+              </w:rPr>
+              <w:t>I</w:t>
+            </w:r>
+          </w:p>
+        </w:tc>
+        <w:tc>
+          <w:tcPr>
+            <w:tcW w:type="dxa" w:w="1137"/>
+            <w:tcBorders>
+              <w:top w:val="single" w:sz="1" w:space="0" w:color="CCCCCC"/>
+              <w:left w:val="single" w:sz="1" w:space="0" w:color="CCCCCC"/>
+              <w:bottom w:val="single" w:sz="1" w:space="0" w:color="CCCCCC"/>
+              <w:right w:val="single" w:sz="1" w:space="0" w:color="CCCCCC"/>
+            </w:tcBorders>
+            <w:tcMar>
+              <w:top w:w="80" w:type="dxa"/>
+              <w:bottom w:w="80" w:type="dxa"/>
+              <w:left w:w="80" w:type="dxa"/>
+              <w:right w:w="80" w:type="dxa"/>
+            </w:tcMar>
+          </w:tcPr>
+          <w:p>
+            <w:pPr>
+              <w:spacing w:before="80" w:after="80"/>
+            </w:pPr>
+            <w:r>
+              <w:rPr>
+                <w:rFonts w:ascii="Calibri" w:hAnsi="Calibri"/>
+                <w:sz w:val="22"/>
+              </w:rPr>
+              <w:t>I</w:t>
+            </w:r>
+          </w:p>
+        </w:tc>
+        <w:tc>
+          <w:tcPr>
+            <w:tcW w:type="dxa" w:w="1337"/>
+            <w:tcBorders>
+              <w:top w:val="single" w:sz="1" w:space="0" w:color="CCCCCC"/>
+              <w:left w:val="single" w:sz="1" w:space="0" w:color="CCCCCC"/>
+              <w:bottom w:val="single" w:sz="1" w:space="0" w:color="CCCCCC"/>
+              <w:right w:val="single" w:sz="1" w:space="0" w:color="CCCCCC"/>
+            </w:tcBorders>
+            <w:tcMar>
+              <w:top w:w="80" w:type="dxa"/>
+              <w:bottom w:w="80" w:type="dxa"/>
+              <w:left w:w="80" w:type="dxa"/>
+              <w:right w:w="80" w:type="dxa"/>
+            </w:tcMar>
+          </w:tcPr>
+          <w:p>
+            <w:pPr>
+              <w:spacing w:before="80" w:after="80"/>
+            </w:pPr>
+            <w:r>
+              <w:rPr>
+                <w:rFonts w:ascii="Calibri" w:hAnsi="Calibri"/>
+                <w:sz w:val="22"/>
+              </w:rPr>
+              <w:t>C</w:t>
+            </w:r>
+          </w:p>
+        </w:tc>
+        <w:tc>
+          <w:tcPr>
+            <w:tcW w:type="dxa" w:w="1337"/>
+            <w:tcBorders>
+              <w:top w:val="single" w:sz="1" w:space="0" w:color="CCCCCC"/>
+              <w:left w:val="single" w:sz="1" w:space="0" w:color="CCCCCC"/>
+              <w:bottom w:val="single" w:sz="1" w:space="0" w:color="CCCCCC"/>
+              <w:right w:val="single" w:sz="1" w:space="0" w:color="CCCCCC"/>
+            </w:tcBorders>
+            <w:tcMar>
+              <w:top w:w="80" w:type="dxa"/>
+              <w:bottom w:w="80" w:type="dxa"/>
+              <w:left w:w="80" w:type="dxa"/>
+              <w:right w:w="80" w:type="dxa"/>
+            </w:tcMar>
+          </w:tcPr>
+          <w:p>
+            <w:pPr>
+              <w:spacing w:before="80" w:after="80"/>
+            </w:pPr>
+            <w:r>
+              <w:rPr>
+                <w:rFonts w:ascii="Calibri" w:hAnsi="Calibri"/>
+                <w:sz w:val="22"/>
+              </w:rPr>
+              <w:t>R</w:t>
+            </w:r>
+          </w:p>
+        </w:tc>
+        <w:tc>
+          <w:tcPr>
+            <w:tcW w:type="dxa" w:w="1337"/>
+            <w:tcBorders>
+              <w:top w:val="single" w:sz="1" w:space="0" w:color="CCCCCC"/>
+              <w:left w:val="single" w:sz="1" w:space="0" w:color="CCCCCC"/>
+              <w:bottom w:val="single" w:sz="1" w:space="0" w:color="CCCCCC"/>
+              <w:right w:val="single" w:sz="1" w:space="0" w:color="CCCCCC"/>
+            </w:tcBorders>
+            <w:tcMar>
+              <w:top w:w="80" w:type="dxa"/>
+              <w:bottom w:w="80" w:type="dxa"/>
+              <w:left w:w="80" w:type="dxa"/>
+              <w:right w:w="80" w:type="dxa"/>
+            </w:tcMar>
+          </w:tcPr>
+          <w:p>
+            <w:pPr>
+              <w:spacing w:before="80" w:after="80"/>
+            </w:pPr>
+            <w:r>
+              <w:rPr>
+                <w:rFonts w:ascii="Calibri" w:hAnsi="Calibri"/>
+                <w:sz w:val="22"/>
+              </w:rPr>
+              <w:t>I</w:t>
+            </w:r>
+          </w:p>
+        </w:tc>
+      </w:tr>
+    </w:tbl>
     <w:p>
       <w:pPr>
-        <w:pStyle w:val="Heading2"/>
-        <w:spacing w:before="240" w:after="120"/>
-        <w:ind w:left="0" w:firstLine="0"/>
-      </w:pPr>
-      <w:r>
-        <w:t>5.1 Vendor Responsibilities</w:t>
-      </w:r>
-    </w:p>
-    <w:p>
-      <w:pPr>
-        <w:spacing w:after="80"/>
-        <w:ind w:left="720" w:hanging="360"/>
+        <w:pStyle w:val="Caption"/>
+        <w:spacing w:before="60" w:after="240"/>
+        <w:jc w:val="center"/>
       </w:pPr>
       <w:r>
         <w:rPr>
           <w:rFonts w:ascii="Calibri" w:hAnsi="Calibri"/>
-          <w:sz w:val="22"/>
+          <w:sz w:val="24"/>
         </w:rPr>
-        <w:t xml:space="preserve">• </w:t>
+        <w:t xml:space="preserve">Table </w:t>
+      </w:r>
+      <w:r>
+        <w:fldChar w:fldCharType="begin"/>
+      </w:r>
+      <w:r>
+        <w:instrText xml:space="preserve"> SEQ Table \* ARABIC </w:instrText>
+      </w:r>
+      <w:r>
+        <w:fldChar w:fldCharType="separate"/>
       </w:r>
       <w:r>
         <w:rPr>
           <w:rFonts w:ascii="Calibri" w:hAnsi="Calibri"/>
-          <w:b/>
-          <w:sz w:val="22"/>
+          <w:sz w:val="24"/>
         </w:rPr>
-        <w:t>DR Project Manager:</w:t>
+        <w:t>7</w:t>
+      </w:r>
+      <w:r>
+        <w:fldChar w:fldCharType="end"/>
       </w:r>
       <w:r>
         <w:rPr>
           <w:rFonts w:ascii="Calibri" w:hAnsi="Calibri"/>
-          <w:sz w:val="22"/>
+          <w:sz w:val="24"/>
         </w:rPr>
-        <w:t xml:space="preserve"> Overall DR project coordination and delivery management</w:t>
-      </w:r>
-    </w:p>
-    <w:p>
-      <w:pPr>
-        <w:spacing w:after="80"/>
-        <w:ind w:left="720" w:hanging="360"/>
-      </w:pPr>
-      <w:r>
-        <w:rPr>
-          <w:rFonts w:ascii="Calibri" w:hAnsi="Calibri"/>
-          <w:sz w:val="22"/>
-        </w:rPr>
-        <w:t xml:space="preserve">• </w:t>
-      </w:r>
-      <w:r>
-        <w:rPr>
-          <w:rFonts w:ascii="Calibri" w:hAnsi="Calibri"/>
-          <w:b/>
-          <w:sz w:val="22"/>
-        </w:rPr>
-        <w:t>DR Solution Architect:</w:t>
-      </w:r>
-      <w:r>
-        <w:rPr>
-          <w:rFonts w:ascii="Calibri" w:hAnsi="Calibri"/>
-          <w:sz w:val="22"/>
-        </w:rPr>
-        <w:t xml:space="preserve"> Multi-region DR architecture design and oversight</w:t>
-      </w:r>
-    </w:p>
-    <w:p>
-      <w:pPr>
-        <w:spacing w:after="80"/>
-        <w:ind w:left="720" w:hanging="360"/>
-      </w:pPr>
-      <w:r>
-        <w:rPr>
-          <w:rFonts w:ascii="Calibri" w:hAnsi="Calibri"/>
-          <w:sz w:val="22"/>
-        </w:rPr>
-        <w:t xml:space="preserve">• </w:t>
-      </w:r>
-      <w:r>
-        <w:rPr>
-          <w:rFonts w:ascii="Calibri" w:hAnsi="Calibri"/>
-          <w:b/>
-          <w:sz w:val="22"/>
-        </w:rPr>
-        <w:t>Cloud Infrastructure Engineer:</w:t>
-      </w:r>
-      <w:r>
-        <w:rPr>
-          <w:rFonts w:ascii="Calibri" w:hAnsi="Calibri"/>
-          <w:sz w:val="22"/>
-        </w:rPr>
-        <w:t xml:space="preserve"> AWS DR infrastructure deployment and configuration</w:t>
-      </w:r>
-    </w:p>
-    <w:p>
-      <w:pPr>
-        <w:spacing w:after="80"/>
-        <w:ind w:left="720" w:hanging="360"/>
-      </w:pPr>
-      <w:r>
-        <w:rPr>
-          <w:rFonts w:ascii="Calibri" w:hAnsi="Calibri"/>
-          <w:sz w:val="22"/>
-        </w:rPr>
-        <w:t xml:space="preserve">• </w:t>
-      </w:r>
-      <w:r>
-        <w:rPr>
-          <w:rFonts w:ascii="Calibri" w:hAnsi="Calibri"/>
-          <w:b/>
-          <w:sz w:val="22"/>
-        </w:rPr>
-        <w:t>DR Specialist:</w:t>
-      </w:r>
-      <w:r>
-        <w:rPr>
-          <w:rFonts w:ascii="Calibri" w:hAnsi="Calibri"/>
-          <w:sz w:val="22"/>
-        </w:rPr>
-        <w:t xml:space="preserve"> Disaster recovery procedures and testing coordination</w:t>
-      </w:r>
-    </w:p>
-    <w:p>
-      <w:pPr>
-        <w:spacing w:after="80"/>
-        <w:ind w:left="720" w:hanging="360"/>
-      </w:pPr>
-      <w:r>
-        <w:rPr>
-          <w:rFonts w:ascii="Calibri" w:hAnsi="Calibri"/>
-          <w:sz w:val="22"/>
-        </w:rPr>
-        <w:t xml:space="preserve">• </w:t>
-      </w:r>
-      <w:r>
-        <w:rPr>
-          <w:rFonts w:ascii="Calibri" w:hAnsi="Calibri"/>
-          <w:b/>
-          <w:sz w:val="22"/>
-        </w:rPr>
-        <w:t>Monitoring Engineer:</w:t>
-      </w:r>
-      <w:r>
-        <w:rPr>
-          <w:rFonts w:ascii="Calibri" w:hAnsi="Calibri"/>
-          <w:sz w:val="22"/>
-        </w:rPr>
-        <w:t xml:space="preserve"> DR monitoring and alerting system implementation</w:t>
-      </w:r>
-    </w:p>
-    <w:p>
-      <w:pPr>
-        <w:spacing w:after="80"/>
-        <w:ind w:left="720" w:hanging="360"/>
-      </w:pPr>
-      <w:r>
-        <w:rPr>
-          <w:rFonts w:ascii="Calibri" w:hAnsi="Calibri"/>
-          <w:sz w:val="22"/>
-        </w:rPr>
-        <w:t xml:space="preserve">• </w:t>
-      </w:r>
-      <w:r>
-        <w:rPr>
-          <w:rFonts w:ascii="Calibri" w:hAnsi="Calibri"/>
-          <w:b/>
-          <w:sz w:val="22"/>
-        </w:rPr>
-        <w:t>Training Specialist:</w:t>
-      </w:r>
-      <w:r>
-        <w:rPr>
-          <w:rFonts w:ascii="Calibri" w:hAnsi="Calibri"/>
-          <w:sz w:val="22"/>
-        </w:rPr>
-        <w:t xml:space="preserve"> DR operations training and knowledge transfer</w:t>
+        <w:t>: Roles and Responsibilities (RACI Matrix)</w:t>
       </w:r>
     </w:p>
     <w:p>
@@ -8783,147 +10753,2155 @@
         <w:ind w:left="0" w:firstLine="0"/>
       </w:pPr>
       <w:r>
-        <w:t>5.2 Client Responsibilities</w:t>
+        <w:t>5.1 RACI Matrix</w:t>
+      </w:r>
+    </w:p>
+    <w:tbl>
+      <w:tblPr>
+        <w:tblStyle w:val="TableGrid"/>
+        <w:tblW w:type="auto" w:w="0"/>
+        <w:tblLayout w:type="fixed"/>
+        <w:tblLook w:firstColumn="1" w:firstRow="1" w:lastColumn="0" w:lastRow="0" w:noHBand="0" w:noVBand="1" w:val="04A0"/>
+      </w:tblPr>
+      <w:tblGrid>
+        <w:gridCol w:w="1234"/>
+        <w:gridCol w:w="1234"/>
+        <w:gridCol w:w="1234"/>
+        <w:gridCol w:w="1234"/>
+        <w:gridCol w:w="1234"/>
+        <w:gridCol w:w="1234"/>
+        <w:gridCol w:w="1234"/>
+      </w:tblGrid>
+      <w:tr>
+        <w:tc>
+          <w:tcPr>
+            <w:tcW w:type="dxa" w:w="1939"/>
+            <w:tcBorders>
+              <w:top w:val="single" w:sz="1" w:space="0" w:color="CCCCCC"/>
+              <w:left w:val="single" w:sz="1" w:space="0" w:color="CCCCCC"/>
+              <w:bottom w:val="single" w:sz="1" w:space="0" w:color="CCCCCC"/>
+              <w:right w:val="single" w:sz="1" w:space="0" w:color="CCCCCC"/>
+            </w:tcBorders>
+            <w:tcMar>
+              <w:top w:w="80" w:type="dxa"/>
+              <w:bottom w:w="80" w:type="dxa"/>
+              <w:left w:w="80" w:type="dxa"/>
+              <w:right w:w="80" w:type="dxa"/>
+            </w:tcMar>
+            <w:vAlign w:val="center"/>
+            <w:shd w:fill="E8F0F8"/>
+          </w:tcPr>
+          <w:p>
+            <w:pPr>
+              <w:spacing w:before="120" w:after="120"/>
+            </w:pPr>
+            <w:r>
+              <w:rPr>
+                <w:rFonts w:ascii="Calibri" w:hAnsi="Calibri"/>
+                <w:b/>
+                <w:sz w:val="22"/>
+              </w:rPr>
+              <w:t>Task/Deliverable</w:t>
+            </w:r>
+          </w:p>
+        </w:tc>
+        <w:tc>
+          <w:tcPr>
+            <w:tcW w:type="dxa" w:w="1137"/>
+            <w:tcBorders>
+              <w:top w:val="single" w:sz="1" w:space="0" w:color="CCCCCC"/>
+              <w:left w:val="single" w:sz="1" w:space="0" w:color="CCCCCC"/>
+              <w:bottom w:val="single" w:sz="1" w:space="0" w:color="CCCCCC"/>
+              <w:right w:val="single" w:sz="1" w:space="0" w:color="CCCCCC"/>
+            </w:tcBorders>
+            <w:tcMar>
+              <w:top w:w="80" w:type="dxa"/>
+              <w:bottom w:w="80" w:type="dxa"/>
+              <w:left w:w="80" w:type="dxa"/>
+              <w:right w:w="80" w:type="dxa"/>
+            </w:tcMar>
+            <w:vAlign w:val="center"/>
+            <w:shd w:fill="E8F0F8"/>
+          </w:tcPr>
+          <w:p>
+            <w:pPr>
+              <w:spacing w:before="120" w:after="120"/>
+            </w:pPr>
+            <w:r>
+              <w:rPr>
+                <w:rFonts w:ascii="Calibri" w:hAnsi="Calibri"/>
+                <w:b/>
+                <w:sz w:val="22"/>
+              </w:rPr>
+              <w:t>Vendor PM</w:t>
+            </w:r>
+          </w:p>
+        </w:tc>
+        <w:tc>
+          <w:tcPr>
+            <w:tcW w:type="dxa" w:w="1137"/>
+            <w:tcBorders>
+              <w:top w:val="single" w:sz="1" w:space="0" w:color="CCCCCC"/>
+              <w:left w:val="single" w:sz="1" w:space="0" w:color="CCCCCC"/>
+              <w:bottom w:val="single" w:sz="1" w:space="0" w:color="CCCCCC"/>
+              <w:right w:val="single" w:sz="1" w:space="0" w:color="CCCCCC"/>
+            </w:tcBorders>
+            <w:tcMar>
+              <w:top w:w="80" w:type="dxa"/>
+              <w:bottom w:w="80" w:type="dxa"/>
+              <w:left w:w="80" w:type="dxa"/>
+              <w:right w:w="80" w:type="dxa"/>
+            </w:tcMar>
+            <w:vAlign w:val="center"/>
+            <w:shd w:fill="E8F0F8"/>
+          </w:tcPr>
+          <w:p>
+            <w:pPr>
+              <w:spacing w:before="120" w:after="120"/>
+            </w:pPr>
+            <w:r>
+              <w:rPr>
+                <w:rFonts w:ascii="Calibri" w:hAnsi="Calibri"/>
+                <w:b/>
+                <w:sz w:val="22"/>
+              </w:rPr>
+              <w:t>Vendor Arch</w:t>
+            </w:r>
+          </w:p>
+        </w:tc>
+        <w:tc>
+          <w:tcPr>
+            <w:tcW w:type="dxa" w:w="1137"/>
+            <w:tcBorders>
+              <w:top w:val="single" w:sz="1" w:space="0" w:color="CCCCCC"/>
+              <w:left w:val="single" w:sz="1" w:space="0" w:color="CCCCCC"/>
+              <w:bottom w:val="single" w:sz="1" w:space="0" w:color="CCCCCC"/>
+              <w:right w:val="single" w:sz="1" w:space="0" w:color="CCCCCC"/>
+            </w:tcBorders>
+            <w:tcMar>
+              <w:top w:w="80" w:type="dxa"/>
+              <w:bottom w:w="80" w:type="dxa"/>
+              <w:left w:w="80" w:type="dxa"/>
+              <w:right w:w="80" w:type="dxa"/>
+            </w:tcMar>
+            <w:vAlign w:val="center"/>
+            <w:shd w:fill="E8F0F8"/>
+          </w:tcPr>
+          <w:p>
+            <w:pPr>
+              <w:spacing w:before="120" w:after="120"/>
+            </w:pPr>
+            <w:r>
+              <w:rPr>
+                <w:rFonts w:ascii="Calibri" w:hAnsi="Calibri"/>
+                <w:b/>
+                <w:sz w:val="22"/>
+              </w:rPr>
+              <w:t>Vendor Eng</w:t>
+            </w:r>
+          </w:p>
+        </w:tc>
+        <w:tc>
+          <w:tcPr>
+            <w:tcW w:type="dxa" w:w="1337"/>
+            <w:tcBorders>
+              <w:top w:val="single" w:sz="1" w:space="0" w:color="CCCCCC"/>
+              <w:left w:val="single" w:sz="1" w:space="0" w:color="CCCCCC"/>
+              <w:bottom w:val="single" w:sz="1" w:space="0" w:color="CCCCCC"/>
+              <w:right w:val="single" w:sz="1" w:space="0" w:color="CCCCCC"/>
+            </w:tcBorders>
+            <w:tcMar>
+              <w:top w:w="80" w:type="dxa"/>
+              <w:bottom w:w="80" w:type="dxa"/>
+              <w:left w:w="80" w:type="dxa"/>
+              <w:right w:w="80" w:type="dxa"/>
+            </w:tcMar>
+            <w:vAlign w:val="center"/>
+            <w:shd w:fill="E8F0F8"/>
+          </w:tcPr>
+          <w:p>
+            <w:pPr>
+              <w:spacing w:before="120" w:after="120"/>
+            </w:pPr>
+            <w:r>
+              <w:rPr>
+                <w:rFonts w:ascii="Calibri" w:hAnsi="Calibri"/>
+                <w:b/>
+                <w:sz w:val="22"/>
+              </w:rPr>
+              <w:t>Client IT</w:t>
+            </w:r>
+          </w:p>
+        </w:tc>
+        <w:tc>
+          <w:tcPr>
+            <w:tcW w:type="dxa" w:w="1337"/>
+            <w:tcBorders>
+              <w:top w:val="single" w:sz="1" w:space="0" w:color="CCCCCC"/>
+              <w:left w:val="single" w:sz="1" w:space="0" w:color="CCCCCC"/>
+              <w:bottom w:val="single" w:sz="1" w:space="0" w:color="CCCCCC"/>
+              <w:right w:val="single" w:sz="1" w:space="0" w:color="CCCCCC"/>
+            </w:tcBorders>
+            <w:tcMar>
+              <w:top w:w="80" w:type="dxa"/>
+              <w:bottom w:w="80" w:type="dxa"/>
+              <w:left w:w="80" w:type="dxa"/>
+              <w:right w:w="80" w:type="dxa"/>
+            </w:tcMar>
+            <w:vAlign w:val="center"/>
+            <w:shd w:fill="E8F0F8"/>
+          </w:tcPr>
+          <w:p>
+            <w:pPr>
+              <w:spacing w:before="120" w:after="120"/>
+            </w:pPr>
+            <w:r>
+              <w:rPr>
+                <w:rFonts w:ascii="Calibri" w:hAnsi="Calibri"/>
+                <w:b/>
+                <w:sz w:val="22"/>
+              </w:rPr>
+              <w:t>Client Mgmt</w:t>
+            </w:r>
+          </w:p>
+        </w:tc>
+        <w:tc>
+          <w:tcPr>
+            <w:tcW w:type="dxa" w:w="1337"/>
+            <w:tcBorders>
+              <w:top w:val="single" w:sz="1" w:space="0" w:color="CCCCCC"/>
+              <w:left w:val="single" w:sz="1" w:space="0" w:color="CCCCCC"/>
+              <w:bottom w:val="single" w:sz="1" w:space="0" w:color="CCCCCC"/>
+              <w:right w:val="single" w:sz="1" w:space="0" w:color="CCCCCC"/>
+            </w:tcBorders>
+            <w:tcMar>
+              <w:top w:w="80" w:type="dxa"/>
+              <w:bottom w:w="80" w:type="dxa"/>
+              <w:left w:w="80" w:type="dxa"/>
+              <w:right w:w="80" w:type="dxa"/>
+            </w:tcMar>
+            <w:vAlign w:val="center"/>
+            <w:shd w:fill="E8F0F8"/>
+          </w:tcPr>
+          <w:p>
+            <w:pPr>
+              <w:spacing w:before="120" w:after="120"/>
+            </w:pPr>
+            <w:r>
+              <w:rPr>
+                <w:rFonts w:ascii="Calibri" w:hAnsi="Calibri"/>
+                <w:b/>
+                <w:sz w:val="22"/>
+              </w:rPr>
+              <w:t>SME</w:t>
+            </w:r>
+          </w:p>
+        </w:tc>
+      </w:tr>
+      <w:tr>
+        <w:tc>
+          <w:tcPr>
+            <w:tcW w:type="dxa" w:w="1939"/>
+            <w:tcBorders>
+              <w:top w:val="single" w:sz="1" w:space="0" w:color="CCCCCC"/>
+              <w:left w:val="single" w:sz="1" w:space="0" w:color="CCCCCC"/>
+              <w:bottom w:val="single" w:sz="1" w:space="0" w:color="CCCCCC"/>
+              <w:right w:val="single" w:sz="1" w:space="0" w:color="CCCCCC"/>
+            </w:tcBorders>
+            <w:tcMar>
+              <w:top w:w="80" w:type="dxa"/>
+              <w:bottom w:w="80" w:type="dxa"/>
+              <w:left w:w="80" w:type="dxa"/>
+              <w:right w:w="80" w:type="dxa"/>
+            </w:tcMar>
+          </w:tcPr>
+          <w:p>
+            <w:pPr>
+              <w:spacing w:before="80" w:after="80"/>
+            </w:pPr>
+            <w:r>
+              <w:rPr>
+                <w:rFonts w:ascii="Calibri" w:hAnsi="Calibri"/>
+                <w:sz w:val="22"/>
+              </w:rPr>
+              <w:t>DR Requirements Analysis</w:t>
+            </w:r>
+          </w:p>
+        </w:tc>
+        <w:tc>
+          <w:tcPr>
+            <w:tcW w:type="dxa" w:w="1137"/>
+            <w:tcBorders>
+              <w:top w:val="single" w:sz="1" w:space="0" w:color="CCCCCC"/>
+              <w:left w:val="single" w:sz="1" w:space="0" w:color="CCCCCC"/>
+              <w:bottom w:val="single" w:sz="1" w:space="0" w:color="CCCCCC"/>
+              <w:right w:val="single" w:sz="1" w:space="0" w:color="CCCCCC"/>
+            </w:tcBorders>
+            <w:tcMar>
+              <w:top w:w="80" w:type="dxa"/>
+              <w:bottom w:w="80" w:type="dxa"/>
+              <w:left w:w="80" w:type="dxa"/>
+              <w:right w:w="80" w:type="dxa"/>
+            </w:tcMar>
+          </w:tcPr>
+          <w:p>
+            <w:pPr>
+              <w:spacing w:before="80" w:after="80"/>
+            </w:pPr>
+            <w:r>
+              <w:rPr>
+                <w:rFonts w:ascii="Calibri" w:hAnsi="Calibri"/>
+                <w:sz w:val="22"/>
+              </w:rPr>
+              <w:t>A</w:t>
+            </w:r>
+          </w:p>
+        </w:tc>
+        <w:tc>
+          <w:tcPr>
+            <w:tcW w:type="dxa" w:w="1137"/>
+            <w:tcBorders>
+              <w:top w:val="single" w:sz="1" w:space="0" w:color="CCCCCC"/>
+              <w:left w:val="single" w:sz="1" w:space="0" w:color="CCCCCC"/>
+              <w:bottom w:val="single" w:sz="1" w:space="0" w:color="CCCCCC"/>
+              <w:right w:val="single" w:sz="1" w:space="0" w:color="CCCCCC"/>
+            </w:tcBorders>
+            <w:tcMar>
+              <w:top w:w="80" w:type="dxa"/>
+              <w:bottom w:w="80" w:type="dxa"/>
+              <w:left w:w="80" w:type="dxa"/>
+              <w:right w:w="80" w:type="dxa"/>
+            </w:tcMar>
+          </w:tcPr>
+          <w:p>
+            <w:pPr>
+              <w:spacing w:before="80" w:after="80"/>
+            </w:pPr>
+            <w:r>
+              <w:rPr>
+                <w:rFonts w:ascii="Calibri" w:hAnsi="Calibri"/>
+                <w:sz w:val="22"/>
+              </w:rPr>
+              <w:t>R</w:t>
+            </w:r>
+          </w:p>
+        </w:tc>
+        <w:tc>
+          <w:tcPr>
+            <w:tcW w:type="dxa" w:w="1137"/>
+            <w:tcBorders>
+              <w:top w:val="single" w:sz="1" w:space="0" w:color="CCCCCC"/>
+              <w:left w:val="single" w:sz="1" w:space="0" w:color="CCCCCC"/>
+              <w:bottom w:val="single" w:sz="1" w:space="0" w:color="CCCCCC"/>
+              <w:right w:val="single" w:sz="1" w:space="0" w:color="CCCCCC"/>
+            </w:tcBorders>
+            <w:tcMar>
+              <w:top w:w="80" w:type="dxa"/>
+              <w:bottom w:w="80" w:type="dxa"/>
+              <w:left w:w="80" w:type="dxa"/>
+              <w:right w:w="80" w:type="dxa"/>
+            </w:tcMar>
+          </w:tcPr>
+          <w:p>
+            <w:pPr>
+              <w:spacing w:before="80" w:after="80"/>
+            </w:pPr>
+            <w:r>
+              <w:rPr>
+                <w:rFonts w:ascii="Calibri" w:hAnsi="Calibri"/>
+                <w:sz w:val="22"/>
+              </w:rPr>
+              <w:t>C</w:t>
+            </w:r>
+          </w:p>
+        </w:tc>
+        <w:tc>
+          <w:tcPr>
+            <w:tcW w:type="dxa" w:w="1337"/>
+            <w:tcBorders>
+              <w:top w:val="single" w:sz="1" w:space="0" w:color="CCCCCC"/>
+              <w:left w:val="single" w:sz="1" w:space="0" w:color="CCCCCC"/>
+              <w:bottom w:val="single" w:sz="1" w:space="0" w:color="CCCCCC"/>
+              <w:right w:val="single" w:sz="1" w:space="0" w:color="CCCCCC"/>
+            </w:tcBorders>
+            <w:tcMar>
+              <w:top w:w="80" w:type="dxa"/>
+              <w:bottom w:w="80" w:type="dxa"/>
+              <w:left w:w="80" w:type="dxa"/>
+              <w:right w:w="80" w:type="dxa"/>
+            </w:tcMar>
+          </w:tcPr>
+          <w:p>
+            <w:pPr>
+              <w:spacing w:before="80" w:after="80"/>
+            </w:pPr>
+            <w:r>
+              <w:rPr>
+                <w:rFonts w:ascii="Calibri" w:hAnsi="Calibri"/>
+                <w:sz w:val="22"/>
+              </w:rPr>
+              <w:t>C</w:t>
+            </w:r>
+          </w:p>
+        </w:tc>
+        <w:tc>
+          <w:tcPr>
+            <w:tcW w:type="dxa" w:w="1337"/>
+            <w:tcBorders>
+              <w:top w:val="single" w:sz="1" w:space="0" w:color="CCCCCC"/>
+              <w:left w:val="single" w:sz="1" w:space="0" w:color="CCCCCC"/>
+              <w:bottom w:val="single" w:sz="1" w:space="0" w:color="CCCCCC"/>
+              <w:right w:val="single" w:sz="1" w:space="0" w:color="CCCCCC"/>
+            </w:tcBorders>
+            <w:tcMar>
+              <w:top w:w="80" w:type="dxa"/>
+              <w:bottom w:w="80" w:type="dxa"/>
+              <w:left w:w="80" w:type="dxa"/>
+              <w:right w:w="80" w:type="dxa"/>
+            </w:tcMar>
+          </w:tcPr>
+          <w:p>
+            <w:pPr>
+              <w:spacing w:before="80" w:after="80"/>
+            </w:pPr>
+            <w:r>
+              <w:rPr>
+                <w:rFonts w:ascii="Calibri" w:hAnsi="Calibri"/>
+                <w:sz w:val="22"/>
+              </w:rPr>
+              <w:t>I</w:t>
+            </w:r>
+          </w:p>
+        </w:tc>
+        <w:tc>
+          <w:tcPr>
+            <w:tcW w:type="dxa" w:w="1337"/>
+            <w:tcBorders>
+              <w:top w:val="single" w:sz="1" w:space="0" w:color="CCCCCC"/>
+              <w:left w:val="single" w:sz="1" w:space="0" w:color="CCCCCC"/>
+              <w:bottom w:val="single" w:sz="1" w:space="0" w:color="CCCCCC"/>
+              <w:right w:val="single" w:sz="1" w:space="0" w:color="CCCCCC"/>
+            </w:tcBorders>
+            <w:tcMar>
+              <w:top w:w="80" w:type="dxa"/>
+              <w:bottom w:w="80" w:type="dxa"/>
+              <w:left w:w="80" w:type="dxa"/>
+              <w:right w:w="80" w:type="dxa"/>
+            </w:tcMar>
+          </w:tcPr>
+          <w:p>
+            <w:pPr>
+              <w:spacing w:before="80" w:after="80"/>
+            </w:pPr>
+            <w:r>
+              <w:rPr>
+                <w:rFonts w:ascii="Calibri" w:hAnsi="Calibri"/>
+                <w:sz w:val="22"/>
+              </w:rPr>
+              <w:t>R</w:t>
+            </w:r>
+          </w:p>
+        </w:tc>
+      </w:tr>
+      <w:tr>
+        <w:tc>
+          <w:tcPr>
+            <w:tcW w:type="dxa" w:w="1939"/>
+            <w:tcBorders>
+              <w:top w:val="single" w:sz="1" w:space="0" w:color="CCCCCC"/>
+              <w:left w:val="single" w:sz="1" w:space="0" w:color="CCCCCC"/>
+              <w:bottom w:val="single" w:sz="1" w:space="0" w:color="CCCCCC"/>
+              <w:right w:val="single" w:sz="1" w:space="0" w:color="CCCCCC"/>
+            </w:tcBorders>
+            <w:tcMar>
+              <w:top w:w="80" w:type="dxa"/>
+              <w:bottom w:w="80" w:type="dxa"/>
+              <w:left w:w="80" w:type="dxa"/>
+              <w:right w:w="80" w:type="dxa"/>
+            </w:tcMar>
+          </w:tcPr>
+          <w:p>
+            <w:pPr>
+              <w:spacing w:before="80" w:after="80"/>
+            </w:pPr>
+            <w:r>
+              <w:rPr>
+                <w:rFonts w:ascii="Calibri" w:hAnsi="Calibri"/>
+                <w:sz w:val="22"/>
+              </w:rPr>
+              <w:t>DR Architecture Design</w:t>
+            </w:r>
+          </w:p>
+        </w:tc>
+        <w:tc>
+          <w:tcPr>
+            <w:tcW w:type="dxa" w:w="1137"/>
+            <w:tcBorders>
+              <w:top w:val="single" w:sz="1" w:space="0" w:color="CCCCCC"/>
+              <w:left w:val="single" w:sz="1" w:space="0" w:color="CCCCCC"/>
+              <w:bottom w:val="single" w:sz="1" w:space="0" w:color="CCCCCC"/>
+              <w:right w:val="single" w:sz="1" w:space="0" w:color="CCCCCC"/>
+            </w:tcBorders>
+            <w:tcMar>
+              <w:top w:w="80" w:type="dxa"/>
+              <w:bottom w:w="80" w:type="dxa"/>
+              <w:left w:w="80" w:type="dxa"/>
+              <w:right w:w="80" w:type="dxa"/>
+            </w:tcMar>
+          </w:tcPr>
+          <w:p>
+            <w:pPr>
+              <w:spacing w:before="80" w:after="80"/>
+            </w:pPr>
+            <w:r>
+              <w:rPr>
+                <w:rFonts w:ascii="Calibri" w:hAnsi="Calibri"/>
+                <w:sz w:val="22"/>
+              </w:rPr>
+              <w:t>C</w:t>
+            </w:r>
+          </w:p>
+        </w:tc>
+        <w:tc>
+          <w:tcPr>
+            <w:tcW w:type="dxa" w:w="1137"/>
+            <w:tcBorders>
+              <w:top w:val="single" w:sz="1" w:space="0" w:color="CCCCCC"/>
+              <w:left w:val="single" w:sz="1" w:space="0" w:color="CCCCCC"/>
+              <w:bottom w:val="single" w:sz="1" w:space="0" w:color="CCCCCC"/>
+              <w:right w:val="single" w:sz="1" w:space="0" w:color="CCCCCC"/>
+            </w:tcBorders>
+            <w:tcMar>
+              <w:top w:w="80" w:type="dxa"/>
+              <w:bottom w:w="80" w:type="dxa"/>
+              <w:left w:w="80" w:type="dxa"/>
+              <w:right w:w="80" w:type="dxa"/>
+            </w:tcMar>
+          </w:tcPr>
+          <w:p>
+            <w:pPr>
+              <w:spacing w:before="80" w:after="80"/>
+            </w:pPr>
+            <w:r>
+              <w:rPr>
+                <w:rFonts w:ascii="Calibri" w:hAnsi="Calibri"/>
+                <w:sz w:val="22"/>
+              </w:rPr>
+              <w:t>A</w:t>
+            </w:r>
+          </w:p>
+        </w:tc>
+        <w:tc>
+          <w:tcPr>
+            <w:tcW w:type="dxa" w:w="1137"/>
+            <w:tcBorders>
+              <w:top w:val="single" w:sz="1" w:space="0" w:color="CCCCCC"/>
+              <w:left w:val="single" w:sz="1" w:space="0" w:color="CCCCCC"/>
+              <w:bottom w:val="single" w:sz="1" w:space="0" w:color="CCCCCC"/>
+              <w:right w:val="single" w:sz="1" w:space="0" w:color="CCCCCC"/>
+            </w:tcBorders>
+            <w:tcMar>
+              <w:top w:w="80" w:type="dxa"/>
+              <w:bottom w:w="80" w:type="dxa"/>
+              <w:left w:w="80" w:type="dxa"/>
+              <w:right w:w="80" w:type="dxa"/>
+            </w:tcMar>
+          </w:tcPr>
+          <w:p>
+            <w:pPr>
+              <w:spacing w:before="80" w:after="80"/>
+            </w:pPr>
+            <w:r>
+              <w:rPr>
+                <w:rFonts w:ascii="Calibri" w:hAnsi="Calibri"/>
+                <w:sz w:val="22"/>
+              </w:rPr>
+              <w:t>R</w:t>
+            </w:r>
+          </w:p>
+        </w:tc>
+        <w:tc>
+          <w:tcPr>
+            <w:tcW w:type="dxa" w:w="1337"/>
+            <w:tcBorders>
+              <w:top w:val="single" w:sz="1" w:space="0" w:color="CCCCCC"/>
+              <w:left w:val="single" w:sz="1" w:space="0" w:color="CCCCCC"/>
+              <w:bottom w:val="single" w:sz="1" w:space="0" w:color="CCCCCC"/>
+              <w:right w:val="single" w:sz="1" w:space="0" w:color="CCCCCC"/>
+            </w:tcBorders>
+            <w:tcMar>
+              <w:top w:w="80" w:type="dxa"/>
+              <w:bottom w:w="80" w:type="dxa"/>
+              <w:left w:w="80" w:type="dxa"/>
+              <w:right w:w="80" w:type="dxa"/>
+            </w:tcMar>
+          </w:tcPr>
+          <w:p>
+            <w:pPr>
+              <w:spacing w:before="80" w:after="80"/>
+            </w:pPr>
+            <w:r>
+              <w:rPr>
+                <w:rFonts w:ascii="Calibri" w:hAnsi="Calibri"/>
+                <w:sz w:val="22"/>
+              </w:rPr>
+              <w:t>C</w:t>
+            </w:r>
+          </w:p>
+        </w:tc>
+        <w:tc>
+          <w:tcPr>
+            <w:tcW w:type="dxa" w:w="1337"/>
+            <w:tcBorders>
+              <w:top w:val="single" w:sz="1" w:space="0" w:color="CCCCCC"/>
+              <w:left w:val="single" w:sz="1" w:space="0" w:color="CCCCCC"/>
+              <w:bottom w:val="single" w:sz="1" w:space="0" w:color="CCCCCC"/>
+              <w:right w:val="single" w:sz="1" w:space="0" w:color="CCCCCC"/>
+            </w:tcBorders>
+            <w:tcMar>
+              <w:top w:w="80" w:type="dxa"/>
+              <w:bottom w:w="80" w:type="dxa"/>
+              <w:left w:w="80" w:type="dxa"/>
+              <w:right w:w="80" w:type="dxa"/>
+            </w:tcMar>
+          </w:tcPr>
+          <w:p>
+            <w:pPr>
+              <w:spacing w:before="80" w:after="80"/>
+            </w:pPr>
+            <w:r>
+              <w:rPr>
+                <w:rFonts w:ascii="Calibri" w:hAnsi="Calibri"/>
+                <w:sz w:val="22"/>
+              </w:rPr>
+              <w:t>I</w:t>
+            </w:r>
+          </w:p>
+        </w:tc>
+        <w:tc>
+          <w:tcPr>
+            <w:tcW w:type="dxa" w:w="1337"/>
+            <w:tcBorders>
+              <w:top w:val="single" w:sz="1" w:space="0" w:color="CCCCCC"/>
+              <w:left w:val="single" w:sz="1" w:space="0" w:color="CCCCCC"/>
+              <w:bottom w:val="single" w:sz="1" w:space="0" w:color="CCCCCC"/>
+              <w:right w:val="single" w:sz="1" w:space="0" w:color="CCCCCC"/>
+            </w:tcBorders>
+            <w:tcMar>
+              <w:top w:w="80" w:type="dxa"/>
+              <w:bottom w:w="80" w:type="dxa"/>
+              <w:left w:w="80" w:type="dxa"/>
+              <w:right w:w="80" w:type="dxa"/>
+            </w:tcMar>
+          </w:tcPr>
+          <w:p>
+            <w:pPr>
+              <w:spacing w:before="80" w:after="80"/>
+            </w:pPr>
+            <w:r>
+              <w:rPr>
+                <w:rFonts w:ascii="Calibri" w:hAnsi="Calibri"/>
+                <w:sz w:val="22"/>
+              </w:rPr>
+              <w:t>C</w:t>
+            </w:r>
+          </w:p>
+        </w:tc>
+      </w:tr>
+      <w:tr>
+        <w:tc>
+          <w:tcPr>
+            <w:tcW w:type="dxa" w:w="1939"/>
+            <w:tcBorders>
+              <w:top w:val="single" w:sz="1" w:space="0" w:color="CCCCCC"/>
+              <w:left w:val="single" w:sz="1" w:space="0" w:color="CCCCCC"/>
+              <w:bottom w:val="single" w:sz="1" w:space="0" w:color="CCCCCC"/>
+              <w:right w:val="single" w:sz="1" w:space="0" w:color="CCCCCC"/>
+            </w:tcBorders>
+            <w:tcMar>
+              <w:top w:w="80" w:type="dxa"/>
+              <w:bottom w:w="80" w:type="dxa"/>
+              <w:left w:w="80" w:type="dxa"/>
+              <w:right w:w="80" w:type="dxa"/>
+            </w:tcMar>
+          </w:tcPr>
+          <w:p>
+            <w:pPr>
+              <w:spacing w:before="80" w:after="80"/>
+            </w:pPr>
+            <w:r>
+              <w:rPr>
+                <w:rFonts w:ascii="Calibri" w:hAnsi="Calibri"/>
+                <w:sz w:val="22"/>
+              </w:rPr>
+              <w:t>Infrastructure Deployment</w:t>
+            </w:r>
+          </w:p>
+        </w:tc>
+        <w:tc>
+          <w:tcPr>
+            <w:tcW w:type="dxa" w:w="1137"/>
+            <w:tcBorders>
+              <w:top w:val="single" w:sz="1" w:space="0" w:color="CCCCCC"/>
+              <w:left w:val="single" w:sz="1" w:space="0" w:color="CCCCCC"/>
+              <w:bottom w:val="single" w:sz="1" w:space="0" w:color="CCCCCC"/>
+              <w:right w:val="single" w:sz="1" w:space="0" w:color="CCCCCC"/>
+            </w:tcBorders>
+            <w:tcMar>
+              <w:top w:w="80" w:type="dxa"/>
+              <w:bottom w:w="80" w:type="dxa"/>
+              <w:left w:w="80" w:type="dxa"/>
+              <w:right w:w="80" w:type="dxa"/>
+            </w:tcMar>
+          </w:tcPr>
+          <w:p>
+            <w:pPr>
+              <w:spacing w:before="80" w:after="80"/>
+            </w:pPr>
+            <w:r>
+              <w:rPr>
+                <w:rFonts w:ascii="Calibri" w:hAnsi="Calibri"/>
+                <w:sz w:val="22"/>
+              </w:rPr>
+              <w:t>C</w:t>
+            </w:r>
+          </w:p>
+        </w:tc>
+        <w:tc>
+          <w:tcPr>
+            <w:tcW w:type="dxa" w:w="1137"/>
+            <w:tcBorders>
+              <w:top w:val="single" w:sz="1" w:space="0" w:color="CCCCCC"/>
+              <w:left w:val="single" w:sz="1" w:space="0" w:color="CCCCCC"/>
+              <w:bottom w:val="single" w:sz="1" w:space="0" w:color="CCCCCC"/>
+              <w:right w:val="single" w:sz="1" w:space="0" w:color="CCCCCC"/>
+            </w:tcBorders>
+            <w:tcMar>
+              <w:top w:w="80" w:type="dxa"/>
+              <w:bottom w:w="80" w:type="dxa"/>
+              <w:left w:w="80" w:type="dxa"/>
+              <w:right w:w="80" w:type="dxa"/>
+            </w:tcMar>
+          </w:tcPr>
+          <w:p>
+            <w:pPr>
+              <w:spacing w:before="80" w:after="80"/>
+            </w:pPr>
+            <w:r>
+              <w:rPr>
+                <w:rFonts w:ascii="Calibri" w:hAnsi="Calibri"/>
+                <w:sz w:val="22"/>
+              </w:rPr>
+              <w:t>R</w:t>
+            </w:r>
+          </w:p>
+        </w:tc>
+        <w:tc>
+          <w:tcPr>
+            <w:tcW w:type="dxa" w:w="1137"/>
+            <w:tcBorders>
+              <w:top w:val="single" w:sz="1" w:space="0" w:color="CCCCCC"/>
+              <w:left w:val="single" w:sz="1" w:space="0" w:color="CCCCCC"/>
+              <w:bottom w:val="single" w:sz="1" w:space="0" w:color="CCCCCC"/>
+              <w:right w:val="single" w:sz="1" w:space="0" w:color="CCCCCC"/>
+            </w:tcBorders>
+            <w:tcMar>
+              <w:top w:w="80" w:type="dxa"/>
+              <w:bottom w:w="80" w:type="dxa"/>
+              <w:left w:w="80" w:type="dxa"/>
+              <w:right w:w="80" w:type="dxa"/>
+            </w:tcMar>
+          </w:tcPr>
+          <w:p>
+            <w:pPr>
+              <w:spacing w:before="80" w:after="80"/>
+            </w:pPr>
+            <w:r>
+              <w:rPr>
+                <w:rFonts w:ascii="Calibri" w:hAnsi="Calibri"/>
+                <w:sz w:val="22"/>
+              </w:rPr>
+              <w:t>A</w:t>
+            </w:r>
+          </w:p>
+        </w:tc>
+        <w:tc>
+          <w:tcPr>
+            <w:tcW w:type="dxa" w:w="1337"/>
+            <w:tcBorders>
+              <w:top w:val="single" w:sz="1" w:space="0" w:color="CCCCCC"/>
+              <w:left w:val="single" w:sz="1" w:space="0" w:color="CCCCCC"/>
+              <w:bottom w:val="single" w:sz="1" w:space="0" w:color="CCCCCC"/>
+              <w:right w:val="single" w:sz="1" w:space="0" w:color="CCCCCC"/>
+            </w:tcBorders>
+            <w:tcMar>
+              <w:top w:w="80" w:type="dxa"/>
+              <w:bottom w:w="80" w:type="dxa"/>
+              <w:left w:w="80" w:type="dxa"/>
+              <w:right w:w="80" w:type="dxa"/>
+            </w:tcMar>
+          </w:tcPr>
+          <w:p>
+            <w:pPr>
+              <w:spacing w:before="80" w:after="80"/>
+            </w:pPr>
+            <w:r>
+              <w:rPr>
+                <w:rFonts w:ascii="Calibri" w:hAnsi="Calibri"/>
+                <w:sz w:val="22"/>
+              </w:rPr>
+              <w:t>C</w:t>
+            </w:r>
+          </w:p>
+        </w:tc>
+        <w:tc>
+          <w:tcPr>
+            <w:tcW w:type="dxa" w:w="1337"/>
+            <w:tcBorders>
+              <w:top w:val="single" w:sz="1" w:space="0" w:color="CCCCCC"/>
+              <w:left w:val="single" w:sz="1" w:space="0" w:color="CCCCCC"/>
+              <w:bottom w:val="single" w:sz="1" w:space="0" w:color="CCCCCC"/>
+              <w:right w:val="single" w:sz="1" w:space="0" w:color="CCCCCC"/>
+            </w:tcBorders>
+            <w:tcMar>
+              <w:top w:w="80" w:type="dxa"/>
+              <w:bottom w:w="80" w:type="dxa"/>
+              <w:left w:w="80" w:type="dxa"/>
+              <w:right w:w="80" w:type="dxa"/>
+            </w:tcMar>
+          </w:tcPr>
+          <w:p>
+            <w:pPr>
+              <w:spacing w:before="80" w:after="80"/>
+            </w:pPr>
+            <w:r>
+              <w:rPr>
+                <w:rFonts w:ascii="Calibri" w:hAnsi="Calibri"/>
+                <w:sz w:val="22"/>
+              </w:rPr>
+              <w:t>I</w:t>
+            </w:r>
+          </w:p>
+        </w:tc>
+        <w:tc>
+          <w:tcPr>
+            <w:tcW w:type="dxa" w:w="1337"/>
+            <w:tcBorders>
+              <w:top w:val="single" w:sz="1" w:space="0" w:color="CCCCCC"/>
+              <w:left w:val="single" w:sz="1" w:space="0" w:color="CCCCCC"/>
+              <w:bottom w:val="single" w:sz="1" w:space="0" w:color="CCCCCC"/>
+              <w:right w:val="single" w:sz="1" w:space="0" w:color="CCCCCC"/>
+            </w:tcBorders>
+            <w:tcMar>
+              <w:top w:w="80" w:type="dxa"/>
+              <w:bottom w:w="80" w:type="dxa"/>
+              <w:left w:w="80" w:type="dxa"/>
+              <w:right w:w="80" w:type="dxa"/>
+            </w:tcMar>
+          </w:tcPr>
+          <w:p>
+            <w:pPr>
+              <w:spacing w:before="80" w:after="80"/>
+            </w:pPr>
+            <w:r>
+              <w:rPr>
+                <w:rFonts w:ascii="Calibri" w:hAnsi="Calibri"/>
+                <w:sz w:val="22"/>
+              </w:rPr>
+              <w:t>I</w:t>
+            </w:r>
+          </w:p>
+        </w:tc>
+      </w:tr>
+      <w:tr>
+        <w:tc>
+          <w:tcPr>
+            <w:tcW w:type="dxa" w:w="1939"/>
+            <w:tcBorders>
+              <w:top w:val="single" w:sz="1" w:space="0" w:color="CCCCCC"/>
+              <w:left w:val="single" w:sz="1" w:space="0" w:color="CCCCCC"/>
+              <w:bottom w:val="single" w:sz="1" w:space="0" w:color="CCCCCC"/>
+              <w:right w:val="single" w:sz="1" w:space="0" w:color="CCCCCC"/>
+            </w:tcBorders>
+            <w:tcMar>
+              <w:top w:w="80" w:type="dxa"/>
+              <w:bottom w:w="80" w:type="dxa"/>
+              <w:left w:w="80" w:type="dxa"/>
+              <w:right w:w="80" w:type="dxa"/>
+            </w:tcMar>
+          </w:tcPr>
+          <w:p>
+            <w:pPr>
+              <w:spacing w:before="80" w:after="80"/>
+            </w:pPr>
+            <w:r>
+              <w:rPr>
+                <w:rFonts w:ascii="Calibri" w:hAnsi="Calibri"/>
+                <w:sz w:val="22"/>
+              </w:rPr>
+              <w:t>Data Replication Setup</w:t>
+            </w:r>
+          </w:p>
+        </w:tc>
+        <w:tc>
+          <w:tcPr>
+            <w:tcW w:type="dxa" w:w="1137"/>
+            <w:tcBorders>
+              <w:top w:val="single" w:sz="1" w:space="0" w:color="CCCCCC"/>
+              <w:left w:val="single" w:sz="1" w:space="0" w:color="CCCCCC"/>
+              <w:bottom w:val="single" w:sz="1" w:space="0" w:color="CCCCCC"/>
+              <w:right w:val="single" w:sz="1" w:space="0" w:color="CCCCCC"/>
+            </w:tcBorders>
+            <w:tcMar>
+              <w:top w:w="80" w:type="dxa"/>
+              <w:bottom w:w="80" w:type="dxa"/>
+              <w:left w:w="80" w:type="dxa"/>
+              <w:right w:w="80" w:type="dxa"/>
+            </w:tcMar>
+          </w:tcPr>
+          <w:p>
+            <w:pPr>
+              <w:spacing w:before="80" w:after="80"/>
+            </w:pPr>
+            <w:r>
+              <w:rPr>
+                <w:rFonts w:ascii="Calibri" w:hAnsi="Calibri"/>
+                <w:sz w:val="22"/>
+              </w:rPr>
+              <w:t>C</w:t>
+            </w:r>
+          </w:p>
+        </w:tc>
+        <w:tc>
+          <w:tcPr>
+            <w:tcW w:type="dxa" w:w="1137"/>
+            <w:tcBorders>
+              <w:top w:val="single" w:sz="1" w:space="0" w:color="CCCCCC"/>
+              <w:left w:val="single" w:sz="1" w:space="0" w:color="CCCCCC"/>
+              <w:bottom w:val="single" w:sz="1" w:space="0" w:color="CCCCCC"/>
+              <w:right w:val="single" w:sz="1" w:space="0" w:color="CCCCCC"/>
+            </w:tcBorders>
+            <w:tcMar>
+              <w:top w:w="80" w:type="dxa"/>
+              <w:bottom w:w="80" w:type="dxa"/>
+              <w:left w:w="80" w:type="dxa"/>
+              <w:right w:w="80" w:type="dxa"/>
+            </w:tcMar>
+          </w:tcPr>
+          <w:p>
+            <w:pPr>
+              <w:spacing w:before="80" w:after="80"/>
+            </w:pPr>
+            <w:r>
+              <w:rPr>
+                <w:rFonts w:ascii="Calibri" w:hAnsi="Calibri"/>
+                <w:sz w:val="22"/>
+              </w:rPr>
+              <w:t>R</w:t>
+            </w:r>
+          </w:p>
+        </w:tc>
+        <w:tc>
+          <w:tcPr>
+            <w:tcW w:type="dxa" w:w="1137"/>
+            <w:tcBorders>
+              <w:top w:val="single" w:sz="1" w:space="0" w:color="CCCCCC"/>
+              <w:left w:val="single" w:sz="1" w:space="0" w:color="CCCCCC"/>
+              <w:bottom w:val="single" w:sz="1" w:space="0" w:color="CCCCCC"/>
+              <w:right w:val="single" w:sz="1" w:space="0" w:color="CCCCCC"/>
+            </w:tcBorders>
+            <w:tcMar>
+              <w:top w:w="80" w:type="dxa"/>
+              <w:bottom w:w="80" w:type="dxa"/>
+              <w:left w:w="80" w:type="dxa"/>
+              <w:right w:w="80" w:type="dxa"/>
+            </w:tcMar>
+          </w:tcPr>
+          <w:p>
+            <w:pPr>
+              <w:spacing w:before="80" w:after="80"/>
+            </w:pPr>
+            <w:r>
+              <w:rPr>
+                <w:rFonts w:ascii="Calibri" w:hAnsi="Calibri"/>
+                <w:sz w:val="22"/>
+              </w:rPr>
+              <w:t>R</w:t>
+            </w:r>
+          </w:p>
+        </w:tc>
+        <w:tc>
+          <w:tcPr>
+            <w:tcW w:type="dxa" w:w="1337"/>
+            <w:tcBorders>
+              <w:top w:val="single" w:sz="1" w:space="0" w:color="CCCCCC"/>
+              <w:left w:val="single" w:sz="1" w:space="0" w:color="CCCCCC"/>
+              <w:bottom w:val="single" w:sz="1" w:space="0" w:color="CCCCCC"/>
+              <w:right w:val="single" w:sz="1" w:space="0" w:color="CCCCCC"/>
+            </w:tcBorders>
+            <w:tcMar>
+              <w:top w:w="80" w:type="dxa"/>
+              <w:bottom w:w="80" w:type="dxa"/>
+              <w:left w:w="80" w:type="dxa"/>
+              <w:right w:w="80" w:type="dxa"/>
+            </w:tcMar>
+          </w:tcPr>
+          <w:p>
+            <w:pPr>
+              <w:spacing w:before="80" w:after="80"/>
+            </w:pPr>
+            <w:r>
+              <w:rPr>
+                <w:rFonts w:ascii="Calibri" w:hAnsi="Calibri"/>
+                <w:sz w:val="22"/>
+              </w:rPr>
+              <w:t>C</w:t>
+            </w:r>
+          </w:p>
+        </w:tc>
+        <w:tc>
+          <w:tcPr>
+            <w:tcW w:type="dxa" w:w="1337"/>
+            <w:tcBorders>
+              <w:top w:val="single" w:sz="1" w:space="0" w:color="CCCCCC"/>
+              <w:left w:val="single" w:sz="1" w:space="0" w:color="CCCCCC"/>
+              <w:bottom w:val="single" w:sz="1" w:space="0" w:color="CCCCCC"/>
+              <w:right w:val="single" w:sz="1" w:space="0" w:color="CCCCCC"/>
+            </w:tcBorders>
+            <w:tcMar>
+              <w:top w:w="80" w:type="dxa"/>
+              <w:bottom w:w="80" w:type="dxa"/>
+              <w:left w:w="80" w:type="dxa"/>
+              <w:right w:w="80" w:type="dxa"/>
+            </w:tcMar>
+          </w:tcPr>
+          <w:p>
+            <w:pPr>
+              <w:spacing w:before="80" w:after="80"/>
+            </w:pPr>
+            <w:r>
+              <w:rPr>
+                <w:rFonts w:ascii="Calibri" w:hAnsi="Calibri"/>
+                <w:sz w:val="22"/>
+              </w:rPr>
+              <w:t>I</w:t>
+            </w:r>
+          </w:p>
+        </w:tc>
+        <w:tc>
+          <w:tcPr>
+            <w:tcW w:type="dxa" w:w="1337"/>
+            <w:tcBorders>
+              <w:top w:val="single" w:sz="1" w:space="0" w:color="CCCCCC"/>
+              <w:left w:val="single" w:sz="1" w:space="0" w:color="CCCCCC"/>
+              <w:bottom w:val="single" w:sz="1" w:space="0" w:color="CCCCCC"/>
+              <w:right w:val="single" w:sz="1" w:space="0" w:color="CCCCCC"/>
+            </w:tcBorders>
+            <w:tcMar>
+              <w:top w:w="80" w:type="dxa"/>
+              <w:bottom w:w="80" w:type="dxa"/>
+              <w:left w:w="80" w:type="dxa"/>
+              <w:right w:w="80" w:type="dxa"/>
+            </w:tcMar>
+          </w:tcPr>
+          <w:p>
+            <w:pPr>
+              <w:spacing w:before="80" w:after="80"/>
+            </w:pPr>
+            <w:r>
+              <w:rPr>
+                <w:rFonts w:ascii="Calibri" w:hAnsi="Calibri"/>
+                <w:sz w:val="22"/>
+              </w:rPr>
+              <w:t>I</w:t>
+            </w:r>
+          </w:p>
+        </w:tc>
+      </w:tr>
+      <w:tr>
+        <w:tc>
+          <w:tcPr>
+            <w:tcW w:type="dxa" w:w="1939"/>
+            <w:tcBorders>
+              <w:top w:val="single" w:sz="1" w:space="0" w:color="CCCCCC"/>
+              <w:left w:val="single" w:sz="1" w:space="0" w:color="CCCCCC"/>
+              <w:bottom w:val="single" w:sz="1" w:space="0" w:color="CCCCCC"/>
+              <w:right w:val="single" w:sz="1" w:space="0" w:color="CCCCCC"/>
+            </w:tcBorders>
+            <w:tcMar>
+              <w:top w:w="80" w:type="dxa"/>
+              <w:bottom w:w="80" w:type="dxa"/>
+              <w:left w:w="80" w:type="dxa"/>
+              <w:right w:w="80" w:type="dxa"/>
+            </w:tcMar>
+          </w:tcPr>
+          <w:p>
+            <w:pPr>
+              <w:spacing w:before="80" w:after="80"/>
+            </w:pPr>
+            <w:r>
+              <w:rPr>
+                <w:rFonts w:ascii="Calibri" w:hAnsi="Calibri"/>
+                <w:sz w:val="22"/>
+              </w:rPr>
+              <w:t>Failover Automation</w:t>
+            </w:r>
+          </w:p>
+        </w:tc>
+        <w:tc>
+          <w:tcPr>
+            <w:tcW w:type="dxa" w:w="1137"/>
+            <w:tcBorders>
+              <w:top w:val="single" w:sz="1" w:space="0" w:color="CCCCCC"/>
+              <w:left w:val="single" w:sz="1" w:space="0" w:color="CCCCCC"/>
+              <w:bottom w:val="single" w:sz="1" w:space="0" w:color="CCCCCC"/>
+              <w:right w:val="single" w:sz="1" w:space="0" w:color="CCCCCC"/>
+            </w:tcBorders>
+            <w:tcMar>
+              <w:top w:w="80" w:type="dxa"/>
+              <w:bottom w:w="80" w:type="dxa"/>
+              <w:left w:w="80" w:type="dxa"/>
+              <w:right w:w="80" w:type="dxa"/>
+            </w:tcMar>
+          </w:tcPr>
+          <w:p>
+            <w:pPr>
+              <w:spacing w:before="80" w:after="80"/>
+            </w:pPr>
+            <w:r>
+              <w:rPr>
+                <w:rFonts w:ascii="Calibri" w:hAnsi="Calibri"/>
+                <w:sz w:val="22"/>
+              </w:rPr>
+              <w:t>C</w:t>
+            </w:r>
+          </w:p>
+        </w:tc>
+        <w:tc>
+          <w:tcPr>
+            <w:tcW w:type="dxa" w:w="1137"/>
+            <w:tcBorders>
+              <w:top w:val="single" w:sz="1" w:space="0" w:color="CCCCCC"/>
+              <w:left w:val="single" w:sz="1" w:space="0" w:color="CCCCCC"/>
+              <w:bottom w:val="single" w:sz="1" w:space="0" w:color="CCCCCC"/>
+              <w:right w:val="single" w:sz="1" w:space="0" w:color="CCCCCC"/>
+            </w:tcBorders>
+            <w:tcMar>
+              <w:top w:w="80" w:type="dxa"/>
+              <w:bottom w:w="80" w:type="dxa"/>
+              <w:left w:w="80" w:type="dxa"/>
+              <w:right w:w="80" w:type="dxa"/>
+            </w:tcMar>
+          </w:tcPr>
+          <w:p>
+            <w:pPr>
+              <w:spacing w:before="80" w:after="80"/>
+            </w:pPr>
+            <w:r>
+              <w:rPr>
+                <w:rFonts w:ascii="Calibri" w:hAnsi="Calibri"/>
+                <w:sz w:val="22"/>
+              </w:rPr>
+              <w:t>A</w:t>
+            </w:r>
+          </w:p>
+        </w:tc>
+        <w:tc>
+          <w:tcPr>
+            <w:tcW w:type="dxa" w:w="1137"/>
+            <w:tcBorders>
+              <w:top w:val="single" w:sz="1" w:space="0" w:color="CCCCCC"/>
+              <w:left w:val="single" w:sz="1" w:space="0" w:color="CCCCCC"/>
+              <w:bottom w:val="single" w:sz="1" w:space="0" w:color="CCCCCC"/>
+              <w:right w:val="single" w:sz="1" w:space="0" w:color="CCCCCC"/>
+            </w:tcBorders>
+            <w:tcMar>
+              <w:top w:w="80" w:type="dxa"/>
+              <w:bottom w:w="80" w:type="dxa"/>
+              <w:left w:w="80" w:type="dxa"/>
+              <w:right w:w="80" w:type="dxa"/>
+            </w:tcMar>
+          </w:tcPr>
+          <w:p>
+            <w:pPr>
+              <w:spacing w:before="80" w:after="80"/>
+            </w:pPr>
+            <w:r>
+              <w:rPr>
+                <w:rFonts w:ascii="Calibri" w:hAnsi="Calibri"/>
+                <w:sz w:val="22"/>
+              </w:rPr>
+              <w:t>R</w:t>
+            </w:r>
+          </w:p>
+        </w:tc>
+        <w:tc>
+          <w:tcPr>
+            <w:tcW w:type="dxa" w:w="1337"/>
+            <w:tcBorders>
+              <w:top w:val="single" w:sz="1" w:space="0" w:color="CCCCCC"/>
+              <w:left w:val="single" w:sz="1" w:space="0" w:color="CCCCCC"/>
+              <w:bottom w:val="single" w:sz="1" w:space="0" w:color="CCCCCC"/>
+              <w:right w:val="single" w:sz="1" w:space="0" w:color="CCCCCC"/>
+            </w:tcBorders>
+            <w:tcMar>
+              <w:top w:w="80" w:type="dxa"/>
+              <w:bottom w:w="80" w:type="dxa"/>
+              <w:left w:w="80" w:type="dxa"/>
+              <w:right w:w="80" w:type="dxa"/>
+            </w:tcMar>
+          </w:tcPr>
+          <w:p>
+            <w:pPr>
+              <w:spacing w:before="80" w:after="80"/>
+            </w:pPr>
+            <w:r>
+              <w:rPr>
+                <w:rFonts w:ascii="Calibri" w:hAnsi="Calibri"/>
+                <w:sz w:val="22"/>
+              </w:rPr>
+              <w:t>C</w:t>
+            </w:r>
+          </w:p>
+        </w:tc>
+        <w:tc>
+          <w:tcPr>
+            <w:tcW w:type="dxa" w:w="1337"/>
+            <w:tcBorders>
+              <w:top w:val="single" w:sz="1" w:space="0" w:color="CCCCCC"/>
+              <w:left w:val="single" w:sz="1" w:space="0" w:color="CCCCCC"/>
+              <w:bottom w:val="single" w:sz="1" w:space="0" w:color="CCCCCC"/>
+              <w:right w:val="single" w:sz="1" w:space="0" w:color="CCCCCC"/>
+            </w:tcBorders>
+            <w:tcMar>
+              <w:top w:w="80" w:type="dxa"/>
+              <w:bottom w:w="80" w:type="dxa"/>
+              <w:left w:w="80" w:type="dxa"/>
+              <w:right w:w="80" w:type="dxa"/>
+            </w:tcMar>
+          </w:tcPr>
+          <w:p>
+            <w:pPr>
+              <w:spacing w:before="80" w:after="80"/>
+            </w:pPr>
+            <w:r>
+              <w:rPr>
+                <w:rFonts w:ascii="Calibri" w:hAnsi="Calibri"/>
+                <w:sz w:val="22"/>
+              </w:rPr>
+              <w:t>I</w:t>
+            </w:r>
+          </w:p>
+        </w:tc>
+        <w:tc>
+          <w:tcPr>
+            <w:tcW w:type="dxa" w:w="1337"/>
+            <w:tcBorders>
+              <w:top w:val="single" w:sz="1" w:space="0" w:color="CCCCCC"/>
+              <w:left w:val="single" w:sz="1" w:space="0" w:color="CCCCCC"/>
+              <w:bottom w:val="single" w:sz="1" w:space="0" w:color="CCCCCC"/>
+              <w:right w:val="single" w:sz="1" w:space="0" w:color="CCCCCC"/>
+            </w:tcBorders>
+            <w:tcMar>
+              <w:top w:w="80" w:type="dxa"/>
+              <w:bottom w:w="80" w:type="dxa"/>
+              <w:left w:w="80" w:type="dxa"/>
+              <w:right w:w="80" w:type="dxa"/>
+            </w:tcMar>
+          </w:tcPr>
+          <w:p>
+            <w:pPr>
+              <w:spacing w:before="80" w:after="80"/>
+            </w:pPr>
+            <w:r>
+              <w:rPr>
+                <w:rFonts w:ascii="Calibri" w:hAnsi="Calibri"/>
+                <w:sz w:val="22"/>
+              </w:rPr>
+              <w:t>I</w:t>
+            </w:r>
+          </w:p>
+        </w:tc>
+      </w:tr>
+      <w:tr>
+        <w:tc>
+          <w:tcPr>
+            <w:tcW w:type="dxa" w:w="1939"/>
+            <w:tcBorders>
+              <w:top w:val="single" w:sz="1" w:space="0" w:color="CCCCCC"/>
+              <w:left w:val="single" w:sz="1" w:space="0" w:color="CCCCCC"/>
+              <w:bottom w:val="single" w:sz="1" w:space="0" w:color="CCCCCC"/>
+              <w:right w:val="single" w:sz="1" w:space="0" w:color="CCCCCC"/>
+            </w:tcBorders>
+            <w:tcMar>
+              <w:top w:w="80" w:type="dxa"/>
+              <w:bottom w:w="80" w:type="dxa"/>
+              <w:left w:w="80" w:type="dxa"/>
+              <w:right w:w="80" w:type="dxa"/>
+            </w:tcMar>
+          </w:tcPr>
+          <w:p>
+            <w:pPr>
+              <w:spacing w:before="80" w:after="80"/>
+            </w:pPr>
+            <w:r>
+              <w:rPr>
+                <w:rFonts w:ascii="Calibri" w:hAnsi="Calibri"/>
+                <w:sz w:val="22"/>
+              </w:rPr>
+              <w:t>Testing &amp; Validation</w:t>
+            </w:r>
+          </w:p>
+        </w:tc>
+        <w:tc>
+          <w:tcPr>
+            <w:tcW w:type="dxa" w:w="1137"/>
+            <w:tcBorders>
+              <w:top w:val="single" w:sz="1" w:space="0" w:color="CCCCCC"/>
+              <w:left w:val="single" w:sz="1" w:space="0" w:color="CCCCCC"/>
+              <w:bottom w:val="single" w:sz="1" w:space="0" w:color="CCCCCC"/>
+              <w:right w:val="single" w:sz="1" w:space="0" w:color="CCCCCC"/>
+            </w:tcBorders>
+            <w:tcMar>
+              <w:top w:w="80" w:type="dxa"/>
+              <w:bottom w:w="80" w:type="dxa"/>
+              <w:left w:w="80" w:type="dxa"/>
+              <w:right w:w="80" w:type="dxa"/>
+            </w:tcMar>
+          </w:tcPr>
+          <w:p>
+            <w:pPr>
+              <w:spacing w:before="80" w:after="80"/>
+            </w:pPr>
+            <w:r>
+              <w:rPr>
+                <w:rFonts w:ascii="Calibri" w:hAnsi="Calibri"/>
+                <w:sz w:val="22"/>
+              </w:rPr>
+              <w:t>R</w:t>
+            </w:r>
+          </w:p>
+        </w:tc>
+        <w:tc>
+          <w:tcPr>
+            <w:tcW w:type="dxa" w:w="1137"/>
+            <w:tcBorders>
+              <w:top w:val="single" w:sz="1" w:space="0" w:color="CCCCCC"/>
+              <w:left w:val="single" w:sz="1" w:space="0" w:color="CCCCCC"/>
+              <w:bottom w:val="single" w:sz="1" w:space="0" w:color="CCCCCC"/>
+              <w:right w:val="single" w:sz="1" w:space="0" w:color="CCCCCC"/>
+            </w:tcBorders>
+            <w:tcMar>
+              <w:top w:w="80" w:type="dxa"/>
+              <w:bottom w:w="80" w:type="dxa"/>
+              <w:left w:w="80" w:type="dxa"/>
+              <w:right w:w="80" w:type="dxa"/>
+            </w:tcMar>
+          </w:tcPr>
+          <w:p>
+            <w:pPr>
+              <w:spacing w:before="80" w:after="80"/>
+            </w:pPr>
+            <w:r>
+              <w:rPr>
+                <w:rFonts w:ascii="Calibri" w:hAnsi="Calibri"/>
+                <w:sz w:val="22"/>
+              </w:rPr>
+              <w:t>R</w:t>
+            </w:r>
+          </w:p>
+        </w:tc>
+        <w:tc>
+          <w:tcPr>
+            <w:tcW w:type="dxa" w:w="1137"/>
+            <w:tcBorders>
+              <w:top w:val="single" w:sz="1" w:space="0" w:color="CCCCCC"/>
+              <w:left w:val="single" w:sz="1" w:space="0" w:color="CCCCCC"/>
+              <w:bottom w:val="single" w:sz="1" w:space="0" w:color="CCCCCC"/>
+              <w:right w:val="single" w:sz="1" w:space="0" w:color="CCCCCC"/>
+            </w:tcBorders>
+            <w:tcMar>
+              <w:top w:w="80" w:type="dxa"/>
+              <w:bottom w:w="80" w:type="dxa"/>
+              <w:left w:w="80" w:type="dxa"/>
+              <w:right w:w="80" w:type="dxa"/>
+            </w:tcMar>
+          </w:tcPr>
+          <w:p>
+            <w:pPr>
+              <w:spacing w:before="80" w:after="80"/>
+            </w:pPr>
+            <w:r>
+              <w:rPr>
+                <w:rFonts w:ascii="Calibri" w:hAnsi="Calibri"/>
+                <w:sz w:val="22"/>
+              </w:rPr>
+              <w:t>R</w:t>
+            </w:r>
+          </w:p>
+        </w:tc>
+        <w:tc>
+          <w:tcPr>
+            <w:tcW w:type="dxa" w:w="1337"/>
+            <w:tcBorders>
+              <w:top w:val="single" w:sz="1" w:space="0" w:color="CCCCCC"/>
+              <w:left w:val="single" w:sz="1" w:space="0" w:color="CCCCCC"/>
+              <w:bottom w:val="single" w:sz="1" w:space="0" w:color="CCCCCC"/>
+              <w:right w:val="single" w:sz="1" w:space="0" w:color="CCCCCC"/>
+            </w:tcBorders>
+            <w:tcMar>
+              <w:top w:w="80" w:type="dxa"/>
+              <w:bottom w:w="80" w:type="dxa"/>
+              <w:left w:w="80" w:type="dxa"/>
+              <w:right w:w="80" w:type="dxa"/>
+            </w:tcMar>
+          </w:tcPr>
+          <w:p>
+            <w:pPr>
+              <w:spacing w:before="80" w:after="80"/>
+            </w:pPr>
+            <w:r>
+              <w:rPr>
+                <w:rFonts w:ascii="Calibri" w:hAnsi="Calibri"/>
+                <w:sz w:val="22"/>
+              </w:rPr>
+              <w:t>A</w:t>
+            </w:r>
+          </w:p>
+        </w:tc>
+        <w:tc>
+          <w:tcPr>
+            <w:tcW w:type="dxa" w:w="1337"/>
+            <w:tcBorders>
+              <w:top w:val="single" w:sz="1" w:space="0" w:color="CCCCCC"/>
+              <w:left w:val="single" w:sz="1" w:space="0" w:color="CCCCCC"/>
+              <w:bottom w:val="single" w:sz="1" w:space="0" w:color="CCCCCC"/>
+              <w:right w:val="single" w:sz="1" w:space="0" w:color="CCCCCC"/>
+            </w:tcBorders>
+            <w:tcMar>
+              <w:top w:w="80" w:type="dxa"/>
+              <w:bottom w:w="80" w:type="dxa"/>
+              <w:left w:w="80" w:type="dxa"/>
+              <w:right w:w="80" w:type="dxa"/>
+            </w:tcMar>
+          </w:tcPr>
+          <w:p>
+            <w:pPr>
+              <w:spacing w:before="80" w:after="80"/>
+            </w:pPr>
+            <w:r>
+              <w:rPr>
+                <w:rFonts w:ascii="Calibri" w:hAnsi="Calibri"/>
+                <w:sz w:val="22"/>
+              </w:rPr>
+              <w:t>I</w:t>
+            </w:r>
+          </w:p>
+        </w:tc>
+        <w:tc>
+          <w:tcPr>
+            <w:tcW w:type="dxa" w:w="1337"/>
+            <w:tcBorders>
+              <w:top w:val="single" w:sz="1" w:space="0" w:color="CCCCCC"/>
+              <w:left w:val="single" w:sz="1" w:space="0" w:color="CCCCCC"/>
+              <w:bottom w:val="single" w:sz="1" w:space="0" w:color="CCCCCC"/>
+              <w:right w:val="single" w:sz="1" w:space="0" w:color="CCCCCC"/>
+            </w:tcBorders>
+            <w:tcMar>
+              <w:top w:w="80" w:type="dxa"/>
+              <w:bottom w:w="80" w:type="dxa"/>
+              <w:left w:w="80" w:type="dxa"/>
+              <w:right w:w="80" w:type="dxa"/>
+            </w:tcMar>
+          </w:tcPr>
+          <w:p>
+            <w:pPr>
+              <w:spacing w:before="80" w:after="80"/>
+            </w:pPr>
+            <w:r>
+              <w:rPr>
+                <w:rFonts w:ascii="Calibri" w:hAnsi="Calibri"/>
+                <w:sz w:val="22"/>
+              </w:rPr>
+              <w:t>C</w:t>
+            </w:r>
+          </w:p>
+        </w:tc>
+      </w:tr>
+      <w:tr>
+        <w:tc>
+          <w:tcPr>
+            <w:tcW w:type="dxa" w:w="1939"/>
+            <w:tcBorders>
+              <w:top w:val="single" w:sz="1" w:space="0" w:color="CCCCCC"/>
+              <w:left w:val="single" w:sz="1" w:space="0" w:color="CCCCCC"/>
+              <w:bottom w:val="single" w:sz="1" w:space="0" w:color="CCCCCC"/>
+              <w:right w:val="single" w:sz="1" w:space="0" w:color="CCCCCC"/>
+            </w:tcBorders>
+            <w:tcMar>
+              <w:top w:w="80" w:type="dxa"/>
+              <w:bottom w:w="80" w:type="dxa"/>
+              <w:left w:w="80" w:type="dxa"/>
+              <w:right w:w="80" w:type="dxa"/>
+            </w:tcMar>
+          </w:tcPr>
+          <w:p>
+            <w:pPr>
+              <w:spacing w:before="80" w:after="80"/>
+            </w:pPr>
+            <w:r>
+              <w:rPr>
+                <w:rFonts w:ascii="Calibri" w:hAnsi="Calibri"/>
+                <w:sz w:val="22"/>
+              </w:rPr>
+              <w:t>Runbook Development</w:t>
+            </w:r>
+          </w:p>
+        </w:tc>
+        <w:tc>
+          <w:tcPr>
+            <w:tcW w:type="dxa" w:w="1137"/>
+            <w:tcBorders>
+              <w:top w:val="single" w:sz="1" w:space="0" w:color="CCCCCC"/>
+              <w:left w:val="single" w:sz="1" w:space="0" w:color="CCCCCC"/>
+              <w:bottom w:val="single" w:sz="1" w:space="0" w:color="CCCCCC"/>
+              <w:right w:val="single" w:sz="1" w:space="0" w:color="CCCCCC"/>
+            </w:tcBorders>
+            <w:tcMar>
+              <w:top w:w="80" w:type="dxa"/>
+              <w:bottom w:w="80" w:type="dxa"/>
+              <w:left w:w="80" w:type="dxa"/>
+              <w:right w:w="80" w:type="dxa"/>
+            </w:tcMar>
+          </w:tcPr>
+          <w:p>
+            <w:pPr>
+              <w:spacing w:before="80" w:after="80"/>
+            </w:pPr>
+            <w:r>
+              <w:rPr>
+                <w:rFonts w:ascii="Calibri" w:hAnsi="Calibri"/>
+                <w:sz w:val="22"/>
+              </w:rPr>
+              <w:t>A</w:t>
+            </w:r>
+          </w:p>
+        </w:tc>
+        <w:tc>
+          <w:tcPr>
+            <w:tcW w:type="dxa" w:w="1137"/>
+            <w:tcBorders>
+              <w:top w:val="single" w:sz="1" w:space="0" w:color="CCCCCC"/>
+              <w:left w:val="single" w:sz="1" w:space="0" w:color="CCCCCC"/>
+              <w:bottom w:val="single" w:sz="1" w:space="0" w:color="CCCCCC"/>
+              <w:right w:val="single" w:sz="1" w:space="0" w:color="CCCCCC"/>
+            </w:tcBorders>
+            <w:tcMar>
+              <w:top w:w="80" w:type="dxa"/>
+              <w:bottom w:w="80" w:type="dxa"/>
+              <w:left w:w="80" w:type="dxa"/>
+              <w:right w:w="80" w:type="dxa"/>
+            </w:tcMar>
+          </w:tcPr>
+          <w:p>
+            <w:pPr>
+              <w:spacing w:before="80" w:after="80"/>
+            </w:pPr>
+            <w:r>
+              <w:rPr>
+                <w:rFonts w:ascii="Calibri" w:hAnsi="Calibri"/>
+                <w:sz w:val="22"/>
+              </w:rPr>
+              <w:t>R</w:t>
+            </w:r>
+          </w:p>
+        </w:tc>
+        <w:tc>
+          <w:tcPr>
+            <w:tcW w:type="dxa" w:w="1137"/>
+            <w:tcBorders>
+              <w:top w:val="single" w:sz="1" w:space="0" w:color="CCCCCC"/>
+              <w:left w:val="single" w:sz="1" w:space="0" w:color="CCCCCC"/>
+              <w:bottom w:val="single" w:sz="1" w:space="0" w:color="CCCCCC"/>
+              <w:right w:val="single" w:sz="1" w:space="0" w:color="CCCCCC"/>
+            </w:tcBorders>
+            <w:tcMar>
+              <w:top w:w="80" w:type="dxa"/>
+              <w:bottom w:w="80" w:type="dxa"/>
+              <w:left w:w="80" w:type="dxa"/>
+              <w:right w:w="80" w:type="dxa"/>
+            </w:tcMar>
+          </w:tcPr>
+          <w:p>
+            <w:pPr>
+              <w:spacing w:before="80" w:after="80"/>
+            </w:pPr>
+            <w:r>
+              <w:rPr>
+                <w:rFonts w:ascii="Calibri" w:hAnsi="Calibri"/>
+                <w:sz w:val="22"/>
+              </w:rPr>
+              <w:t>R</w:t>
+            </w:r>
+          </w:p>
+        </w:tc>
+        <w:tc>
+          <w:tcPr>
+            <w:tcW w:type="dxa" w:w="1337"/>
+            <w:tcBorders>
+              <w:top w:val="single" w:sz="1" w:space="0" w:color="CCCCCC"/>
+              <w:left w:val="single" w:sz="1" w:space="0" w:color="CCCCCC"/>
+              <w:bottom w:val="single" w:sz="1" w:space="0" w:color="CCCCCC"/>
+              <w:right w:val="single" w:sz="1" w:space="0" w:color="CCCCCC"/>
+            </w:tcBorders>
+            <w:tcMar>
+              <w:top w:w="80" w:type="dxa"/>
+              <w:bottom w:w="80" w:type="dxa"/>
+              <w:left w:w="80" w:type="dxa"/>
+              <w:right w:w="80" w:type="dxa"/>
+            </w:tcMar>
+          </w:tcPr>
+          <w:p>
+            <w:pPr>
+              <w:spacing w:before="80" w:after="80"/>
+            </w:pPr>
+            <w:r>
+              <w:rPr>
+                <w:rFonts w:ascii="Calibri" w:hAnsi="Calibri"/>
+                <w:sz w:val="22"/>
+              </w:rPr>
+              <w:t>C</w:t>
+            </w:r>
+          </w:p>
+        </w:tc>
+        <w:tc>
+          <w:tcPr>
+            <w:tcW w:type="dxa" w:w="1337"/>
+            <w:tcBorders>
+              <w:top w:val="single" w:sz="1" w:space="0" w:color="CCCCCC"/>
+              <w:left w:val="single" w:sz="1" w:space="0" w:color="CCCCCC"/>
+              <w:bottom w:val="single" w:sz="1" w:space="0" w:color="CCCCCC"/>
+              <w:right w:val="single" w:sz="1" w:space="0" w:color="CCCCCC"/>
+            </w:tcBorders>
+            <w:tcMar>
+              <w:top w:w="80" w:type="dxa"/>
+              <w:bottom w:w="80" w:type="dxa"/>
+              <w:left w:w="80" w:type="dxa"/>
+              <w:right w:w="80" w:type="dxa"/>
+            </w:tcMar>
+          </w:tcPr>
+          <w:p>
+            <w:pPr>
+              <w:spacing w:before="80" w:after="80"/>
+            </w:pPr>
+            <w:r>
+              <w:rPr>
+                <w:rFonts w:ascii="Calibri" w:hAnsi="Calibri"/>
+                <w:sz w:val="22"/>
+              </w:rPr>
+              <w:t>I</w:t>
+            </w:r>
+          </w:p>
+        </w:tc>
+        <w:tc>
+          <w:tcPr>
+            <w:tcW w:type="dxa" w:w="1337"/>
+            <w:tcBorders>
+              <w:top w:val="single" w:sz="1" w:space="0" w:color="CCCCCC"/>
+              <w:left w:val="single" w:sz="1" w:space="0" w:color="CCCCCC"/>
+              <w:bottom w:val="single" w:sz="1" w:space="0" w:color="CCCCCC"/>
+              <w:right w:val="single" w:sz="1" w:space="0" w:color="CCCCCC"/>
+            </w:tcBorders>
+            <w:tcMar>
+              <w:top w:w="80" w:type="dxa"/>
+              <w:bottom w:w="80" w:type="dxa"/>
+              <w:left w:w="80" w:type="dxa"/>
+              <w:right w:w="80" w:type="dxa"/>
+            </w:tcMar>
+          </w:tcPr>
+          <w:p>
+            <w:pPr>
+              <w:spacing w:before="80" w:after="80"/>
+            </w:pPr>
+            <w:r>
+              <w:rPr>
+                <w:rFonts w:ascii="Calibri" w:hAnsi="Calibri"/>
+                <w:sz w:val="22"/>
+              </w:rPr>
+              <w:t>I</w:t>
+            </w:r>
+          </w:p>
+        </w:tc>
+      </w:tr>
+      <w:tr>
+        <w:tc>
+          <w:tcPr>
+            <w:tcW w:type="dxa" w:w="1939"/>
+            <w:tcBorders>
+              <w:top w:val="single" w:sz="1" w:space="0" w:color="CCCCCC"/>
+              <w:left w:val="single" w:sz="1" w:space="0" w:color="CCCCCC"/>
+              <w:bottom w:val="single" w:sz="1" w:space="0" w:color="CCCCCC"/>
+              <w:right w:val="single" w:sz="1" w:space="0" w:color="CCCCCC"/>
+            </w:tcBorders>
+            <w:tcMar>
+              <w:top w:w="80" w:type="dxa"/>
+              <w:bottom w:w="80" w:type="dxa"/>
+              <w:left w:w="80" w:type="dxa"/>
+              <w:right w:w="80" w:type="dxa"/>
+            </w:tcMar>
+          </w:tcPr>
+          <w:p>
+            <w:pPr>
+              <w:spacing w:before="80" w:after="80"/>
+            </w:pPr>
+            <w:r>
+              <w:rPr>
+                <w:rFonts w:ascii="Calibri" w:hAnsi="Calibri"/>
+                <w:sz w:val="22"/>
+              </w:rPr>
+              <w:t>Knowledge Transfer</w:t>
+            </w:r>
+          </w:p>
+        </w:tc>
+        <w:tc>
+          <w:tcPr>
+            <w:tcW w:type="dxa" w:w="1137"/>
+            <w:tcBorders>
+              <w:top w:val="single" w:sz="1" w:space="0" w:color="CCCCCC"/>
+              <w:left w:val="single" w:sz="1" w:space="0" w:color="CCCCCC"/>
+              <w:bottom w:val="single" w:sz="1" w:space="0" w:color="CCCCCC"/>
+              <w:right w:val="single" w:sz="1" w:space="0" w:color="CCCCCC"/>
+            </w:tcBorders>
+            <w:tcMar>
+              <w:top w:w="80" w:type="dxa"/>
+              <w:bottom w:w="80" w:type="dxa"/>
+              <w:left w:w="80" w:type="dxa"/>
+              <w:right w:w="80" w:type="dxa"/>
+            </w:tcMar>
+          </w:tcPr>
+          <w:p>
+            <w:pPr>
+              <w:spacing w:before="80" w:after="80"/>
+            </w:pPr>
+            <w:r>
+              <w:rPr>
+                <w:rFonts w:ascii="Calibri" w:hAnsi="Calibri"/>
+                <w:sz w:val="22"/>
+              </w:rPr>
+              <w:t>R</w:t>
+            </w:r>
+          </w:p>
+        </w:tc>
+        <w:tc>
+          <w:tcPr>
+            <w:tcW w:type="dxa" w:w="1137"/>
+            <w:tcBorders>
+              <w:top w:val="single" w:sz="1" w:space="0" w:color="CCCCCC"/>
+              <w:left w:val="single" w:sz="1" w:space="0" w:color="CCCCCC"/>
+              <w:bottom w:val="single" w:sz="1" w:space="0" w:color="CCCCCC"/>
+              <w:right w:val="single" w:sz="1" w:space="0" w:color="CCCCCC"/>
+            </w:tcBorders>
+            <w:tcMar>
+              <w:top w:w="80" w:type="dxa"/>
+              <w:bottom w:w="80" w:type="dxa"/>
+              <w:left w:w="80" w:type="dxa"/>
+              <w:right w:w="80" w:type="dxa"/>
+            </w:tcMar>
+          </w:tcPr>
+          <w:p>
+            <w:pPr>
+              <w:spacing w:before="80" w:after="80"/>
+            </w:pPr>
+            <w:r>
+              <w:rPr>
+                <w:rFonts w:ascii="Calibri" w:hAnsi="Calibri"/>
+                <w:sz w:val="22"/>
+              </w:rPr>
+              <w:t>R</w:t>
+            </w:r>
+          </w:p>
+        </w:tc>
+        <w:tc>
+          <w:tcPr>
+            <w:tcW w:type="dxa" w:w="1137"/>
+            <w:tcBorders>
+              <w:top w:val="single" w:sz="1" w:space="0" w:color="CCCCCC"/>
+              <w:left w:val="single" w:sz="1" w:space="0" w:color="CCCCCC"/>
+              <w:bottom w:val="single" w:sz="1" w:space="0" w:color="CCCCCC"/>
+              <w:right w:val="single" w:sz="1" w:space="0" w:color="CCCCCC"/>
+            </w:tcBorders>
+            <w:tcMar>
+              <w:top w:w="80" w:type="dxa"/>
+              <w:bottom w:w="80" w:type="dxa"/>
+              <w:left w:w="80" w:type="dxa"/>
+              <w:right w:w="80" w:type="dxa"/>
+            </w:tcMar>
+          </w:tcPr>
+          <w:p>
+            <w:pPr>
+              <w:spacing w:before="80" w:after="80"/>
+            </w:pPr>
+            <w:r>
+              <w:rPr>
+                <w:rFonts w:ascii="Calibri" w:hAnsi="Calibri"/>
+                <w:sz w:val="22"/>
+              </w:rPr>
+              <w:t>C</w:t>
+            </w:r>
+          </w:p>
+        </w:tc>
+        <w:tc>
+          <w:tcPr>
+            <w:tcW w:type="dxa" w:w="1337"/>
+            <w:tcBorders>
+              <w:top w:val="single" w:sz="1" w:space="0" w:color="CCCCCC"/>
+              <w:left w:val="single" w:sz="1" w:space="0" w:color="CCCCCC"/>
+              <w:bottom w:val="single" w:sz="1" w:space="0" w:color="CCCCCC"/>
+              <w:right w:val="single" w:sz="1" w:space="0" w:color="CCCCCC"/>
+            </w:tcBorders>
+            <w:tcMar>
+              <w:top w:w="80" w:type="dxa"/>
+              <w:bottom w:w="80" w:type="dxa"/>
+              <w:left w:w="80" w:type="dxa"/>
+              <w:right w:w="80" w:type="dxa"/>
+            </w:tcMar>
+          </w:tcPr>
+          <w:p>
+            <w:pPr>
+              <w:spacing w:before="80" w:after="80"/>
+            </w:pPr>
+            <w:r>
+              <w:rPr>
+                <w:rFonts w:ascii="Calibri" w:hAnsi="Calibri"/>
+                <w:sz w:val="22"/>
+              </w:rPr>
+              <w:t>A</w:t>
+            </w:r>
+          </w:p>
+        </w:tc>
+        <w:tc>
+          <w:tcPr>
+            <w:tcW w:type="dxa" w:w="1337"/>
+            <w:tcBorders>
+              <w:top w:val="single" w:sz="1" w:space="0" w:color="CCCCCC"/>
+              <w:left w:val="single" w:sz="1" w:space="0" w:color="CCCCCC"/>
+              <w:bottom w:val="single" w:sz="1" w:space="0" w:color="CCCCCC"/>
+              <w:right w:val="single" w:sz="1" w:space="0" w:color="CCCCCC"/>
+            </w:tcBorders>
+            <w:tcMar>
+              <w:top w:w="80" w:type="dxa"/>
+              <w:bottom w:w="80" w:type="dxa"/>
+              <w:left w:w="80" w:type="dxa"/>
+              <w:right w:w="80" w:type="dxa"/>
+            </w:tcMar>
+          </w:tcPr>
+          <w:p>
+            <w:pPr>
+              <w:spacing w:before="80" w:after="80"/>
+            </w:pPr>
+            <w:r>
+              <w:rPr>
+                <w:rFonts w:ascii="Calibri" w:hAnsi="Calibri"/>
+                <w:sz w:val="22"/>
+              </w:rPr>
+              <w:t>I</w:t>
+            </w:r>
+          </w:p>
+        </w:tc>
+        <w:tc>
+          <w:tcPr>
+            <w:tcW w:type="dxa" w:w="1337"/>
+            <w:tcBorders>
+              <w:top w:val="single" w:sz="1" w:space="0" w:color="CCCCCC"/>
+              <w:left w:val="single" w:sz="1" w:space="0" w:color="CCCCCC"/>
+              <w:bottom w:val="single" w:sz="1" w:space="0" w:color="CCCCCC"/>
+              <w:right w:val="single" w:sz="1" w:space="0" w:color="CCCCCC"/>
+            </w:tcBorders>
+            <w:tcMar>
+              <w:top w:w="80" w:type="dxa"/>
+              <w:bottom w:w="80" w:type="dxa"/>
+              <w:left w:w="80" w:type="dxa"/>
+              <w:right w:w="80" w:type="dxa"/>
+            </w:tcMar>
+          </w:tcPr>
+          <w:p>
+            <w:pPr>
+              <w:spacing w:before="80" w:after="80"/>
+            </w:pPr>
+            <w:r>
+              <w:rPr>
+                <w:rFonts w:ascii="Calibri" w:hAnsi="Calibri"/>
+                <w:sz w:val="22"/>
+              </w:rPr>
+              <w:t>I</w:t>
+            </w:r>
+          </w:p>
+        </w:tc>
+      </w:tr>
+      <w:tr>
+        <w:tc>
+          <w:tcPr>
+            <w:tcW w:type="dxa" w:w="1939"/>
+            <w:tcBorders>
+              <w:top w:val="single" w:sz="1" w:space="0" w:color="CCCCCC"/>
+              <w:left w:val="single" w:sz="1" w:space="0" w:color="CCCCCC"/>
+              <w:bottom w:val="single" w:sz="1" w:space="0" w:color="CCCCCC"/>
+              <w:right w:val="single" w:sz="1" w:space="0" w:color="CCCCCC"/>
+            </w:tcBorders>
+            <w:tcMar>
+              <w:top w:w="80" w:type="dxa"/>
+              <w:bottom w:w="80" w:type="dxa"/>
+              <w:left w:w="80" w:type="dxa"/>
+              <w:right w:w="80" w:type="dxa"/>
+            </w:tcMar>
+          </w:tcPr>
+          <w:p>
+            <w:pPr>
+              <w:spacing w:before="80" w:after="80"/>
+            </w:pPr>
+            <w:r>
+              <w:rPr>
+                <w:rFonts w:ascii="Calibri" w:hAnsi="Calibri"/>
+                <w:sz w:val="22"/>
+              </w:rPr>
+              <w:t>Project Management</w:t>
+            </w:r>
+          </w:p>
+        </w:tc>
+        <w:tc>
+          <w:tcPr>
+            <w:tcW w:type="dxa" w:w="1137"/>
+            <w:tcBorders>
+              <w:top w:val="single" w:sz="1" w:space="0" w:color="CCCCCC"/>
+              <w:left w:val="single" w:sz="1" w:space="0" w:color="CCCCCC"/>
+              <w:bottom w:val="single" w:sz="1" w:space="0" w:color="CCCCCC"/>
+              <w:right w:val="single" w:sz="1" w:space="0" w:color="CCCCCC"/>
+            </w:tcBorders>
+            <w:tcMar>
+              <w:top w:w="80" w:type="dxa"/>
+              <w:bottom w:w="80" w:type="dxa"/>
+              <w:left w:w="80" w:type="dxa"/>
+              <w:right w:w="80" w:type="dxa"/>
+            </w:tcMar>
+          </w:tcPr>
+          <w:p>
+            <w:pPr>
+              <w:spacing w:before="80" w:after="80"/>
+            </w:pPr>
+            <w:r>
+              <w:rPr>
+                <w:rFonts w:ascii="Calibri" w:hAnsi="Calibri"/>
+                <w:sz w:val="22"/>
+              </w:rPr>
+              <w:t>A</w:t>
+            </w:r>
+          </w:p>
+        </w:tc>
+        <w:tc>
+          <w:tcPr>
+            <w:tcW w:type="dxa" w:w="1137"/>
+            <w:tcBorders>
+              <w:top w:val="single" w:sz="1" w:space="0" w:color="CCCCCC"/>
+              <w:left w:val="single" w:sz="1" w:space="0" w:color="CCCCCC"/>
+              <w:bottom w:val="single" w:sz="1" w:space="0" w:color="CCCCCC"/>
+              <w:right w:val="single" w:sz="1" w:space="0" w:color="CCCCCC"/>
+            </w:tcBorders>
+            <w:tcMar>
+              <w:top w:w="80" w:type="dxa"/>
+              <w:bottom w:w="80" w:type="dxa"/>
+              <w:left w:w="80" w:type="dxa"/>
+              <w:right w:w="80" w:type="dxa"/>
+            </w:tcMar>
+          </w:tcPr>
+          <w:p>
+            <w:pPr>
+              <w:spacing w:before="80" w:after="80"/>
+            </w:pPr>
+            <w:r>
+              <w:rPr>
+                <w:rFonts w:ascii="Calibri" w:hAnsi="Calibri"/>
+                <w:sz w:val="22"/>
+              </w:rPr>
+              <w:t>I</w:t>
+            </w:r>
+          </w:p>
+        </w:tc>
+        <w:tc>
+          <w:tcPr>
+            <w:tcW w:type="dxa" w:w="1137"/>
+            <w:tcBorders>
+              <w:top w:val="single" w:sz="1" w:space="0" w:color="CCCCCC"/>
+              <w:left w:val="single" w:sz="1" w:space="0" w:color="CCCCCC"/>
+              <w:bottom w:val="single" w:sz="1" w:space="0" w:color="CCCCCC"/>
+              <w:right w:val="single" w:sz="1" w:space="0" w:color="CCCCCC"/>
+            </w:tcBorders>
+            <w:tcMar>
+              <w:top w:w="80" w:type="dxa"/>
+              <w:bottom w:w="80" w:type="dxa"/>
+              <w:left w:w="80" w:type="dxa"/>
+              <w:right w:w="80" w:type="dxa"/>
+            </w:tcMar>
+          </w:tcPr>
+          <w:p>
+            <w:pPr>
+              <w:spacing w:before="80" w:after="80"/>
+            </w:pPr>
+            <w:r>
+              <w:rPr>
+                <w:rFonts w:ascii="Calibri" w:hAnsi="Calibri"/>
+                <w:sz w:val="22"/>
+              </w:rPr>
+              <w:t>I</w:t>
+            </w:r>
+          </w:p>
+        </w:tc>
+        <w:tc>
+          <w:tcPr>
+            <w:tcW w:type="dxa" w:w="1337"/>
+            <w:tcBorders>
+              <w:top w:val="single" w:sz="1" w:space="0" w:color="CCCCCC"/>
+              <w:left w:val="single" w:sz="1" w:space="0" w:color="CCCCCC"/>
+              <w:bottom w:val="single" w:sz="1" w:space="0" w:color="CCCCCC"/>
+              <w:right w:val="single" w:sz="1" w:space="0" w:color="CCCCCC"/>
+            </w:tcBorders>
+            <w:tcMar>
+              <w:top w:w="80" w:type="dxa"/>
+              <w:bottom w:w="80" w:type="dxa"/>
+              <w:left w:w="80" w:type="dxa"/>
+              <w:right w:w="80" w:type="dxa"/>
+            </w:tcMar>
+          </w:tcPr>
+          <w:p>
+            <w:pPr>
+              <w:spacing w:before="80" w:after="80"/>
+            </w:pPr>
+            <w:r>
+              <w:rPr>
+                <w:rFonts w:ascii="Calibri" w:hAnsi="Calibri"/>
+                <w:sz w:val="22"/>
+              </w:rPr>
+              <w:t>C</w:t>
+            </w:r>
+          </w:p>
+        </w:tc>
+        <w:tc>
+          <w:tcPr>
+            <w:tcW w:type="dxa" w:w="1337"/>
+            <w:tcBorders>
+              <w:top w:val="single" w:sz="1" w:space="0" w:color="CCCCCC"/>
+              <w:left w:val="single" w:sz="1" w:space="0" w:color="CCCCCC"/>
+              <w:bottom w:val="single" w:sz="1" w:space="0" w:color="CCCCCC"/>
+              <w:right w:val="single" w:sz="1" w:space="0" w:color="CCCCCC"/>
+            </w:tcBorders>
+            <w:tcMar>
+              <w:top w:w="80" w:type="dxa"/>
+              <w:bottom w:w="80" w:type="dxa"/>
+              <w:left w:w="80" w:type="dxa"/>
+              <w:right w:w="80" w:type="dxa"/>
+            </w:tcMar>
+          </w:tcPr>
+          <w:p>
+            <w:pPr>
+              <w:spacing w:before="80" w:after="80"/>
+            </w:pPr>
+            <w:r>
+              <w:rPr>
+                <w:rFonts w:ascii="Calibri" w:hAnsi="Calibri"/>
+                <w:sz w:val="22"/>
+              </w:rPr>
+              <w:t>R</w:t>
+            </w:r>
+          </w:p>
+        </w:tc>
+        <w:tc>
+          <w:tcPr>
+            <w:tcW w:type="dxa" w:w="1337"/>
+            <w:tcBorders>
+              <w:top w:val="single" w:sz="1" w:space="0" w:color="CCCCCC"/>
+              <w:left w:val="single" w:sz="1" w:space="0" w:color="CCCCCC"/>
+              <w:bottom w:val="single" w:sz="1" w:space="0" w:color="CCCCCC"/>
+              <w:right w:val="single" w:sz="1" w:space="0" w:color="CCCCCC"/>
+            </w:tcBorders>
+            <w:tcMar>
+              <w:top w:w="80" w:type="dxa"/>
+              <w:bottom w:w="80" w:type="dxa"/>
+              <w:left w:w="80" w:type="dxa"/>
+              <w:right w:w="80" w:type="dxa"/>
+            </w:tcMar>
+          </w:tcPr>
+          <w:p>
+            <w:pPr>
+              <w:spacing w:before="80" w:after="80"/>
+            </w:pPr>
+            <w:r>
+              <w:rPr>
+                <w:rFonts w:ascii="Calibri" w:hAnsi="Calibri"/>
+                <w:sz w:val="22"/>
+              </w:rPr>
+              <w:t>I</w:t>
+            </w:r>
+          </w:p>
+        </w:tc>
+      </w:tr>
+    </w:tbl>
+    <w:p>
+      <w:pPr>
+        <w:pStyle w:val="Caption"/>
+        <w:spacing w:before="60" w:after="240"/>
+        <w:jc w:val="center"/>
+      </w:pPr>
+      <w:r>
+        <w:rPr>
+          <w:rFonts w:ascii="Calibri" w:hAnsi="Calibri"/>
+          <w:sz w:val="24"/>
+        </w:rPr>
+        <w:t xml:space="preserve">Table </w:t>
+      </w:r>
+      <w:r>
+        <w:fldChar w:fldCharType="begin"/>
+      </w:r>
+      <w:r>
+        <w:instrText xml:space="preserve"> SEQ Table \* ARABIC </w:instrText>
+      </w:r>
+      <w:r>
+        <w:fldChar w:fldCharType="separate"/>
+      </w:r>
+      <w:r>
+        <w:rPr>
+          <w:rFonts w:ascii="Calibri" w:hAnsi="Calibri"/>
+          <w:sz w:val="24"/>
+        </w:rPr>
+        <w:t>8</w:t>
+      </w:r>
+      <w:r>
+        <w:fldChar w:fldCharType="end"/>
+      </w:r>
+      <w:r>
+        <w:rPr>
+          <w:rFonts w:ascii="Calibri" w:hAnsi="Calibri"/>
+          <w:sz w:val="24"/>
+        </w:rPr>
+        <w:t>: Roles and Responsibilities (RACI Matrix)</w:t>
       </w:r>
     </w:p>
     <w:p>
       <w:pPr>
-        <w:spacing w:after="80"/>
-        <w:ind w:left="720" w:hanging="360"/>
+        <w:spacing w:after="160"/>
       </w:pPr>
-      <w:r>
-        <w:rPr>
-          <w:rFonts w:ascii="Calibri" w:hAnsi="Calibri"/>
-          <w:sz w:val="22"/>
-        </w:rPr>
-        <w:t xml:space="preserve">• </w:t>
-      </w:r>
       <w:r>
         <w:rPr>
           <w:rFonts w:ascii="Calibri" w:hAnsi="Calibri"/>
           <w:b/>
           <w:sz w:val="22"/>
         </w:rPr>
-        <w:t>Business Continuity Sponsor:</w:t>
+        <w:t>Legend:</w:t>
       </w:r>
       <w:r>
         <w:rPr>
           <w:rFonts w:ascii="Calibri" w:hAnsi="Calibri"/>
           <w:sz w:val="22"/>
         </w:rPr>
-        <w:t xml:space="preserve"> Executive oversight and DR investment decisions</w:t>
-      </w:r>
-    </w:p>
-    <w:p>
-      <w:pPr>
-        <w:spacing w:after="80"/>
-        <w:ind w:left="720" w:hanging="360"/>
-      </w:pPr>
-      <w:r>
-        <w:rPr>
-          <w:rFonts w:ascii="Calibri" w:hAnsi="Calibri"/>
-          <w:sz w:val="22"/>
-        </w:rPr>
-        <w:t xml:space="preserve">• </w:t>
-      </w:r>
-      <w:r>
-        <w:rPr>
-          <w:rFonts w:ascii="Calibri" w:hAnsi="Calibri"/>
-          <w:b/>
-          <w:sz w:val="22"/>
-        </w:rPr>
-        <w:t>Technical Lead:</w:t>
-      </w:r>
-      <w:r>
-        <w:rPr>
-          <w:rFonts w:ascii="Calibri" w:hAnsi="Calibri"/>
-          <w:sz w:val="22"/>
-        </w:rPr>
-        <w:t xml:space="preserve"> Infrastructure coordination and security approvals</w:t>
-      </w:r>
-    </w:p>
-    <w:p>
-      <w:pPr>
-        <w:spacing w:after="80"/>
-        <w:ind w:left="720" w:hanging="360"/>
-      </w:pPr>
-      <w:r>
-        <w:rPr>
-          <w:rFonts w:ascii="Calibri" w:hAnsi="Calibri"/>
-          <w:sz w:val="22"/>
-        </w:rPr>
-        <w:t xml:space="preserve">• </w:t>
-      </w:r>
-      <w:r>
-        <w:rPr>
-          <w:rFonts w:ascii="Calibri" w:hAnsi="Calibri"/>
-          <w:b/>
-          <w:sz w:val="22"/>
-        </w:rPr>
-        <w:t>Application Owner:</w:t>
-      </w:r>
-      <w:r>
-        <w:rPr>
-          <w:rFonts w:ascii="Calibri" w:hAnsi="Calibri"/>
-          <w:sz w:val="22"/>
-        </w:rPr>
-        <w:t xml:space="preserve"> Business requirements validation and acceptance testing</w:t>
-      </w:r>
-    </w:p>
-    <w:p>
-      <w:pPr>
-        <w:spacing w:after="80"/>
-        <w:ind w:left="720" w:hanging="360"/>
-      </w:pPr>
-      <w:r>
-        <w:rPr>
-          <w:rFonts w:ascii="Calibri" w:hAnsi="Calibri"/>
-          <w:sz w:val="22"/>
-        </w:rPr>
-        <w:t xml:space="preserve">• </w:t>
-      </w:r>
-      <w:r>
-        <w:rPr>
-          <w:rFonts w:ascii="Calibri" w:hAnsi="Calibri"/>
-          <w:b/>
-          <w:sz w:val="22"/>
-        </w:rPr>
-        <w:t>Operations Manager:</w:t>
-      </w:r>
-      <w:r>
-        <w:rPr>
-          <w:rFonts w:ascii="Calibri" w:hAnsi="Calibri"/>
-          <w:sz w:val="22"/>
-        </w:rPr>
-        <w:t xml:space="preserve"> DR procedures adoption and team coordination</w:t>
-      </w:r>
-    </w:p>
-    <w:p>
-      <w:pPr>
-        <w:spacing w:after="80"/>
-        <w:ind w:left="720" w:hanging="360"/>
-      </w:pPr>
-      <w:r>
-        <w:rPr>
-          <w:rFonts w:ascii="Calibri" w:hAnsi="Calibri"/>
-          <w:sz w:val="22"/>
-        </w:rPr>
-        <w:t xml:space="preserve">• </w:t>
-      </w:r>
-      <w:r>
-        <w:rPr>
-          <w:rFonts w:ascii="Calibri" w:hAnsi="Calibri"/>
-          <w:b/>
-          <w:sz w:val="22"/>
-        </w:rPr>
-        <w:t>System Administrator:</w:t>
-      </w:r>
-      <w:r>
-        <w:rPr>
-          <w:rFonts w:ascii="Calibri" w:hAnsi="Calibri"/>
-          <w:sz w:val="22"/>
-        </w:rPr>
-        <w:t xml:space="preserve"> Ongoing DR system maintenance and monitoring</w:t>
+        <w:t xml:space="preserve"> R = Responsible | A = Accountable | C = Consulted | I = Informed</w:t>
       </w:r>
     </w:p>
     <w:p>
@@ -8933,7 +12911,20 @@
         <w:ind w:left="0" w:firstLine="0"/>
       </w:pPr>
       <w:r>
-        <w:t>5.3 Shared Responsibilities</w:t>
+        <w:t>5.2 Key Personnel</w:t>
+      </w:r>
+    </w:p>
+    <w:p>
+      <w:pPr>
+        <w:spacing w:after="160"/>
+      </w:pPr>
+      <w:r>
+        <w:rPr>
+          <w:rFonts w:ascii="Calibri" w:hAnsi="Calibri"/>
+          <w:b/>
+          <w:sz w:val="22"/>
+        </w:rPr>
+        <w:t>Vendor Team:</w:t>
       </w:r>
     </w:p>
     <w:p>
@@ -8953,7 +12944,7 @@
           <w:rFonts w:ascii="Calibri" w:hAnsi="Calibri"/>
           <w:sz w:val="22"/>
         </w:rPr>
-        <w:t>Disaster scenario planning and business impact assessment</w:t>
+        <w:t>Project Manager: Overall delivery accountability</w:t>
       </w:r>
     </w:p>
     <w:p>
@@ -8973,7 +12964,7 @@
           <w:rFonts w:ascii="Calibri" w:hAnsi="Calibri"/>
           <w:sz w:val="22"/>
         </w:rPr>
-        <w:t>DR testing coordination and business process validation</w:t>
+        <w:t>Solution Architect: Technical design and oversight</w:t>
       </w:r>
     </w:p>
     <w:p>
@@ -8993,7 +12984,7 @@
           <w:rFonts w:ascii="Calibri" w:hAnsi="Calibri"/>
           <w:sz w:val="22"/>
         </w:rPr>
-        <w:t>Incident response procedures and escalation protocols</w:t>
+        <w:t>Engineers: Implementation and configuration</w:t>
       </w:r>
     </w:p>
     <w:p>
@@ -9013,7 +13004,20 @@
           <w:rFonts w:ascii="Calibri" w:hAnsi="Calibri"/>
           <w:sz w:val="22"/>
         </w:rPr>
-        <w:t>Change control for DR environment modifications</w:t>
+        <w:t>Support Specialist: Training and hypercare</w:t>
+      </w:r>
+    </w:p>
+    <w:p>
+      <w:pPr>
+        <w:spacing w:after="160"/>
+      </w:pPr>
+      <w:r>
+        <w:rPr>
+          <w:rFonts w:ascii="Calibri" w:hAnsi="Calibri"/>
+          <w:b/>
+          <w:sz w:val="22"/>
+        </w:rPr>
+        <w:t>Client Team:</w:t>
       </w:r>
     </w:p>
     <w:p>
@@ -9033,7 +13037,67 @@
           <w:rFonts w:ascii="Calibri" w:hAnsi="Calibri"/>
           <w:sz w:val="22"/>
         </w:rPr>
-        <w:t>Ongoing DR strategy optimization and improvement</w:t>
+        <w:t>IT Lead: Primary technical contact</w:t>
+      </w:r>
+    </w:p>
+    <w:p>
+      <w:pPr>
+        <w:spacing w:after="80"/>
+        <w:ind w:left="720" w:hanging="360"/>
+      </w:pPr>
+      <w:r>
+        <w:rPr>
+          <w:rFonts w:ascii="Calibri" w:hAnsi="Calibri"/>
+          <w:sz w:val="22"/>
+        </w:rPr>
+        <w:t xml:space="preserve">• </w:t>
+      </w:r>
+      <w:r>
+        <w:rPr>
+          <w:rFonts w:ascii="Calibri" w:hAnsi="Calibri"/>
+          <w:sz w:val="22"/>
+        </w:rPr>
+        <w:t>Management Sponsor: Executive oversight</w:t>
+      </w:r>
+    </w:p>
+    <w:p>
+      <w:pPr>
+        <w:spacing w:after="80"/>
+        <w:ind w:left="720" w:hanging="360"/>
+      </w:pPr>
+      <w:r>
+        <w:rPr>
+          <w:rFonts w:ascii="Calibri" w:hAnsi="Calibri"/>
+          <w:sz w:val="22"/>
+        </w:rPr>
+        <w:t xml:space="preserve">• </w:t>
+      </w:r>
+      <w:r>
+        <w:rPr>
+          <w:rFonts w:ascii="Calibri" w:hAnsi="Calibri"/>
+          <w:sz w:val="22"/>
+        </w:rPr>
+        <w:t>Operations Team: Knowledge transfer recipients</w:t>
+      </w:r>
+    </w:p>
+    <w:p>
+      <w:pPr>
+        <w:spacing w:after="80"/>
+        <w:ind w:left="720" w:hanging="360"/>
+      </w:pPr>
+      <w:r>
+        <w:rPr>
+          <w:rFonts w:ascii="Calibri" w:hAnsi="Calibri"/>
+          <w:sz w:val="22"/>
+        </w:rPr>
+        <w:t xml:space="preserve">• </w:t>
+      </w:r>
+      <w:r>
+        <w:rPr>
+          <w:rFonts w:ascii="Calibri" w:hAnsi="Calibri"/>
+          <w:sz w:val="22"/>
+        </w:rPr>
+        <w:t>Subject Matter Experts: Requirements validation</w:t>
       </w:r>
     </w:p>
     <w:p>
@@ -10670,7 +14734,7 @@
           <w:rFonts w:ascii="Calibri" w:hAnsi="Calibri"/>
           <w:sz w:val="24"/>
         </w:rPr>
-        <w:t>7</w:t>
+        <w:t>9</w:t>
       </w:r>
       <w:r>
         <w:fldChar w:fldCharType="end"/>

</xml_diff>

<commit_message>
Fix infrastructure costs, solution briefing logos, and SOW sign-off formatting
- Infrastructure Costs: Fix sheet names to match solution-template (mixed case)
- Infrastructure Costs: Increase Unit column width from 15 to 16 (5% rounded)
- Infrastructure Costs: Update metadata in disaster-recovery and onpremise-migration
- Solution Briefing: Fix logo paths to reference solution-local assets (../../assets/logos/)
- Statement of Work: Add sign-off table header vertical centering and subtle bottom padding
- Regenerate all 10 Office documents with fixes applied
</commit_message>
<xml_diff>
--- a/solutions/aws/cloud/disaster-recovery-web-application/presales/statement-of-work.docx
+++ b/solutions/aws/cloud/disaster-recovery-web-application/presales/statement-of-work.docx
@@ -22646,6 +22646,7 @@
           <w:tcPr>
             <w:tcW w:type="dxa" w:w="4680"/>
             <w:shd w:fill="E8F0F8"/>
+            <w:vAlign w:val="center"/>
           </w:tcPr>
           <w:p>
             <w:pPr>
@@ -22664,6 +22665,7 @@
           <w:tcPr>
             <w:tcW w:type="dxa" w:w="4680"/>
             <w:shd w:fill="E8F0F8"/>
+            <w:vAlign w:val="center"/>
           </w:tcPr>
           <w:p>
             <w:pPr>
@@ -22687,6 +22689,9 @@
           <w:tcPr>
             <w:tcW w:type="dxa" w:w="4680"/>
             <w:vAlign w:val="bottom"/>
+            <w:tcMar>
+              <w:bottom w:w="144" w:type="dxa"/>
+            </w:tcMar>
           </w:tcPr>
           <w:p>
             <w:r>
@@ -22698,6 +22703,9 @@
           <w:tcPr>
             <w:tcW w:type="dxa" w:w="4680"/>
             <w:vAlign w:val="bottom"/>
+            <w:tcMar>
+              <w:bottom w:w="144" w:type="dxa"/>
+            </w:tcMar>
           </w:tcPr>
           <w:p>
             <w:r>
@@ -22714,6 +22722,9 @@
           <w:tcPr>
             <w:tcW w:type="dxa" w:w="4680"/>
             <w:vAlign w:val="bottom"/>
+            <w:tcMar>
+              <w:bottom w:w="144" w:type="dxa"/>
+            </w:tcMar>
           </w:tcPr>
           <w:p>
             <w:r>
@@ -22725,6 +22736,9 @@
           <w:tcPr>
             <w:tcW w:type="dxa" w:w="4680"/>
             <w:vAlign w:val="bottom"/>
+            <w:tcMar>
+              <w:bottom w:w="144" w:type="dxa"/>
+            </w:tcMar>
           </w:tcPr>
           <w:p>
             <w:r>
@@ -22741,6 +22755,9 @@
           <w:tcPr>
             <w:tcW w:type="dxa" w:w="4680"/>
             <w:vAlign w:val="bottom"/>
+            <w:tcMar>
+              <w:bottom w:w="144" w:type="dxa"/>
+            </w:tcMar>
           </w:tcPr>
           <w:p>
             <w:r>
@@ -22752,6 +22769,9 @@
           <w:tcPr>
             <w:tcW w:type="dxa" w:w="4680"/>
             <w:vAlign w:val="bottom"/>
+            <w:tcMar>
+              <w:bottom w:w="144" w:type="dxa"/>
+            </w:tcMar>
           </w:tcPr>
           <w:p>
             <w:r>
@@ -22768,6 +22788,9 @@
           <w:tcPr>
             <w:tcW w:type="dxa" w:w="4680"/>
             <w:vAlign w:val="bottom"/>
+            <w:tcMar>
+              <w:bottom w:w="144" w:type="dxa"/>
+            </w:tcMar>
           </w:tcPr>
           <w:p>
             <w:r>
@@ -22779,6 +22802,9 @@
           <w:tcPr>
             <w:tcW w:type="dxa" w:w="4680"/>
             <w:vAlign w:val="bottom"/>
+            <w:tcMar>
+              <w:bottom w:w="144" w:type="dxa"/>
+            </w:tcMar>
           </w:tcPr>
           <w:p>
             <w:r>

</xml_diff>